<commit_message>
Added appendix on computing torques from generalized forces.
</commit_message>
<xml_diff>
--- a/doc/HowToComputeMuscleMomentArm.docx
+++ b/doc/HowToComputeMuscleMomentArm.docx
@@ -75,7 +75,13 @@
         <w:rPr>
           <w:i/>
         </w:rPr>
-        <w:t>12</w:t>
+        <w:t>1</w:t>
+      </w:r>
+      <w:r>
+        <w:rPr>
+          <w:i/>
+        </w:rPr>
+        <w:t>9</w:t>
       </w:r>
       <w:r>
         <w:rPr>
@@ -85,27 +91,14 @@
       </w:r>
     </w:p>
     <w:p>
-      <w:proofErr w:type="spellStart"/>
-      <w:r>
-        <w:t>OpenSim</w:t>
-      </w:r>
-      <w:proofErr w:type="spellEnd"/>
-      <w:r>
-        <w:t xml:space="preserve"> provides to </w:t>
+      <w:r>
+        <w:t xml:space="preserve">OpenSim provides to </w:t>
       </w:r>
       <w:r>
         <w:t xml:space="preserve">its </w:t>
       </w:r>
       <w:r>
-        <w:t xml:space="preserve">biomechanics users a calculation called “muscle moment arm” which captures to some degree the leverage of a particular muscle with respect to a particular joint, while in a particular configuration. For simple cases, this is the same as the conventional moment arm calculation in mechanical engineering. A straight-line muscle whose origin and insertion points connect two adjacent bodies connected by a pin joint is the simplest case. In practice, however, muscle may span several joints (wrist, neck, </w:t>
-      </w:r>
-      <w:proofErr w:type="gramStart"/>
-      <w:r>
-        <w:t>spine</w:t>
-      </w:r>
-      <w:proofErr w:type="gramEnd"/>
-      <w:r>
-        <w:t>) and will follow contorted paths crossing over various curved bone surfaces. For these situations we need a careful definition of “muscle moment arm” that is analogous to the mechanical engineering concept and of use to biomedical researchers.</w:t>
+        <w:t>biomechanics users a calculation called “muscle moment arm” which captures to some degree the leverage of a particular muscle with respect to a particular joint, while in a particular configuration. For simple cases, this is the same as the conventional moment arm calculation in mechanical engineering. A straight-line muscle whose origin and insertion points connect two adjacent bodies connected by a pin joint is the simplest case. In practice, however, muscle may span several joints (wrist, neck, spine) and will follow contorted paths crossing over various curved bone surfaces. For these situations we need a careful definition of “muscle moment arm” that is analogous to the mechanical engineering concept and of use to biomedical researchers.</w:t>
       </w:r>
     </w:p>
     <w:p>
@@ -136,13 +129,25 @@
     </w:p>
     <w:p>
       <w:r>
-        <w:t xml:space="preserve">A muscle is considered to connect body A to body B via a minimum-length curved path connecting a point on </w:t>
+        <w:t>A muscle is considered to connect body A to body B via a minimum-length curved path connecting a</w:t>
+      </w:r>
+      <w:r>
+        <w:t>n “origin”</w:t>
+      </w:r>
+      <w:r>
+        <w:t xml:space="preserve"> point on </w:t>
       </w:r>
       <w:r>
         <w:t xml:space="preserve">body </w:t>
       </w:r>
       <w:r>
-        <w:t xml:space="preserve">A to a point on </w:t>
+        <w:t xml:space="preserve">A to </w:t>
+      </w:r>
+      <w:r>
+        <w:t>an “insertion”</w:t>
+      </w:r>
+      <w:r>
+        <w:t xml:space="preserve"> point on </w:t>
       </w:r>
       <w:r>
         <w:t xml:space="preserve">body </w:t>
@@ -224,7 +229,7 @@
           <v:shape id="_x0000_i1025" type="#_x0000_t75" style="width:21.75pt;height:15.75pt" o:ole="">
             <v:imagedata r:id="rId7" o:title=""/>
           </v:shape>
-          <o:OLEObject Type="Embed" ProgID="Equation.DSMT4" ShapeID="_x0000_i1025" DrawAspect="Content" ObjectID="_1348567963" r:id="rId8"/>
+          <o:OLEObject Type="Embed" ProgID="Equation.DSMT4" ShapeID="_x0000_i1025" DrawAspect="Content" ObjectID="_1349007628" r:id="rId8"/>
         </w:object>
       </w:r>
       <w:r>
@@ -280,7 +285,7 @@
           <v:shape id="_x0000_i1026" type="#_x0000_t75" style="width:38.25pt;height:15.75pt" o:ole="">
             <v:imagedata r:id="rId9" o:title=""/>
           </v:shape>
-          <o:OLEObject Type="Embed" ProgID="Equation.DSMT4" ShapeID="_x0000_i1026" DrawAspect="Content" ObjectID="_1348567964" r:id="rId10"/>
+          <o:OLEObject Type="Embed" ProgID="Equation.DSMT4" ShapeID="_x0000_i1026" DrawAspect="Content" ObjectID="_1349007629" r:id="rId10"/>
         </w:object>
       </w:r>
       <w:r>
@@ -323,6 +328,14 @@
     </w:p>
     <w:p>
       <w:r>
+        <w:t>It is critical that any motion of points at which the mu</w:t>
+      </w:r>
+      <w:r>
+        <w:t>scle applies forces be modeled physically so that muscle forces do the appropriate amount of work.</w:t>
+      </w:r>
+    </w:p>
+    <w:p>
+      <w:r>
         <w:rPr>
           <w:b/>
         </w:rPr>
@@ -333,11 +346,7 @@
         <w:t xml:space="preserve">: </w:t>
       </w:r>
       <w:r>
-        <w:t xml:space="preserve">Force generation by the muscle is completely characterized by </w:t>
-      </w:r>
-      <w:proofErr w:type="gramStart"/>
-      <w:r>
-        <w:t xml:space="preserve">a scalar tension </w:t>
+        <w:t xml:space="preserve">Force generation by the muscle is completely characterized by a scalar tension </w:t>
       </w:r>
       <w:r>
         <w:rPr>
@@ -347,10 +356,9 @@
           <v:shape id="_x0000_i1027" type="#_x0000_t75" style="width:27pt;height:14.25pt" o:ole="">
             <v:imagedata r:id="rId11" o:title=""/>
           </v:shape>
-          <o:OLEObject Type="Embed" ProgID="Equation.DSMT4" ShapeID="_x0000_i1027" DrawAspect="Content" ObjectID="_1348567965" r:id="rId12"/>
+          <o:OLEObject Type="Embed" ProgID="Equation.DSMT4" ShapeID="_x0000_i1027" DrawAspect="Content" ObjectID="_1349007630" r:id="rId12"/>
         </w:object>
       </w:r>
-      <w:proofErr w:type="gramEnd"/>
       <w:r>
         <w:t xml:space="preserve"> </w:t>
       </w:r>
@@ -407,7 +415,7 @@
           <v:shape id="_x0000_i1028" type="#_x0000_t75" style="width:48.75pt;height:16.5pt" o:ole="">
             <v:imagedata r:id="rId13" o:title=""/>
           </v:shape>
-          <o:OLEObject Type="Embed" ProgID="Equation.DSMT4" ShapeID="_x0000_i1028" DrawAspect="Content" ObjectID="_1348567966" r:id="rId14"/>
+          <o:OLEObject Type="Embed" ProgID="Equation.DSMT4" ShapeID="_x0000_i1028" DrawAspect="Content" ObjectID="_1349007631" r:id="rId14"/>
         </w:object>
       </w:r>
       <w:r>
@@ -452,16 +460,11 @@
       <w:r>
         <w:t xml:space="preserve"> </w:t>
       </w:r>
-      <w:proofErr w:type="gramStart"/>
       <w:r>
         <w:t>w</w:t>
       </w:r>
       <w:r>
-        <w:t>here</w:t>
-      </w:r>
-      <w:proofErr w:type="gramEnd"/>
-      <w:r>
-        <w:t xml:space="preserve"> </w:t>
+        <w:t xml:space="preserve">here </w:t>
       </w:r>
       <w:r>
         <w:rPr>
@@ -536,185 +539,83 @@
         <w:spacing w:before="240"/>
       </w:pPr>
       <w:r>
-        <w:t>Definition</w:t>
-      </w:r>
-      <w:r>
-        <w:t xml:space="preserve"> of “moment arm”</w:t>
-      </w:r>
-    </w:p>
-    <w:p>
-      <w:r>
-        <w:t>Moment arm</w:t>
-      </w:r>
-      <w:r>
-        <w:t xml:space="preserve"> is a property of a given muscle </w:t>
-      </w:r>
-      <w:r>
-        <w:t xml:space="preserve">about </w:t>
-      </w:r>
-      <w:r>
-        <w:t>a particular</w:t>
-      </w:r>
-      <w:r>
-        <w:t xml:space="preserve"> angular quantity</w:t>
-      </w:r>
-      <w:r>
-        <w:t xml:space="preserve"> of interest we’ll call</w:t>
-      </w:r>
-      <w:r>
-        <w:t xml:space="preserve"> </w:t>
-      </w:r>
-      <w:r>
-        <w:rPr>
-          <w:i/>
-        </w:rPr>
-        <w:t>θ</w:t>
-      </w:r>
-      <w:r>
-        <w:t xml:space="preserve">, measured at a particular configuration </w:t>
-      </w:r>
-      <w:r>
-        <w:rPr>
-          <w:i/>
-        </w:rPr>
-        <w:t>q</w:t>
-      </w:r>
-      <w:r>
-        <w:t xml:space="preserve"> of the multibody system</w:t>
-      </w:r>
-      <w:r>
-        <w:t>. It</w:t>
-      </w:r>
-      <w:r>
-        <w:t xml:space="preserve"> </w:t>
-      </w:r>
-      <w:r>
-        <w:t>is</w:t>
-      </w:r>
-      <w:r>
-        <w:t xml:space="preserve"> a scalar </w:t>
-      </w:r>
-      <w:r>
-        <w:t xml:space="preserve">geometric </w:t>
-      </w:r>
-      <w:r>
-        <w:t xml:space="preserve">quantity </w:t>
-      </w:r>
-      <w:r>
-        <w:rPr>
-          <w:i/>
-        </w:rPr>
-        <w:t>r</w:t>
-      </w:r>
-      <w:r>
-        <w:t>=</w:t>
-      </w:r>
-      <w:proofErr w:type="gramStart"/>
-      <w:r>
-        <w:rPr>
-          <w:i/>
-        </w:rPr>
-        <w:t>r</w:t>
-      </w:r>
-      <w:r>
-        <w:t>(</w:t>
-      </w:r>
-      <w:proofErr w:type="gramEnd"/>
-      <w:r>
-        <w:rPr>
-          <w:i/>
-        </w:rPr>
-        <w:t>q</w:t>
-      </w:r>
-      <w:r>
-        <w:t xml:space="preserve">), </w:t>
-      </w:r>
-      <w:r>
-        <w:t xml:space="preserve">with </w:t>
-      </w:r>
-      <w:r>
-        <w:t xml:space="preserve">units of </w:t>
-      </w:r>
-      <w:r>
-        <w:t>length</w:t>
-      </w:r>
-      <w:r>
-        <w:t>.</w:t>
-      </w:r>
-      <w:r>
-        <w:t xml:space="preserve"> </w:t>
-      </w:r>
-      <w:proofErr w:type="gramStart"/>
-      <w:r>
-        <w:rPr>
-          <w:i/>
-        </w:rPr>
-        <w:t>r</w:t>
-      </w:r>
-      <w:proofErr w:type="gramEnd"/>
-      <w:r>
-        <w:t xml:space="preserve"> relates </w:t>
-      </w:r>
-      <w:r>
-        <w:t>a</w:t>
-      </w:r>
-      <w:r>
-        <w:t>n infinitesimal</w:t>
-      </w:r>
-      <w:r>
-        <w:t xml:space="preserve"> change in muscle length </w:t>
-      </w:r>
-      <w:r>
-        <w:rPr>
-          <w:i/>
-        </w:rPr>
-        <w:t>l</w:t>
-      </w:r>
-      <w:r>
-        <w:t xml:space="preserve"> to the corresponding </w:t>
-      </w:r>
-      <w:r>
-        <w:t xml:space="preserve">unitless </w:t>
-      </w:r>
-      <w:r>
-        <w:t xml:space="preserve">change </w:t>
-      </w:r>
-      <w:r>
-        <w:t>in</w:t>
-      </w:r>
-      <w:r>
-        <w:t xml:space="preserve"> angle </w:t>
-      </w:r>
-      <w:r>
-        <w:rPr>
-          <w:i/>
-        </w:rPr>
-        <w:t>θ</w:t>
-      </w:r>
-      <w:r>
-        <w:t xml:space="preserve">, </w:t>
-      </w:r>
-      <w:r>
-        <w:t>via the definition</w:t>
-      </w:r>
-    </w:p>
-    <w:p>
-      <w:pPr>
-        <w:pStyle w:val="MTDisplayEquation"/>
-        <w:spacing w:after="120"/>
-      </w:pPr>
-      <w:r>
-        <w:tab/>
-      </w:r>
-      <w:r>
-        <w:rPr>
-          <w:position w:val="-24"/>
-        </w:rPr>
-        <w:object w:dxaOrig="740" w:dyaOrig="620">
-          <v:shape id="_x0000_i1029" type="#_x0000_t75" style="width:36.75pt;height:30.75pt" o:ole="">
+        <w:t>Brief background</w:t>
+      </w:r>
+    </w:p>
+    <w:p>
+      <w:r>
+        <w:t>A few details are necessary for the derivation below.</w:t>
+      </w:r>
+    </w:p>
+    <w:p>
+      <w:pPr>
+        <w:pStyle w:val="ListParagraph"/>
+        <w:numPr>
+          <w:ilvl w:val="0"/>
+          <w:numId w:val="3"/>
+        </w:numPr>
+      </w:pPr>
+      <w:r>
+        <w:t xml:space="preserve">Generalized speeds </w:t>
+      </w:r>
+      <w:r>
+        <w:rPr>
+          <w:i/>
+        </w:rPr>
+        <w:t>u</w:t>
+      </w:r>
+      <w:r>
+        <w:t xml:space="preserve"> are not always the same as time derivatives </w:t>
+      </w:r>
+      <w:r>
+        <w:rPr>
+          <w:position w:val="-10"/>
+        </w:rPr>
+        <w:object w:dxaOrig="200" w:dyaOrig="320">
+          <v:shape id="_x0000_i1049" type="#_x0000_t75" style="width:9.75pt;height:15.75pt" o:ole="">
             <v:imagedata r:id="rId15" o:title=""/>
           </v:shape>
-          <o:OLEObject Type="Embed" ProgID="Equation.DSMT4" ShapeID="_x0000_i1029" DrawAspect="Content" ObjectID="_1348567967" r:id="rId16"/>
+          <o:OLEObject Type="Embed" ProgID="Equation.DSMT4" ShapeID="_x0000_i1049" DrawAspect="Content" ObjectID="_1349007632" r:id="rId16"/>
+        </w:object>
+      </w:r>
+      <w:r>
+        <w:t xml:space="preserve"> of the generalized coordinates </w:t>
+      </w:r>
+      <w:r>
+        <w:rPr>
+          <w:i/>
+        </w:rPr>
+        <w:t>q</w:t>
+      </w:r>
+      <w:r>
+        <w:t>, although they are closely related. This distinction will be important below because generalized forces are dual to the generalized speeds, but not to the generalized coordinate derivatives. In Simbody, the relationship is given by a block diagonal matrix N(</w:t>
+      </w:r>
+      <w:r>
+        <w:rPr>
+          <w:i/>
+        </w:rPr>
+        <w:t>q</w:t>
+      </w:r>
+      <w:r>
+        <w:t>):</w:t>
+      </w:r>
+    </w:p>
+    <w:p>
+      <w:pPr>
+        <w:pStyle w:val="MTDisplayEquation"/>
+      </w:pPr>
+      <w:r>
+        <w:tab/>
+      </w:r>
+      <w:r>
+        <w:rPr>
+          <w:position w:val="-24"/>
+        </w:rPr>
+        <w:object w:dxaOrig="1280" w:dyaOrig="620">
+          <v:shape id="_x0000_i1057" type="#_x0000_t75" style="width:63.75pt;height:30.75pt" o:ole="">
+            <v:imagedata r:id="rId17" o:title=""/>
+          </v:shape>
+          <o:OLEObject Type="Embed" ProgID="Equation.DSMT4" ShapeID="_x0000_i1057" DrawAspect="Content" ObjectID="_1349007633" r:id="rId18"/>
         </w:object>
       </w:r>
       <w:r>
@@ -754,473 +655,93 @@
       </w:r>
     </w:p>
     <w:p>
-      <w:r>
-        <w:t xml:space="preserve">Moment arm is defined only for angles </w:t>
-      </w:r>
-      <w:r>
-        <w:rPr>
-          <w:i/>
-        </w:rPr>
-        <w:t>θ</w:t>
-      </w:r>
-      <w:r>
-        <w:t xml:space="preserve"> </w:t>
-      </w:r>
-      <w:r>
-        <w:t xml:space="preserve">which determine muscle length </w:t>
-      </w:r>
-      <w:r>
-        <w:rPr>
-          <w:i/>
-        </w:rPr>
-        <w:t>l</w:t>
-      </w:r>
-      <w:r>
-        <w:t xml:space="preserve"> </w:t>
-      </w:r>
-      <w:r>
-        <w:t>kinematically</w:t>
-      </w:r>
-      <w:r>
-        <w:t xml:space="preserve">, that is, we expect a virtual displacement </w:t>
-      </w:r>
-      <w:proofErr w:type="spellStart"/>
-      <w:r>
-        <w:rPr>
-          <w:i/>
-        </w:rPr>
-        <w:t>d</w:t>
-      </w:r>
-      <w:r>
-        <w:rPr>
-          <w:i/>
-        </w:rPr>
-        <w:t>θ</w:t>
-      </w:r>
-      <w:proofErr w:type="spellEnd"/>
-      <w:r>
-        <w:t xml:space="preserve"> to produce a virtual length change </w:t>
-      </w:r>
-      <w:r>
-        <w:rPr>
-          <w:i/>
-        </w:rPr>
-        <w:t>d</w:t>
-      </w:r>
-      <w:r>
-        <w:rPr>
-          <w:i/>
-        </w:rPr>
-        <w:t>l</w:t>
-      </w:r>
-      <w:r>
-        <w:t xml:space="preserve"> that depends only on </w:t>
-      </w:r>
-      <w:r>
-        <w:rPr>
-          <w:i/>
-        </w:rPr>
-        <w:t>q</w:t>
-      </w:r>
-      <w:r>
-        <w:t xml:space="preserve">, </w:t>
-      </w:r>
-      <w:proofErr w:type="gramStart"/>
-      <w:r>
-        <w:t>not</w:t>
-      </w:r>
-      <w:proofErr w:type="gramEnd"/>
-      <w:r>
-        <w:t xml:space="preserve"> on velocities, forces, or masses.</w:t>
-      </w:r>
-      <w:r>
-        <w:t xml:space="preserve"> All generalized coordinates </w:t>
-      </w:r>
-      <w:r>
-        <w:rPr>
-          <w:i/>
-        </w:rPr>
-        <w:t>q</w:t>
-      </w:r>
-      <w:r>
-        <w:t xml:space="preserve"> that can affect </w:t>
-      </w:r>
-      <w:r>
-        <w:rPr>
-          <w:i/>
-        </w:rPr>
-        <w:t>θ</w:t>
-      </w:r>
-      <w:r>
-        <w:t xml:space="preserve"> are </w:t>
-      </w:r>
-      <w:r>
-        <w:t xml:space="preserve">thus </w:t>
-      </w:r>
-      <w:r>
-        <w:t>assumed to be coupled; any that are not coupled explicitly by a constraint will be held constant during the moment arm calculation</w:t>
-      </w:r>
-      <w:r>
-        <w:t xml:space="preserve"> (that is, they are “coupled” with a coupling factor of 0).</w:t>
-      </w:r>
-      <w:r>
-        <w:t xml:space="preserve"> </w:t>
-      </w:r>
-    </w:p>
-    <w:p>
-      <w:r>
-        <w:t xml:space="preserve">An </w:t>
-      </w:r>
-      <w:proofErr w:type="spellStart"/>
-      <w:r>
-        <w:t>OpenSim</w:t>
-      </w:r>
-      <w:proofErr w:type="spellEnd"/>
-      <w:r>
-        <w:t xml:space="preserve"> user requesting a moment arm calculation will specify a muscle, and choose one of the available angular quantities for that muscle. Currently only a generalized coordinate subset is available for this purpose, so </w:t>
-      </w:r>
-      <w:r>
-        <w:rPr>
-          <w:i/>
-        </w:rPr>
-        <w:t>θ</w:t>
-      </w:r>
-      <w:r>
-        <w:t xml:space="preserve"> will always be one of the </w:t>
-      </w:r>
-      <w:proofErr w:type="spellStart"/>
-      <w:proofErr w:type="gramStart"/>
-      <w:r>
-        <w:rPr>
-          <w:i/>
-        </w:rPr>
-        <w:t>q</w:t>
-      </w:r>
-      <w:r>
-        <w:t>’</w:t>
-      </w:r>
-      <w:r>
-        <w:t>s</w:t>
-      </w:r>
-      <w:proofErr w:type="spellEnd"/>
-      <w:proofErr w:type="gramEnd"/>
-      <w:r>
-        <w:t xml:space="preserve"> in the model.</w:t>
-      </w:r>
-      <w:r>
-        <w:t xml:space="preserve"> When the angle of interest is actually the sum of several coupled generalized coordinates, one of them (called the </w:t>
-      </w:r>
-      <w:r>
-        <w:rPr>
-          <w:i/>
-        </w:rPr>
-        <w:t>independent coordinate</w:t>
-      </w:r>
-      <w:r>
-        <w:t>) is scaled so that it reads as the total angle rather than just the angle it controls directly.</w:t>
-      </w:r>
-      <w:r>
-        <w:t xml:space="preserve"> Coupler constraints are added separately to enforce the</w:t>
-      </w:r>
-      <w:r>
-        <w:t xml:space="preserve"> d</w:t>
-      </w:r>
-      <w:r>
-        <w:t xml:space="preserve">esired cooperative motion of the other </w:t>
-      </w:r>
-      <w:r>
-        <w:rPr>
-          <w:i/>
-        </w:rPr>
-        <w:t>dependent</w:t>
-      </w:r>
-      <w:r>
-        <w:t xml:space="preserve"> </w:t>
-      </w:r>
-      <w:r>
-        <w:rPr>
-          <w:i/>
-        </w:rPr>
-        <w:t>coordinates</w:t>
-      </w:r>
-      <w:r>
-        <w:t>.</w:t>
-      </w:r>
-      <w:r>
-        <w:t xml:space="preserve"> The algorithm below does not require this approach, but there must be a way to calculate </w:t>
-      </w:r>
-      <w:r>
-        <w:rPr>
-          <w:i/>
-        </w:rPr>
-        <w:t>θ</w:t>
-      </w:r>
-      <w:r>
-        <w:t xml:space="preserve"> from</w:t>
-      </w:r>
-      <w:r>
-        <w:t xml:space="preserve"> the</w:t>
-      </w:r>
-      <w:r>
-        <w:t xml:space="preserve"> </w:t>
-      </w:r>
-      <w:proofErr w:type="spellStart"/>
-      <w:r>
-        <w:rPr>
-          <w:i/>
-        </w:rPr>
-        <w:t>q</w:t>
-      </w:r>
-      <w:r>
-        <w:t>’</w:t>
-      </w:r>
-      <w:r>
-        <w:t>s</w:t>
-      </w:r>
-      <w:proofErr w:type="spellEnd"/>
-      <w:r>
-        <w:t xml:space="preserve"> and </w:t>
+      <w:pPr>
+        <w:pStyle w:val="ListParagraph"/>
+        <w:numPr>
+          <w:ilvl w:val="0"/>
+          <w:numId w:val="3"/>
+        </w:numPr>
+      </w:pPr>
+      <w:r>
+        <w:t>There is a dual relation</w:t>
+      </w:r>
+      <w:r>
+        <w:t xml:space="preserve">ship between </w:t>
+      </w:r>
+      <w:r>
+        <w:t>forces and velocities when measured in the same basis</w:t>
+      </w:r>
+      <w:r>
+        <w:t xml:space="preserve">. The portion of a body </w:t>
+      </w:r>
+      <w:r>
+        <w:rPr>
+          <w:i/>
+        </w:rPr>
+        <w:t>B</w:t>
+      </w:r>
+      <w:r>
+        <w:t xml:space="preserve">’s spatial velocity </w:t>
       </w:r>
       <w:r>
         <w:rPr>
           <w:position w:val="-6"/>
         </w:rPr>
-        <w:object w:dxaOrig="200" w:dyaOrig="320">
-          <v:shape id="_x0000_i1030" type="#_x0000_t75" style="width:9.75pt;height:15.75pt" o:ole="">
-            <v:imagedata r:id="rId17" o:title=""/>
-          </v:shape>
-          <o:OLEObject Type="Embed" ProgID="Equation.DSMT4" ShapeID="_x0000_i1030" DrawAspect="Content" ObjectID="_1348567968" r:id="rId18"/>
-        </w:object>
-      </w:r>
-      <w:r>
-        <w:t xml:space="preserve"> from</w:t>
-      </w:r>
-      <w:r>
-        <w:t xml:space="preserve"> </w:t>
-      </w:r>
-      <w:proofErr w:type="gramStart"/>
-      <w:r>
-        <w:t>the</w:t>
-      </w:r>
-      <w:r>
-        <w:t xml:space="preserve"> </w:t>
-      </w:r>
-      <w:proofErr w:type="gramEnd"/>
-      <w:r>
-        <w:rPr>
-          <w:position w:val="-10"/>
-        </w:rPr>
-        <w:object w:dxaOrig="360" w:dyaOrig="320">
-          <v:shape id="_x0000_i1031" type="#_x0000_t75" style="width:18pt;height:15.75pt" o:ole="">
+        <w:object w:dxaOrig="340" w:dyaOrig="320">
+          <v:shape id="_x0000_i1050" type="#_x0000_t75" style="width:17.25pt;height:15.75pt" o:ole="">
             <v:imagedata r:id="rId19" o:title=""/>
           </v:shape>
-          <o:OLEObject Type="Embed" ProgID="Equation.DSMT4" ShapeID="_x0000_i1031" DrawAspect="Content" ObjectID="_1348567969" r:id="rId20"/>
+          <o:OLEObject Type="Embed" ProgID="Equation.DSMT4" ShapeID="_x0000_i1050" DrawAspect="Content" ObjectID="_1349007634" r:id="rId20"/>
         </w:object>
       </w:r>
       <w:r>
-        <w:t>.</w:t>
-      </w:r>
-    </w:p>
-    <w:p>
-      <w:r>
-        <w:t>Note that a muscle path may cross several independent coordinates, such as a hip and knee angle. When moment arm is calculated for one of those coordinates, the other is held rigid</w:t>
-      </w:r>
-      <w:r>
-        <w:t xml:space="preserve"> (meaning again that it is seen as</w:t>
-      </w:r>
-      <w:r>
-        <w:t xml:space="preserve"> coupled, but with</w:t>
-      </w:r>
-      <w:r>
-        <w:t xml:space="preserve"> a coupling factor of 0)</w:t>
-      </w:r>
-      <w:r>
-        <w:t>. Muscles crossing wrist, ankle, neck, and spine may be modeled with a single independent coordinate measuring the total angle, while several dependent coordinates are coupled to it.</w:t>
-      </w:r>
-    </w:p>
-    <w:p>
-      <w:pPr>
-        <w:pStyle w:val="Heading1"/>
-        <w:spacing w:before="240"/>
-      </w:pPr>
-      <w:r>
-        <w:lastRenderedPageBreak/>
-        <w:t>Ways to calculate moment arm</w:t>
-      </w:r>
-    </w:p>
-    <w:p>
-      <w:r>
-        <w:t>Starting with the definition, there are a variety of ways to calculate moment arm differing in precision, implementation difficulty, and</w:t>
-      </w:r>
-      <w:r>
-        <w:t xml:space="preserve"> </w:t>
-      </w:r>
-      <w:r>
-        <w:t>conceptual difficulty.</w:t>
-      </w:r>
-    </w:p>
-    <w:p>
-      <w:pPr>
-        <w:pStyle w:val="Heading2"/>
-      </w:pPr>
-      <w:r>
-        <w:t>Finite differencing</w:t>
-      </w:r>
-    </w:p>
-    <w:p>
-      <w:r>
-        <w:t xml:space="preserve">We </w:t>
-      </w:r>
-      <w:r>
-        <w:t>can</w:t>
-      </w:r>
-      <w:r>
-        <w:t xml:space="preserve"> calculate </w:t>
-      </w:r>
-      <w:r>
-        <w:rPr>
-          <w:i/>
-        </w:rPr>
-        <w:t>r</w:t>
-      </w:r>
-      <w:r>
-        <w:t>=</w:t>
-      </w:r>
-      <w:r>
-        <w:rPr>
-          <w:i/>
-        </w:rPr>
-        <w:t>d</w:t>
-      </w:r>
-      <w:r>
-        <w:rPr>
-          <w:i/>
-        </w:rPr>
-        <w:t>l</w:t>
-      </w:r>
-      <w:r>
-        <w:t>/</w:t>
-      </w:r>
-      <w:proofErr w:type="spellStart"/>
-      <w:r>
-        <w:rPr>
-          <w:i/>
-        </w:rPr>
-        <w:t>dθ</w:t>
-      </w:r>
-      <w:proofErr w:type="spellEnd"/>
-      <w:r>
-        <w:t xml:space="preserve"> directly by finite differencing. That is, we can make a small perturbation </w:t>
-      </w:r>
-      <w:proofErr w:type="spellStart"/>
-      <w:r>
-        <w:t>Δ</w:t>
-      </w:r>
-      <w:r>
-        <w:rPr>
-          <w:i/>
-        </w:rPr>
-        <w:t>θ</w:t>
-      </w:r>
-      <w:proofErr w:type="spellEnd"/>
-      <w:r>
-        <w:t>, satisfy all position constraints,</w:t>
-      </w:r>
-      <w:r>
-        <w:t xml:space="preserve"> </w:t>
-      </w:r>
-      <w:r>
-        <w:t xml:space="preserve">update geometric calculations, </w:t>
-      </w:r>
-      <w:r>
-        <w:t xml:space="preserve">and measure the resulting </w:t>
-      </w:r>
-      <w:proofErr w:type="gramStart"/>
-      <w:r>
-        <w:t xml:space="preserve">change  </w:t>
-      </w:r>
-      <w:proofErr w:type="spellStart"/>
-      <w:r>
-        <w:t>Δ</w:t>
-      </w:r>
-      <w:r>
-        <w:rPr>
-          <w:i/>
-        </w:rPr>
-        <w:t>l</w:t>
-      </w:r>
-      <w:proofErr w:type="spellEnd"/>
-      <w:proofErr w:type="gramEnd"/>
-      <w:r>
-        <w:t>.</w:t>
-      </w:r>
-      <w:r>
-        <w:t xml:space="preserve"> </w:t>
-      </w:r>
-      <w:r>
-        <w:t>The advantage of this method is that it directly implements the definition, and it is conceptually very simple. However, it has several drawbacks: it</w:t>
-      </w:r>
-      <w:r>
-        <w:t xml:space="preserve"> produce</w:t>
-      </w:r>
-      <w:r>
-        <w:t>s</w:t>
-      </w:r>
-      <w:r>
-        <w:t xml:space="preserve"> an approximate answer, and involves linearization difficulties due to the complex path geometry</w:t>
-      </w:r>
-      <w:r>
-        <w:t xml:space="preserve"> and the need to ensure satisfaction of the nonlinear position constraints</w:t>
-      </w:r>
-      <w:r>
-        <w:t xml:space="preserve">. Also, because this is done at the position level it </w:t>
-      </w:r>
-      <w:r>
-        <w:t>includes</w:t>
-      </w:r>
-      <w:r>
-        <w:t xml:space="preserve"> only holonomic constraints,</w:t>
-      </w:r>
-      <w:r>
-        <w:t xml:space="preserve"> and cannot account for nonholonomic constraints such as rolling.</w:t>
-      </w:r>
-    </w:p>
-    <w:p>
-      <w:pPr>
-        <w:pStyle w:val="Heading2"/>
-      </w:pPr>
-      <w:r>
-        <w:t>Velocity-level kinematics</w:t>
-      </w:r>
-    </w:p>
-    <w:p>
-      <w:r>
-        <w:t>An easier</w:t>
-      </w:r>
-      <w:r>
-        <w:t xml:space="preserve"> and exact</w:t>
-      </w:r>
-      <w:r>
-        <w:t xml:space="preserve"> computation is available using velocities, since we have</w:t>
+        <w:t xml:space="preserve">(at </w:t>
+      </w:r>
+      <w:r>
+        <w:rPr>
+          <w:i/>
+        </w:rPr>
+        <w:t>B</w:t>
+      </w:r>
+      <w:r>
+        <w:t xml:space="preserve">’s origin) </w:t>
+      </w:r>
+      <w:r>
+        <w:t xml:space="preserve">due to generalized speed </w:t>
+      </w:r>
+      <w:r>
+        <w:rPr>
+          <w:i/>
+        </w:rPr>
+        <w:t>u</w:t>
+      </w:r>
+      <w:r>
+        <w:rPr>
+          <w:i/>
+          <w:vertAlign w:val="subscript"/>
+        </w:rPr>
+        <w:t>i</w:t>
+      </w:r>
+      <w:r>
+        <w:t xml:space="preserve"> is:</w:t>
       </w:r>
     </w:p>
     <w:p>
       <w:pPr>
         <w:pStyle w:val="MTDisplayEquation"/>
-        <w:spacing w:after="120"/>
       </w:pPr>
       <w:r>
         <w:tab/>
       </w:r>
       <w:r>
         <w:rPr>
-          <w:position w:val="-24"/>
-        </w:rPr>
-        <w:object w:dxaOrig="2060" w:dyaOrig="660">
-          <v:shape id="_x0000_i1032" type="#_x0000_t75" style="width:102.75pt;height:33pt" o:ole="">
+          <w:position w:val="-30"/>
+        </w:rPr>
+        <w:object w:dxaOrig="1920" w:dyaOrig="720">
+          <v:shape id="_x0000_i1052" type="#_x0000_t75" style="width:96pt;height:36pt" o:ole="">
             <v:imagedata r:id="rId21" o:title=""/>
           </v:shape>
-          <o:OLEObject Type="Embed" ProgID="Equation.DSMT4" ShapeID="_x0000_i1032" DrawAspect="Content" ObjectID="_1348567970" r:id="rId22"/>
+          <o:OLEObject Type="Embed" ProgID="Equation.DSMT4" ShapeID="_x0000_i1052" DrawAspect="Content" ObjectID="_1349007635" r:id="rId22"/>
         </w:object>
       </w:r>
       <w:r>
@@ -1241,7 +762,6 @@
       <w:r>
         <w:fldChar w:fldCharType="end"/>
       </w:r>
-      <w:bookmarkStart w:id="2" w:name="ZEqnNum945967"/>
       <w:r>
         <w:instrText>(</w:instrText>
       </w:r>
@@ -1256,188 +776,127 @@
       <w:r>
         <w:instrText>)</w:instrText>
       </w:r>
-      <w:bookmarkEnd w:id="2"/>
       <w:r>
         <w:fldChar w:fldCharType="end"/>
       </w:r>
     </w:p>
     <w:p>
-      <w:r>
-        <w:t xml:space="preserve">That is, if we can calculate </w:t>
-      </w:r>
-      <w:r>
-        <w:rPr>
-          <w:position w:val="-10"/>
-        </w:rPr>
-        <w:object w:dxaOrig="460" w:dyaOrig="380">
-          <v:shape id="_x0000_i1033" type="#_x0000_t75" style="width:23.25pt;height:18.75pt" o:ole="">
+      <w:pPr>
+        <w:ind w:left="720"/>
+      </w:pPr>
+      <w:r>
+        <w:t>where</w:t>
+      </w:r>
+      <w:r>
+        <w:t xml:space="preserve"> Jacobian</w:t>
+      </w:r>
+      <w:r>
+        <w:t xml:space="preserve"> </w:t>
+      </w:r>
+      <w:r>
+        <w:rPr>
+          <w:position w:val="-12"/>
+        </w:rPr>
+        <w:object w:dxaOrig="1160" w:dyaOrig="380">
+          <v:shape id="_x0000_i1051" type="#_x0000_t75" style="width:57.75pt;height:18.75pt" o:ole="">
             <v:imagedata r:id="rId23" o:title=""/>
           </v:shape>
-          <o:OLEObject Type="Embed" ProgID="Equation.DSMT4" ShapeID="_x0000_i1033" DrawAspect="Content" ObjectID="_1348567971" r:id="rId24"/>
+          <o:OLEObject Type="Embed" ProgID="Equation.DSMT4" ShapeID="_x0000_i1051" DrawAspect="Content" ObjectID="_1349007636" r:id="rId24"/>
         </w:object>
       </w:r>
       <w:r>
-        <w:t xml:space="preserve"> then we need only enforce </w:t>
-      </w:r>
-      <w:r>
-        <w:rPr>
-          <w:position w:val="-6"/>
-        </w:rPr>
-        <w:object w:dxaOrig="520" w:dyaOrig="320">
-          <v:shape id="_x0000_i1034" type="#_x0000_t75" style="width:26.25pt;height:15.75pt" o:ole="">
+        <w:t xml:space="preserve">, and </w:t>
+      </w:r>
+      <w:r>
+        <w:rPr>
+          <w:position w:val="-14"/>
+        </w:rPr>
+        <w:object w:dxaOrig="1180" w:dyaOrig="400">
+          <v:shape id="_x0000_i1053" type="#_x0000_t75" style="width:59.25pt;height:20.25pt" o:ole="">
             <v:imagedata r:id="rId25" o:title=""/>
           </v:shape>
-          <o:OLEObject Type="Embed" ProgID="Equation.DSMT4" ShapeID="_x0000_i1034" DrawAspect="Content" ObjectID="_1348567972" r:id="rId26"/>
+          <o:OLEObject Type="Embed" ProgID="Equation.DSMT4" ShapeID="_x0000_i1053" DrawAspect="Content" ObjectID="_1349007637" r:id="rId26"/>
         </w:object>
       </w:r>
       <w:r>
-        <w:t xml:space="preserve"> </w:t>
-      </w:r>
-      <w:r>
-        <w:t xml:space="preserve">(for example), </w:t>
-      </w:r>
-      <w:r>
-        <w:t xml:space="preserve">satisfy all velocity constraints, </w:t>
-      </w:r>
-      <w:r>
-        <w:t xml:space="preserve">then </w:t>
-      </w:r>
-      <w:proofErr w:type="gramStart"/>
-      <w:r>
-        <w:t xml:space="preserve">calculate </w:t>
-      </w:r>
-      <w:proofErr w:type="gramEnd"/>
-      <w:r>
-        <w:rPr>
-          <w:position w:val="-10"/>
-        </w:rPr>
-        <w:object w:dxaOrig="740" w:dyaOrig="380">
-          <v:shape id="_x0000_i1035" type="#_x0000_t75" style="width:36.75pt;height:18.75pt" o:ole="">
+        <w:t xml:space="preserve">. The dual of this relationship relates a spatial force </w:t>
+      </w:r>
+      <w:r>
+        <w:rPr>
+          <w:position w:val="-4"/>
+        </w:rPr>
+        <w:object w:dxaOrig="360" w:dyaOrig="300">
+          <v:shape id="_x0000_i1054" type="#_x0000_t75" style="width:18pt;height:15pt" o:ole="">
             <v:imagedata r:id="rId27" o:title=""/>
           </v:shape>
-          <o:OLEObject Type="Embed" ProgID="Equation.DSMT4" ShapeID="_x0000_i1035" DrawAspect="Content" ObjectID="_1348567973" r:id="rId28"/>
+          <o:OLEObject Type="Embed" ProgID="Equation.DSMT4" ShapeID="_x0000_i1054" DrawAspect="Content" ObjectID="_1349007638" r:id="rId28"/>
         </w:object>
       </w:r>
       <w:r>
-        <w:t xml:space="preserve">. </w:t>
-      </w:r>
-      <w:r>
-        <w:t xml:space="preserve">This is probably the best way to calculate moment arm provided the operator </w:t>
-      </w:r>
-      <w:r>
-        <w:rPr>
-          <w:position w:val="-10"/>
-        </w:rPr>
-        <w:object w:dxaOrig="460" w:dyaOrig="380">
-          <v:shape id="_x0000_i1036" type="#_x0000_t75" style="width:23.25pt;height:18.75pt" o:ole="">
-            <v:imagedata r:id="rId23" o:title=""/>
+        <w:t xml:space="preserve"> applied at body </w:t>
+      </w:r>
+      <w:r>
+        <w:rPr>
+          <w:i/>
+        </w:rPr>
+        <w:t>B</w:t>
+      </w:r>
+      <w:r>
+        <w:t xml:space="preserve">’s origin to the generalized force </w:t>
+      </w:r>
+      <w:r>
+        <w:rPr>
+          <w:i/>
+        </w:rPr>
+        <w:t>f</w:t>
+      </w:r>
+      <w:r>
+        <w:rPr>
+          <w:i/>
+          <w:vertAlign w:val="subscript"/>
+        </w:rPr>
+        <w:t>i</w:t>
+      </w:r>
+      <w:r>
+        <w:t>:</w:t>
+      </w:r>
+    </w:p>
+    <w:p>
+      <w:pPr>
+        <w:pStyle w:val="MTDisplayEquation"/>
+      </w:pPr>
+      <w:r>
+        <w:tab/>
+      </w:r>
+      <w:r>
+        <w:rPr>
+          <w:position w:val="-12"/>
+        </w:rPr>
+        <w:object w:dxaOrig="1340" w:dyaOrig="380">
+          <v:shape id="_x0000_i1055" type="#_x0000_t75" style="width:66.75pt;height:18.75pt" o:ole="">
+            <v:imagedata r:id="rId29" o:title=""/>
           </v:shape>
-          <o:OLEObject Type="Embed" ProgID="Equation.DSMT4" ShapeID="_x0000_i1036" DrawAspect="Content" ObjectID="_1348567974" r:id="rId29"/>
+          <o:OLEObject Type="Embed" ProgID="Equation.DSMT4" ShapeID="_x0000_i1055" DrawAspect="Content" ObjectID="_1349007639" r:id="rId30"/>
         </w:object>
       </w:r>
       <w:r>
-        <w:t xml:space="preserve"> is available. </w:t>
-      </w:r>
-      <w:r>
-        <w:t xml:space="preserve">Unfortunately, it can be difficult to calculate </w:t>
-      </w:r>
-      <w:r>
-        <w:rPr>
-          <w:position w:val="-6"/>
-        </w:rPr>
-        <w:object w:dxaOrig="160" w:dyaOrig="340">
-          <v:shape id="_x0000_i1037" type="#_x0000_t75" style="width:8.25pt;height:17.25pt" o:ole="">
-            <v:imagedata r:id="rId30" o:title=""/>
-          </v:shape>
-          <o:OLEObject Type="Embed" ProgID="Equation.DSMT4" ShapeID="_x0000_i1037" DrawAspect="Content" ObjectID="_1348567975" r:id="rId31"/>
-        </w:object>
-      </w:r>
-      <w:r>
-        <w:t xml:space="preserve"> so we would like to find an alternative.</w:t>
-      </w:r>
-    </w:p>
-    <w:p>
-      <w:pPr>
-        <w:pStyle w:val="Heading2"/>
-      </w:pPr>
-      <w:r>
-        <w:t>Partial velocity method</w:t>
-      </w:r>
-    </w:p>
-    <w:p>
-      <w:r>
-        <w:t xml:space="preserve">By assumption </w:t>
+        <w:tab/>
       </w:r>
       <w:r>
         <w:fldChar w:fldCharType="begin"/>
       </w:r>
       <w:r>
-        <w:instrText xml:space="preserve"> GOTOBUTTON ZEqnNum579875  \* MERGEFORMAT </w:instrText>
-      </w:r>
-      <w:fldSimple w:instr=" REF ZEqnNum579875 \* Charformat \! \* MERGEFORMAT ">
-        <w:r>
-          <w:instrText>(1)</w:instrText>
-        </w:r>
-      </w:fldSimple>
+        <w:instrText xml:space="preserve"> MACROBUTTON MTPlaceRef \* MERGEFORMAT </w:instrText>
+      </w:r>
+      <w:r>
+        <w:fldChar w:fldCharType="begin"/>
+      </w:r>
+      <w:r>
+        <w:instrText xml:space="preserve"> SEQ MTEqn \h \* MERGEFORMAT </w:instrText>
+      </w:r>
       <w:r>
         <w:fldChar w:fldCharType="end"/>
       </w:r>
-      <w:r>
-        <w:t xml:space="preserve"> above, we have </w:t>
-      </w:r>
-      <w:r>
-        <w:rPr>
-          <w:position w:val="-10"/>
-        </w:rPr>
-        <w:object w:dxaOrig="760" w:dyaOrig="320">
-          <v:shape id="_x0000_i1038" type="#_x0000_t75" style="width:38.25pt;height:15.75pt" o:ole="">
-            <v:imagedata r:id="rId32" o:title=""/>
-          </v:shape>
-          <o:OLEObject Type="Embed" ProgID="Equation.DSMT4" ShapeID="_x0000_i1038" DrawAspect="Content" ObjectID="_1348567976" r:id="rId33"/>
-        </w:object>
-      </w:r>
-      <w:r>
-        <w:t xml:space="preserve"> so </w:t>
-      </w:r>
-    </w:p>
-    <w:p>
-      <w:pPr>
-        <w:pStyle w:val="MTDisplayEquation"/>
-        <w:spacing w:after="120"/>
-      </w:pPr>
-      <w:r>
-        <w:tab/>
-      </w:r>
-      <w:r>
-        <w:rPr>
-          <w:position w:val="-30"/>
-        </w:rPr>
-        <w:object w:dxaOrig="2380" w:dyaOrig="680">
-          <v:shape id="_x0000_i1039" type="#_x0000_t75" style="width:119.25pt;height:33.75pt" o:ole="">
-            <v:imagedata r:id="rId34" o:title=""/>
-          </v:shape>
-          <o:OLEObject Type="Embed" ProgID="Equation.DSMT4" ShapeID="_x0000_i1039" DrawAspect="Content" ObjectID="_1348567977" r:id="rId35"/>
-        </w:object>
-      </w:r>
-      <w:r>
-        <w:tab/>
-      </w:r>
-      <w:r>
-        <w:fldChar w:fldCharType="begin"/>
-      </w:r>
-      <w:r>
-        <w:instrText xml:space="preserve"> MACROBUTTON MTPlaceRef \* MERGEFORMAT </w:instrText>
-      </w:r>
-      <w:r>
-        <w:fldChar w:fldCharType="begin"/>
-      </w:r>
-      <w:r>
-        <w:instrText xml:space="preserve"> SEQ MTEqn \h \* MERGEFORMAT </w:instrText>
-      </w:r>
-      <w:r>
-        <w:fldChar w:fldCharType="end"/>
-      </w:r>
-      <w:bookmarkStart w:id="3" w:name="ZEqnNum206709"/>
       <w:r>
         <w:instrText>(</w:instrText>
       </w:r>
@@ -1452,25 +911,132 @@
       <w:r>
         <w:instrText>)</w:instrText>
       </w:r>
-      <w:bookmarkEnd w:id="3"/>
       <w:r>
         <w:fldChar w:fldCharType="end"/>
       </w:r>
     </w:p>
     <w:p>
-      <w:proofErr w:type="gramStart"/>
-      <w:r>
-        <w:t>for</w:t>
-      </w:r>
-      <w:proofErr w:type="gramEnd"/>
-      <w:r>
-        <w:t xml:space="preserve"> a row matrix </w:t>
-      </w:r>
-      <w:r>
-        <w:rPr>
-          <w:i/>
-        </w:rPr>
-        <w:t>P</w:t>
+      <w:pPr>
+        <w:ind w:left="720"/>
+      </w:pPr>
+      <w:r>
+        <w:t xml:space="preserve">and </w:t>
+      </w:r>
+      <w:r>
+        <w:rPr>
+          <w:position w:val="-14"/>
+        </w:rPr>
+        <w:object w:dxaOrig="960" w:dyaOrig="400">
+          <v:shape id="_x0000_i1056" type="#_x0000_t75" style="width:48pt;height:20.25pt" o:ole="">
+            <v:imagedata r:id="rId31" o:title=""/>
+          </v:shape>
+          <o:OLEObject Type="Embed" ProgID="Equation.DSMT4" ShapeID="_x0000_i1056" DrawAspect="Content" ObjectID="_1349007640" r:id="rId32"/>
+        </w:object>
+      </w:r>
+      <w:r>
+        <w:t>.</w:t>
+      </w:r>
+      <w:r>
+        <w:t xml:space="preserve"> For the dual relationship to hold, the generalized speeds and forces must be </w:t>
+      </w:r>
+      <w:r>
+        <w:t>e</w:t>
+      </w:r>
+      <w:r>
+        <w:t>x</w:t>
+      </w:r>
+      <w:r>
+        <w:t>pressed</w:t>
+      </w:r>
+      <w:r>
+        <w:t xml:space="preserve"> in the same generalized basis.</w:t>
+      </w:r>
+    </w:p>
+    <w:p>
+      <w:pPr>
+        <w:pStyle w:val="Heading1"/>
+        <w:spacing w:before="240"/>
+      </w:pPr>
+      <w:r>
+        <w:t>Definition</w:t>
+      </w:r>
+      <w:r>
+        <w:t xml:space="preserve"> of “moment arm”</w:t>
+      </w:r>
+    </w:p>
+    <w:p>
+      <w:r>
+        <w:t>Moment arm</w:t>
+      </w:r>
+      <w:r>
+        <w:t xml:space="preserve"> is a property of a given muscle </w:t>
+      </w:r>
+      <w:r>
+        <w:t xml:space="preserve">about </w:t>
+      </w:r>
+      <w:r>
+        <w:t>a particular</w:t>
+      </w:r>
+      <w:r>
+        <w:t xml:space="preserve"> angular quantity</w:t>
+      </w:r>
+      <w:r>
+        <w:t xml:space="preserve"> of interest we’ll call</w:t>
+      </w:r>
+      <w:r>
+        <w:t xml:space="preserve"> </w:t>
+      </w:r>
+      <w:r>
+        <w:rPr>
+          <w:i/>
+        </w:rPr>
+        <w:t>θ</w:t>
+      </w:r>
+      <w:r>
+        <w:t xml:space="preserve">, measured at a particular configuration </w:t>
+      </w:r>
+      <w:r>
+        <w:rPr>
+          <w:i/>
+        </w:rPr>
+        <w:t>q</w:t>
+      </w:r>
+      <w:r>
+        <w:t xml:space="preserve"> of the multibody system</w:t>
+      </w:r>
+      <w:r>
+        <w:t>. It</w:t>
+      </w:r>
+      <w:r>
+        <w:t xml:space="preserve"> </w:t>
+      </w:r>
+      <w:r>
+        <w:t>is</w:t>
+      </w:r>
+      <w:r>
+        <w:t xml:space="preserve"> a scalar </w:t>
+      </w:r>
+      <w:r>
+        <w:t xml:space="preserve">geometric </w:t>
+      </w:r>
+      <w:r>
+        <w:lastRenderedPageBreak/>
+        <w:t xml:space="preserve">quantity </w:t>
+      </w:r>
+      <w:r>
+        <w:rPr>
+          <w:i/>
+        </w:rPr>
+        <w:t>r</w:t>
+      </w:r>
+      <w:r>
+        <w:t>=</w:t>
+      </w:r>
+      <w:r>
+        <w:rPr>
+          <w:i/>
+        </w:rPr>
+        <w:t>r</w:t>
       </w:r>
       <w:r>
         <w:t>(</w:t>
@@ -1482,134 +1048,73 @@
         <w:t>q</w:t>
       </w:r>
       <w:r>
-        <w:t>)</w:t>
-      </w:r>
-      <w:r>
-        <w:t xml:space="preserve"> whose </w:t>
-      </w:r>
-      <w:proofErr w:type="spellStart"/>
-      <w:r>
-        <w:rPr>
-          <w:i/>
-        </w:rPr>
-        <w:t>i</w:t>
-      </w:r>
-      <w:r>
-        <w:rPr>
-          <w:vertAlign w:val="superscript"/>
-        </w:rPr>
-        <w:t>th</w:t>
-      </w:r>
-      <w:proofErr w:type="spellEnd"/>
-      <w:r>
-        <w:t xml:space="preserve"> entry is the scalar </w:t>
-      </w:r>
-      <w:r>
-        <w:rPr>
-          <w:position w:val="-12"/>
-        </w:rPr>
-        <w:object w:dxaOrig="1120" w:dyaOrig="360">
-          <v:shape id="_x0000_i1040" type="#_x0000_t75" style="width:56.25pt;height:18pt" o:ole="">
-            <v:imagedata r:id="rId36" o:title=""/>
-          </v:shape>
-          <o:OLEObject Type="Embed" ProgID="Equation.DSMT4" ShapeID="_x0000_i1040" DrawAspect="Content" ObjectID="_1348567978" r:id="rId37"/>
-        </w:object>
-      </w:r>
-      <w:r>
-        <w:t xml:space="preserve">. </w:t>
-      </w:r>
-      <w:r>
-        <w:t xml:space="preserve">If we can write </w:t>
-      </w:r>
-      <w:r>
-        <w:rPr>
-          <w:position w:val="-10"/>
-        </w:rPr>
-        <w:object w:dxaOrig="740" w:dyaOrig="360">
-          <v:shape id="_x0000_i1041" type="#_x0000_t75" style="width:36.75pt;height:18pt" o:ole="">
-            <v:imagedata r:id="rId38" o:title=""/>
-          </v:shape>
-          <o:OLEObject Type="Embed" ProgID="Equation.DSMT4" ShapeID="_x0000_i1041" DrawAspect="Content" ObjectID="_1348567979" r:id="rId39"/>
-        </w:object>
-      </w:r>
-      <w:r>
-        <w:t xml:space="preserve"> for some coupling matrix </w:t>
-      </w:r>
-      <w:proofErr w:type="gramStart"/>
-      <w:r>
-        <w:rPr>
-          <w:i/>
-        </w:rPr>
-        <w:t>C</w:t>
-      </w:r>
-      <w:r>
-        <w:t>(</w:t>
-      </w:r>
-      <w:proofErr w:type="gramEnd"/>
-      <w:r>
-        <w:rPr>
-          <w:i/>
-        </w:rPr>
-        <w:t>q</w:t>
-      </w:r>
-      <w:r>
-        <w:t>)</w:t>
-      </w:r>
-      <w:r>
-        <w:t xml:space="preserve"> (</w:t>
+        <w:t xml:space="preserve">), </w:t>
+      </w:r>
+      <w:r>
+        <w:t xml:space="preserve">with </w:t>
+      </w:r>
+      <w:r>
+        <w:t xml:space="preserve">units of </w:t>
+      </w:r>
+      <w:r>
+        <w:t>length</w:t>
+      </w:r>
+      <w:r>
+        <w:t>.</w:t>
+      </w:r>
+      <w:r>
+        <w:t xml:space="preserve"> </w:t>
+      </w:r>
+      <w:r>
+        <w:rPr>
+          <w:i/>
+        </w:rPr>
+        <w:t>r</w:t>
+      </w:r>
+      <w:r>
+        <w:t xml:space="preserve"> relates </w:t>
       </w:r>
       <w:r>
         <w:t>a</w:t>
       </w:r>
       <w:r>
-        <w:t xml:space="preserve"> column</w:t>
-      </w:r>
-      <w:r>
-        <w:t xml:space="preserve"> with entries </w:t>
-      </w:r>
-      <w:proofErr w:type="spellStart"/>
-      <w:r>
-        <w:rPr>
-          <w:i/>
-        </w:rPr>
-        <w:t>c</w:t>
-      </w:r>
-      <w:r>
-        <w:rPr>
-          <w:i/>
-          <w:vertAlign w:val="subscript"/>
-        </w:rPr>
-        <w:t>i</w:t>
-      </w:r>
-      <w:proofErr w:type="spellEnd"/>
-      <w:r>
-        <w:t>)</w:t>
-      </w:r>
-      <w:r>
-        <w:t xml:space="preserve">, then </w:t>
-      </w:r>
-      <w:r>
-        <w:t xml:space="preserve">from equation </w:t>
-      </w:r>
-      <w:r>
-        <w:fldChar w:fldCharType="begin"/>
-      </w:r>
-      <w:r>
-        <w:instrText xml:space="preserve"> GOTOBUTTON ZEqnNum206709  \* MERGEFORMAT </w:instrText>
-      </w:r>
-      <w:fldSimple w:instr=" REF ZEqnNum206709 \* Charformat \! \* MERGEFORMAT ">
-        <w:r>
-          <w:instrText>(5)</w:instrText>
-        </w:r>
-      </w:fldSimple>
-      <w:r>
-        <w:fldChar w:fldCharType="end"/>
-      </w:r>
-      <w:r>
-        <w:t xml:space="preserve"> </w:t>
-      </w:r>
-      <w:r>
-        <w:t>we have</w:t>
+        <w:t>n infinitesimal</w:t>
+      </w:r>
+      <w:r>
+        <w:t xml:space="preserve"> change in muscle length </w:t>
+      </w:r>
+      <w:r>
+        <w:rPr>
+          <w:i/>
+        </w:rPr>
+        <w:t>l</w:t>
+      </w:r>
+      <w:r>
+        <w:t xml:space="preserve"> to the corresponding </w:t>
+      </w:r>
+      <w:r>
+        <w:t xml:space="preserve">unitless </w:t>
+      </w:r>
+      <w:r>
+        <w:t xml:space="preserve">change </w:t>
+      </w:r>
+      <w:r>
+        <w:t>in</w:t>
+      </w:r>
+      <w:r>
+        <w:t xml:space="preserve"> angle </w:t>
+      </w:r>
+      <w:r>
+        <w:rPr>
+          <w:i/>
+        </w:rPr>
+        <w:t>θ</w:t>
+      </w:r>
+      <w:r>
+        <w:t xml:space="preserve">, </w:t>
+      </w:r>
+      <w:r>
+        <w:t>via the definition</w:t>
       </w:r>
     </w:p>
     <w:p>
@@ -1622,13 +1127,13 @@
       </w:r>
       <w:r>
         <w:rPr>
-          <w:position w:val="-6"/>
-        </w:rPr>
-        <w:object w:dxaOrig="859" w:dyaOrig="340">
-          <v:shape id="_x0000_i1042" type="#_x0000_t75" style="width:42.75pt;height:17.25pt" o:ole="">
-            <v:imagedata r:id="rId40" o:title=""/>
+          <w:position w:val="-24"/>
+        </w:rPr>
+        <w:object w:dxaOrig="740" w:dyaOrig="620">
+          <v:shape id="_x0000_i1029" type="#_x0000_t75" style="width:36.75pt;height:30.75pt" o:ole="">
+            <v:imagedata r:id="rId33" o:title=""/>
           </v:shape>
-          <o:OLEObject Type="Embed" ProgID="Equation.DSMT4" ShapeID="_x0000_i1042" DrawAspect="Content" ObjectID="_1348567980" r:id="rId41"/>
+          <o:OLEObject Type="Embed" ProgID="Equation.DSMT4" ShapeID="_x0000_i1029" DrawAspect="Content" ObjectID="_1349007641" r:id="rId34"/>
         </w:object>
       </w:r>
       <w:r>
@@ -1649,7 +1154,6 @@
       <w:r>
         <w:fldChar w:fldCharType="end"/>
       </w:r>
-      <w:bookmarkStart w:id="4" w:name="ZEqnNum187022"/>
       <w:r>
         <w:instrText>(</w:instrText>
       </w:r>
@@ -1664,51 +1168,410 @@
       <w:r>
         <w:instrText>)</w:instrText>
       </w:r>
-      <w:bookmarkEnd w:id="4"/>
       <w:r>
         <w:fldChar w:fldCharType="end"/>
       </w:r>
     </w:p>
     <w:p>
       <w:r>
-        <w:t xml:space="preserve">Then comparing </w:t>
-      </w:r>
-      <w:r>
-        <w:fldChar w:fldCharType="begin"/>
-      </w:r>
-      <w:r>
-        <w:instrText xml:space="preserve"> GOTOBUTTON ZEqnNum187022  \* MERGEFORMAT </w:instrText>
-      </w:r>
-      <w:fldSimple w:instr=" REF ZEqnNum187022 \* Charformat \! \* MERGEFORMAT ">
-        <w:r>
-          <w:instrText>(6)</w:instrText>
-        </w:r>
-      </w:fldSimple>
-      <w:r>
-        <w:fldChar w:fldCharType="end"/>
-      </w:r>
-      <w:r>
-        <w:t xml:space="preserve"> with </w:t>
-      </w:r>
-      <w:r>
-        <w:fldChar w:fldCharType="begin"/>
-      </w:r>
-      <w:r>
-        <w:instrText xml:space="preserve"> GOTOBUTTON ZEqnNum945967  \* MERGEFORMAT </w:instrText>
-      </w:r>
-      <w:fldSimple w:instr=" REF ZEqnNum945967 \* Charformat \! \* MERGEFORMAT ">
-        <w:r>
-          <w:instrText>(4)</w:instrText>
-        </w:r>
-      </w:fldSimple>
-      <w:r>
-        <w:fldChar w:fldCharType="end"/>
+        <w:t xml:space="preserve">Moment arm is defined only for angles </w:t>
+      </w:r>
+      <w:r>
+        <w:rPr>
+          <w:i/>
+        </w:rPr>
+        <w:t>θ</w:t>
       </w:r>
       <w:r>
         <w:t xml:space="preserve"> </w:t>
       </w:r>
       <w:r>
-        <w:t>and noting that transposing a scalar doesn’t change it, we have</w:t>
+        <w:t xml:space="preserve">which determine muscle length </w:t>
+      </w:r>
+      <w:r>
+        <w:rPr>
+          <w:i/>
+        </w:rPr>
+        <w:t>l</w:t>
+      </w:r>
+      <w:r>
+        <w:t xml:space="preserve"> </w:t>
+      </w:r>
+      <w:r>
+        <w:t>kinematically</w:t>
+      </w:r>
+      <w:r>
+        <w:t xml:space="preserve">, that is, we expect a virtual displacement </w:t>
+      </w:r>
+      <w:r>
+        <w:rPr>
+          <w:i/>
+        </w:rPr>
+        <w:t>d</w:t>
+      </w:r>
+      <w:r>
+        <w:rPr>
+          <w:i/>
+        </w:rPr>
+        <w:t>θ</w:t>
+      </w:r>
+      <w:r>
+        <w:t xml:space="preserve"> to produce a virtual length change </w:t>
+      </w:r>
+      <w:r>
+        <w:rPr>
+          <w:i/>
+        </w:rPr>
+        <w:t>d</w:t>
+      </w:r>
+      <w:r>
+        <w:rPr>
+          <w:i/>
+        </w:rPr>
+        <w:t>l</w:t>
+      </w:r>
+      <w:r>
+        <w:t xml:space="preserve"> that depends only on </w:t>
+      </w:r>
+      <w:r>
+        <w:rPr>
+          <w:i/>
+        </w:rPr>
+        <w:t>q</w:t>
+      </w:r>
+      <w:r>
+        <w:t>, not on velocities, forces, or masses.</w:t>
+      </w:r>
+      <w:r>
+        <w:t xml:space="preserve"> All generalized coordinates </w:t>
+      </w:r>
+      <w:r>
+        <w:rPr>
+          <w:i/>
+        </w:rPr>
+        <w:t>q</w:t>
+      </w:r>
+      <w:r>
+        <w:t xml:space="preserve"> that can affect </w:t>
+      </w:r>
+      <w:r>
+        <w:rPr>
+          <w:i/>
+        </w:rPr>
+        <w:t>θ</w:t>
+      </w:r>
+      <w:r>
+        <w:t xml:space="preserve"> are </w:t>
+      </w:r>
+      <w:r>
+        <w:t xml:space="preserve">thus </w:t>
+      </w:r>
+      <w:r>
+        <w:t>assumed to be coupled; any that are not coupled explicitly by a constraint will be held constant during the moment arm calculation</w:t>
+      </w:r>
+      <w:r>
+        <w:t xml:space="preserve"> (that is, they are “coupled” with a coupling factor of 0).</w:t>
+      </w:r>
+      <w:r>
+        <w:t xml:space="preserve"> </w:t>
+      </w:r>
+    </w:p>
+    <w:p>
+      <w:r>
+        <w:t xml:space="preserve">An OpenSim user requesting a moment arm calculation will specify a muscle, and choose one of the available angular quantities for that muscle. Currently only a generalized coordinate subset is available for this purpose, so </w:t>
+      </w:r>
+      <w:r>
+        <w:rPr>
+          <w:i/>
+        </w:rPr>
+        <w:t>θ</w:t>
+      </w:r>
+      <w:r>
+        <w:t xml:space="preserve"> will always be one of the </w:t>
+      </w:r>
+      <w:r>
+        <w:rPr>
+          <w:i/>
+        </w:rPr>
+        <w:t>q</w:t>
+      </w:r>
+      <w:r>
+        <w:t>’</w:t>
+      </w:r>
+      <w:r>
+        <w:t>s in the model.</w:t>
+      </w:r>
+      <w:r>
+        <w:t xml:space="preserve"> When the angle of interest is actually the sum of several coupled generalized coordinates, one of them (called the </w:t>
+      </w:r>
+      <w:r>
+        <w:rPr>
+          <w:i/>
+        </w:rPr>
+        <w:t>independent coordinate</w:t>
+      </w:r>
+      <w:r>
+        <w:t>) is scaled so that it reads as the total angle rather than just the angle it controls directly.</w:t>
+      </w:r>
+      <w:r>
+        <w:t xml:space="preserve"> Coupler constraints are added separately to enforce the</w:t>
+      </w:r>
+      <w:r>
+        <w:t xml:space="preserve"> d</w:t>
+      </w:r>
+      <w:r>
+        <w:t xml:space="preserve">esired cooperative motion of the other </w:t>
+      </w:r>
+      <w:r>
+        <w:rPr>
+          <w:i/>
+        </w:rPr>
+        <w:t>dependent</w:t>
+      </w:r>
+      <w:r>
+        <w:t xml:space="preserve"> </w:t>
+      </w:r>
+      <w:r>
+        <w:rPr>
+          <w:i/>
+        </w:rPr>
+        <w:t>coordinates</w:t>
+      </w:r>
+      <w:r>
+        <w:t>.</w:t>
+      </w:r>
+      <w:r>
+        <w:t xml:space="preserve"> The algorithm below does not require this approach, but there must be a way to calculate </w:t>
+      </w:r>
+      <w:r>
+        <w:rPr>
+          <w:i/>
+        </w:rPr>
+        <w:t>θ</w:t>
+      </w:r>
+      <w:r>
+        <w:t xml:space="preserve"> from</w:t>
+      </w:r>
+      <w:r>
+        <w:t xml:space="preserve"> the</w:t>
+      </w:r>
+      <w:r>
+        <w:t xml:space="preserve"> </w:t>
+      </w:r>
+      <w:r>
+        <w:rPr>
+          <w:i/>
+        </w:rPr>
+        <w:t>q</w:t>
+      </w:r>
+      <w:r>
+        <w:t>’</w:t>
+      </w:r>
+      <w:r>
+        <w:t>s</w:t>
+      </w:r>
+      <w:r>
+        <w:t xml:space="preserve"> and </w:t>
+      </w:r>
+      <w:r>
+        <w:rPr>
+          <w:position w:val="-6"/>
+        </w:rPr>
+        <w:object w:dxaOrig="200" w:dyaOrig="320">
+          <v:shape id="_x0000_i1030" type="#_x0000_t75" style="width:9.75pt;height:15.75pt" o:ole="">
+            <v:imagedata r:id="rId35" o:title=""/>
+          </v:shape>
+          <o:OLEObject Type="Embed" ProgID="Equation.DSMT4" ShapeID="_x0000_i1030" DrawAspect="Content" ObjectID="_1349007642" r:id="rId36"/>
+        </w:object>
+      </w:r>
+      <w:r>
+        <w:t xml:space="preserve"> from</w:t>
+      </w:r>
+      <w:r>
+        <w:t xml:space="preserve"> the</w:t>
+      </w:r>
+      <w:r>
+        <w:t xml:space="preserve"> </w:t>
+      </w:r>
+      <w:r>
+        <w:rPr>
+          <w:position w:val="-10"/>
+        </w:rPr>
+        <w:object w:dxaOrig="360" w:dyaOrig="320">
+          <v:shape id="_x0000_i1031" type="#_x0000_t75" style="width:18pt;height:15.75pt" o:ole="">
+            <v:imagedata r:id="rId37" o:title=""/>
+          </v:shape>
+          <o:OLEObject Type="Embed" ProgID="Equation.DSMT4" ShapeID="_x0000_i1031" DrawAspect="Content" ObjectID="_1349007643" r:id="rId38"/>
+        </w:object>
+      </w:r>
+      <w:r>
+        <w:t>.</w:t>
+      </w:r>
+    </w:p>
+    <w:p>
+      <w:r>
+        <w:t>Note that a muscle path may cross several independent coordinates, such as a hip and knee angle. When moment arm is calculated for one of those coordinates, the other is held rigid</w:t>
+      </w:r>
+      <w:r>
+        <w:t xml:space="preserve"> (meaning again that it is seen as</w:t>
+      </w:r>
+      <w:r>
+        <w:t xml:space="preserve"> coupled, but with</w:t>
+      </w:r>
+      <w:r>
+        <w:t xml:space="preserve"> a coupling factor of 0)</w:t>
+      </w:r>
+      <w:r>
+        <w:t>. Muscles crossing wrist, ankle, neck, and spine may be modeled with a single independent coordinate measuring the total angle, while several dependent coordinates are coupled to it.</w:t>
+      </w:r>
+    </w:p>
+    <w:p>
+      <w:pPr>
+        <w:pStyle w:val="Heading1"/>
+        <w:spacing w:before="240"/>
+      </w:pPr>
+      <w:r>
+        <w:t>Ways to calculate moment arm</w:t>
+      </w:r>
+    </w:p>
+    <w:p>
+      <w:r>
+        <w:t>Starting with the definition, there are a variety of ways to calculate moment arm differing in precision, implementation difficulty, and</w:t>
+      </w:r>
+      <w:r>
+        <w:t xml:space="preserve"> </w:t>
+      </w:r>
+      <w:r>
+        <w:t>conceptual difficulty.</w:t>
+      </w:r>
+    </w:p>
+    <w:p>
+      <w:pPr>
+        <w:pStyle w:val="Heading2"/>
+      </w:pPr>
+      <w:r>
+        <w:t>Finite differencing</w:t>
+      </w:r>
+    </w:p>
+    <w:p>
+      <w:r>
+        <w:t xml:space="preserve">We </w:t>
+      </w:r>
+      <w:r>
+        <w:t>can</w:t>
+      </w:r>
+      <w:r>
+        <w:t xml:space="preserve"> calculate </w:t>
+      </w:r>
+      <w:r>
+        <w:rPr>
+          <w:i/>
+        </w:rPr>
+        <w:t>r</w:t>
+      </w:r>
+      <w:r>
+        <w:t>=</w:t>
+      </w:r>
+      <w:r>
+        <w:rPr>
+          <w:i/>
+        </w:rPr>
+        <w:t>d</w:t>
+      </w:r>
+      <w:r>
+        <w:rPr>
+          <w:i/>
+        </w:rPr>
+        <w:t>l</w:t>
+      </w:r>
+      <w:r>
+        <w:t>/</w:t>
+      </w:r>
+      <w:r>
+        <w:rPr>
+          <w:i/>
+        </w:rPr>
+        <w:t>dθ</w:t>
+      </w:r>
+      <w:r>
+        <w:t xml:space="preserve"> directly by finite differencing. That is, we can make a small perturbation Δ</w:t>
+      </w:r>
+      <w:r>
+        <w:rPr>
+          <w:i/>
+        </w:rPr>
+        <w:t>θ</w:t>
+      </w:r>
+      <w:r>
+        <w:t>, satisfy all position constraints,</w:t>
+      </w:r>
+      <w:r>
+        <w:t xml:space="preserve"> </w:t>
+      </w:r>
+      <w:r>
+        <w:t xml:space="preserve">update geometric calculations, </w:t>
+      </w:r>
+      <w:r>
+        <w:t>and measure the resulting change  Δ</w:t>
+      </w:r>
+      <w:r>
+        <w:rPr>
+          <w:i/>
+        </w:rPr>
+        <w:t>l</w:t>
+      </w:r>
+      <w:r>
+        <w:t>.</w:t>
+      </w:r>
+      <w:r>
+        <w:t xml:space="preserve"> </w:t>
+      </w:r>
+      <w:r>
+        <w:t>The advantage of this method is that it directly implements the definition, and it is conceptually very simple. However, it has several drawbacks: it</w:t>
+      </w:r>
+      <w:r>
+        <w:t xml:space="preserve"> produce</w:t>
+      </w:r>
+      <w:r>
+        <w:t>s</w:t>
+      </w:r>
+      <w:r>
+        <w:t xml:space="preserve"> an approximate answer, and involves linearization difficulties due to the complex path geometry</w:t>
+      </w:r>
+      <w:r>
+        <w:t xml:space="preserve"> and the need to ensure satisfaction of the nonlinear position constraints</w:t>
+      </w:r>
+      <w:r>
+        <w:t xml:space="preserve">. Also, because this is done at the position level it </w:t>
+      </w:r>
+      <w:r>
+        <w:t>includes</w:t>
+      </w:r>
+      <w:r>
+        <w:t xml:space="preserve"> only holonomic constraints,</w:t>
+      </w:r>
+      <w:r>
+        <w:t xml:space="preserve"> and cannot account for nonholonomic constraints such as rolling.</w:t>
+      </w:r>
+    </w:p>
+    <w:p>
+      <w:pPr>
+        <w:pStyle w:val="Heading2"/>
+      </w:pPr>
+      <w:r>
+        <w:lastRenderedPageBreak/>
+        <w:t>Velocity-level kinematics</w:t>
+      </w:r>
+    </w:p>
+    <w:p>
+      <w:r>
+        <w:t>An easier</w:t>
+      </w:r>
+      <w:r>
+        <w:t xml:space="preserve"> and exact</w:t>
+      </w:r>
+      <w:r>
+        <w:t xml:space="preserve"> computation is available using velocities, since we have</w:t>
       </w:r>
     </w:p>
     <w:p>
@@ -1721,13 +1584,13 @@
       </w:r>
       <w:r>
         <w:rPr>
-          <w:position w:val="-6"/>
-        </w:rPr>
-        <w:object w:dxaOrig="1460" w:dyaOrig="320">
-          <v:shape id="_x0000_i1043" type="#_x0000_t75" style="width:72.75pt;height:15.75pt" o:ole="">
-            <v:imagedata r:id="rId42" o:title=""/>
+          <w:position w:val="-24"/>
+        </w:rPr>
+        <w:object w:dxaOrig="2060" w:dyaOrig="660">
+          <v:shape id="_x0000_i1032" type="#_x0000_t75" style="width:102.75pt;height:33pt" o:ole="">
+            <v:imagedata r:id="rId39" o:title=""/>
           </v:shape>
-          <o:OLEObject Type="Embed" ProgID="Equation.DSMT4" ShapeID="_x0000_i1043" DrawAspect="Content" ObjectID="_1348567981" r:id="rId43"/>
+          <o:OLEObject Type="Embed" ProgID="Equation.DSMT4" ShapeID="_x0000_i1032" DrawAspect="Content" ObjectID="_1349007644" r:id="rId40"/>
         </w:object>
       </w:r>
       <w:r>
@@ -1748,7 +1611,7 @@
       <w:r>
         <w:fldChar w:fldCharType="end"/>
       </w:r>
-      <w:bookmarkStart w:id="5" w:name="ZEqnNum296254"/>
+      <w:bookmarkStart w:id="2" w:name="ZEqnNum945967"/>
       <w:r>
         <w:instrText>(</w:instrText>
       </w:r>
@@ -1763,65 +1626,99 @@
       <w:r>
         <w:instrText>)</w:instrText>
       </w:r>
-      <w:bookmarkEnd w:id="5"/>
+      <w:bookmarkEnd w:id="2"/>
       <w:r>
         <w:fldChar w:fldCharType="end"/>
       </w:r>
     </w:p>
     <w:p>
       <w:r>
-        <w:t xml:space="preserve">If we had an explicit representation of </w:t>
-      </w:r>
-      <w:r>
-        <w:rPr>
-          <w:i/>
-        </w:rPr>
-        <w:t>P</w:t>
-      </w:r>
-      <w:r>
-        <w:t xml:space="preserve">, this would be a very nice way to calculate </w:t>
-      </w:r>
-      <w:r>
-        <w:rPr>
-          <w:i/>
-        </w:rPr>
-        <w:t>r</w:t>
-      </w:r>
-      <w:r>
-        <w:t xml:space="preserve">. However, this would again depend on being able to calculate </w:t>
+        <w:t xml:space="preserve">That is, if we can calculate </w:t>
       </w:r>
       <w:r>
         <w:rPr>
           <w:position w:val="-10"/>
         </w:rPr>
         <w:object w:dxaOrig="460" w:dyaOrig="380">
-          <v:shape id="_x0000_i1044" type="#_x0000_t75" style="width:23.25pt;height:18.75pt" o:ole="">
-            <v:imagedata r:id="rId44" o:title=""/>
+          <v:shape id="_x0000_i1033" type="#_x0000_t75" style="width:23.25pt;height:18.75pt" o:ole="">
+            <v:imagedata r:id="rId41" o:title=""/>
           </v:shape>
-          <o:OLEObject Type="Embed" ProgID="Equation.DSMT4" ShapeID="_x0000_i1044" DrawAspect="Content" ObjectID="_1348567982" r:id="rId45"/>
+          <o:OLEObject Type="Embed" ProgID="Equation.DSMT4" ShapeID="_x0000_i1033" DrawAspect="Content" ObjectID="_1349007645" r:id="rId42"/>
         </w:object>
       </w:r>
       <w:r>
-        <w:t xml:space="preserve"> which we’re assuming is difficult.</w:t>
-      </w:r>
-      <w:r>
-        <w:t xml:space="preserve"> Since </w:t>
-      </w:r>
-      <w:r>
-        <w:lastRenderedPageBreak/>
-        <w:t xml:space="preserve">generalized forces are dual to generalized speeds, we’ll look at how to </w:t>
-      </w:r>
-      <w:r>
-        <w:t xml:space="preserve">use forces instead of velocities to calculate </w:t>
-      </w:r>
-      <w:r>
-        <w:rPr>
-          <w:i/>
-        </w:rPr>
-        <w:t>r</w:t>
-      </w:r>
-      <w:r>
-        <w:t>.</w:t>
+        <w:t xml:space="preserve"> then we need only enforce </w:t>
+      </w:r>
+      <w:r>
+        <w:rPr>
+          <w:position w:val="-6"/>
+        </w:rPr>
+        <w:object w:dxaOrig="520" w:dyaOrig="320">
+          <v:shape id="_x0000_i1034" type="#_x0000_t75" style="width:26.25pt;height:15.75pt" o:ole="">
+            <v:imagedata r:id="rId43" o:title=""/>
+          </v:shape>
+          <o:OLEObject Type="Embed" ProgID="Equation.DSMT4" ShapeID="_x0000_i1034" DrawAspect="Content" ObjectID="_1349007646" r:id="rId44"/>
+        </w:object>
+      </w:r>
+      <w:r>
+        <w:t xml:space="preserve"> </w:t>
+      </w:r>
+      <w:r>
+        <w:t xml:space="preserve">(for example), </w:t>
+      </w:r>
+      <w:r>
+        <w:t xml:space="preserve">satisfy all velocity constraints, </w:t>
+      </w:r>
+      <w:r>
+        <w:t xml:space="preserve">then calculate </w:t>
+      </w:r>
+      <w:r>
+        <w:rPr>
+          <w:position w:val="-10"/>
+        </w:rPr>
+        <w:object w:dxaOrig="740" w:dyaOrig="380">
+          <v:shape id="_x0000_i1035" type="#_x0000_t75" style="width:36.75pt;height:18.75pt" o:ole="">
+            <v:imagedata r:id="rId45" o:title=""/>
+          </v:shape>
+          <o:OLEObject Type="Embed" ProgID="Equation.DSMT4" ShapeID="_x0000_i1035" DrawAspect="Content" ObjectID="_1349007647" r:id="rId46"/>
+        </w:object>
+      </w:r>
+      <w:r>
+        <w:t xml:space="preserve">. </w:t>
+      </w:r>
+      <w:r>
+        <w:t xml:space="preserve">This is probably the best way to calculate moment arm provided the operator </w:t>
+      </w:r>
+      <w:r>
+        <w:rPr>
+          <w:position w:val="-10"/>
+        </w:rPr>
+        <w:object w:dxaOrig="460" w:dyaOrig="380">
+          <v:shape id="_x0000_i1036" type="#_x0000_t75" style="width:23.25pt;height:18.75pt" o:ole="">
+            <v:imagedata r:id="rId41" o:title=""/>
+          </v:shape>
+          <o:OLEObject Type="Embed" ProgID="Equation.DSMT4" ShapeID="_x0000_i1036" DrawAspect="Content" ObjectID="_1349007648" r:id="rId47"/>
+        </w:object>
+      </w:r>
+      <w:r>
+        <w:t xml:space="preserve"> is available. </w:t>
+      </w:r>
+      <w:r>
+        <w:t xml:space="preserve">Unfortunately, it can be difficult to calculate </w:t>
+      </w:r>
+      <w:r>
+        <w:rPr>
+          <w:position w:val="-6"/>
+        </w:rPr>
+        <w:object w:dxaOrig="160" w:dyaOrig="340">
+          <v:shape id="_x0000_i1037" type="#_x0000_t75" style="width:8.25pt;height:17.25pt" o:ole="">
+            <v:imagedata r:id="rId48" o:title=""/>
+          </v:shape>
+          <o:OLEObject Type="Embed" ProgID="Equation.DSMT4" ShapeID="_x0000_i1037" DrawAspect="Content" ObjectID="_1349007649" r:id="rId49"/>
+        </w:object>
+      </w:r>
+      <w:r>
+        <w:t xml:space="preserve"> so we would like to find an alternative.</w:t>
       </w:r>
     </w:p>
     <w:p>
@@ -1829,30 +1726,43 @@
         <w:pStyle w:val="Heading2"/>
       </w:pPr>
       <w:r>
-        <w:t>Generalized force method</w:t>
-      </w:r>
-    </w:p>
-    <w:p>
-      <w:r>
-        <w:t xml:space="preserve">Simbody can map body spatial forces </w:t>
-      </w:r>
-      <w:r>
-        <w:rPr>
-          <w:i/>
-        </w:rPr>
-        <w:t>F</w:t>
-      </w:r>
-      <w:r>
-        <w:t xml:space="preserve"> to generalized forces </w:t>
-      </w:r>
-      <w:r>
-        <w:rPr>
-          <w:i/>
-        </w:rPr>
-        <w:t>f</w:t>
-      </w:r>
-      <w:r>
-        <w:t xml:space="preserve"> via an operator that calculates</w:t>
+        <w:t>Partial velocity method</w:t>
+      </w:r>
+    </w:p>
+    <w:p>
+      <w:r>
+        <w:t xml:space="preserve">By assumption </w:t>
+      </w:r>
+      <w:r>
+        <w:fldChar w:fldCharType="begin"/>
+      </w:r>
+      <w:r>
+        <w:instrText xml:space="preserve"> GOTOBUTTON ZEqnNum579875  \* MERGEFORMAT </w:instrText>
+      </w:r>
+      <w:fldSimple w:instr=" REF ZEqnNum579875 \* Charformat \! \* MERGEFORMAT ">
+        <w:r>
+          <w:instrText>(1)</w:instrText>
+        </w:r>
+      </w:fldSimple>
+      <w:r>
+        <w:fldChar w:fldCharType="end"/>
+      </w:r>
+      <w:r>
+        <w:t xml:space="preserve"> above, we have </w:t>
+      </w:r>
+      <w:r>
+        <w:rPr>
+          <w:position w:val="-10"/>
+        </w:rPr>
+        <w:object w:dxaOrig="760" w:dyaOrig="320">
+          <v:shape id="_x0000_i1038" type="#_x0000_t75" style="width:38.25pt;height:15.75pt" o:ole="">
+            <v:imagedata r:id="rId50" o:title=""/>
+          </v:shape>
+          <o:OLEObject Type="Embed" ProgID="Equation.DSMT4" ShapeID="_x0000_i1038" DrawAspect="Content" ObjectID="_1349007650" r:id="rId51"/>
+        </w:object>
+      </w:r>
+      <w:r>
+        <w:t xml:space="preserve"> so </w:t>
       </w:r>
     </w:p>
     <w:p>
@@ -1865,13 +1775,13 @@
       </w:r>
       <w:r>
         <w:rPr>
-          <w:position w:val="-10"/>
-        </w:rPr>
-        <w:object w:dxaOrig="920" w:dyaOrig="360">
-          <v:shape id="_x0000_i1045" type="#_x0000_t75" style="width:45.75pt;height:18pt" o:ole="">
-            <v:imagedata r:id="rId46" o:title=""/>
+          <w:position w:val="-30"/>
+        </w:rPr>
+        <w:object w:dxaOrig="3080" w:dyaOrig="680">
+          <v:shape id="_x0000_i1058" type="#_x0000_t75" style="width:154.5pt;height:33.75pt" o:ole="">
+            <v:imagedata r:id="rId52" o:title=""/>
           </v:shape>
-          <o:OLEObject Type="Embed" ProgID="Equation.DSMT4" ShapeID="_x0000_i1045" DrawAspect="Content" ObjectID="_1348567983" r:id="rId47"/>
+          <o:OLEObject Type="Embed" ProgID="Equation.DSMT4" ShapeID="_x0000_i1058" DrawAspect="Content" ObjectID="_1349007651" r:id="rId53"/>
         </w:object>
       </w:r>
       <w:r>
@@ -1892,7 +1802,7 @@
       <w:r>
         <w:fldChar w:fldCharType="end"/>
       </w:r>
-      <w:bookmarkStart w:id="6" w:name="ZEqnNum248049"/>
+      <w:bookmarkStart w:id="3" w:name="ZEqnNum206709"/>
       <w:r>
         <w:instrText>(</w:instrText>
       </w:r>
@@ -1907,142 +1817,141 @@
       <w:r>
         <w:instrText>)</w:instrText>
       </w:r>
-      <w:bookmarkEnd w:id="6"/>
+      <w:bookmarkEnd w:id="3"/>
       <w:r>
         <w:fldChar w:fldCharType="end"/>
       </w:r>
     </w:p>
     <w:p>
-      <w:proofErr w:type="gramStart"/>
-      <w:r>
-        <w:t>where</w:t>
-      </w:r>
-      <w:proofErr w:type="gramEnd"/>
-      <w:r>
-        <w:t xml:space="preserve"> </w:t>
-      </w:r>
-      <w:r>
-        <w:rPr>
-          <w:i/>
-        </w:rPr>
-        <w:t>J</w:t>
-      </w:r>
-      <w:r>
-        <w:t xml:space="preserve"> is the system</w:t>
-      </w:r>
-      <w:r>
-        <w:t xml:space="preserve"> </w:t>
-      </w:r>
-      <w:proofErr w:type="spellStart"/>
-      <w:r>
-        <w:t>Jacobian</w:t>
-      </w:r>
-      <w:proofErr w:type="spellEnd"/>
+      <w:r>
+        <w:t xml:space="preserve">for a row matrix </w:t>
+      </w:r>
+      <w:r>
+        <w:rPr>
+          <w:i/>
+        </w:rPr>
+        <w:t>P</w:t>
+      </w:r>
+      <w:r>
+        <w:t>(</w:t>
+      </w:r>
+      <w:r>
+        <w:rPr>
+          <w:i/>
+        </w:rPr>
+        <w:t>q</w:t>
+      </w:r>
+      <w:r>
+        <w:t>)</w:t>
+      </w:r>
+      <w:r>
+        <w:t xml:space="preserve"> whose </w:t>
+      </w:r>
+      <w:r>
+        <w:rPr>
+          <w:i/>
+        </w:rPr>
+        <w:t>i</w:t>
+      </w:r>
+      <w:r>
+        <w:rPr>
+          <w:vertAlign w:val="superscript"/>
+        </w:rPr>
+        <w:t>th</w:t>
+      </w:r>
+      <w:r>
+        <w:t xml:space="preserve"> entry is the scalar </w:t>
+      </w:r>
+      <w:r>
+        <w:rPr>
+          <w:position w:val="-12"/>
+        </w:rPr>
+        <w:object w:dxaOrig="1120" w:dyaOrig="360">
+          <v:shape id="_x0000_i1039" type="#_x0000_t75" style="width:56.25pt;height:18pt" o:ole="">
+            <v:imagedata r:id="rId54" o:title=""/>
+          </v:shape>
+          <o:OLEObject Type="Embed" ProgID="Equation.DSMT4" ShapeID="_x0000_i1039" DrawAspect="Content" ObjectID="_1349007652" r:id="rId55"/>
+        </w:object>
+      </w:r>
+      <w:r>
+        <w:t xml:space="preserve">. </w:t>
+      </w:r>
+      <w:r>
+        <w:t xml:space="preserve">If we can write </w:t>
+      </w:r>
+      <w:r>
+        <w:rPr>
+          <w:position w:val="-6"/>
+        </w:rPr>
+        <w:object w:dxaOrig="740" w:dyaOrig="320">
+          <v:shape id="_x0000_i1059" type="#_x0000_t75" style="width:36.75pt;height:15.75pt" o:ole="">
+            <v:imagedata r:id="rId56" o:title=""/>
+          </v:shape>
+          <o:OLEObject Type="Embed" ProgID="Equation.DSMT4" ShapeID="_x0000_i1059" DrawAspect="Content" ObjectID="_1349007653" r:id="rId57"/>
+        </w:object>
+      </w:r>
+      <w:r>
+        <w:t xml:space="preserve"> for some coupling matrix </w:t>
+      </w:r>
+      <w:r>
+        <w:rPr>
+          <w:i/>
+        </w:rPr>
+        <w:t>C</w:t>
+      </w:r>
+      <w:r>
+        <w:t>(</w:t>
+      </w:r>
+      <w:r>
+        <w:rPr>
+          <w:i/>
+        </w:rPr>
+        <w:t>q</w:t>
+      </w:r>
+      <w:r>
+        <w:t>)</w:t>
+      </w:r>
       <w:r>
         <w:t xml:space="preserve"> (</w:t>
       </w:r>
       <w:r>
-        <w:t>partial velocity matrix</w:t>
-      </w:r>
-      <w:r>
-        <w:t>) that maps generalized speeds to the body spatial velocities they produce</w:t>
-      </w:r>
-      <w:r>
-        <w:t>.</w:t>
-      </w:r>
-      <w:r>
-        <w:t xml:space="preserve"> (This is due to the dual nature of generalized velocity and force bases.)</w:t>
-      </w:r>
-    </w:p>
-    <w:p>
-      <w:r>
-        <w:t xml:space="preserve">Assumption </w:t>
+        <w:t>a</w:t>
+      </w:r>
+      <w:r>
+        <w:t xml:space="preserve"> column</w:t>
+      </w:r>
+      <w:r>
+        <w:t xml:space="preserve"> with entries </w:t>
+      </w:r>
+      <w:r>
+        <w:rPr>
+          <w:i/>
+        </w:rPr>
+        <w:t>c</w:t>
+      </w:r>
+      <w:r>
+        <w:rPr>
+          <w:i/>
+          <w:vertAlign w:val="subscript"/>
+        </w:rPr>
+        <w:t>i</w:t>
+      </w:r>
+      <w:r>
+        <w:t>)</w:t>
+      </w:r>
+      <w:r>
+        <w:t xml:space="preserve">, then </w:t>
+      </w:r>
+      <w:r>
+        <w:t xml:space="preserve">from equation </w:t>
       </w:r>
       <w:r>
         <w:fldChar w:fldCharType="begin"/>
       </w:r>
       <w:r>
-        <w:instrText xml:space="preserve"> GOTOBUTTON ZEqnNum741249  \* MERGEFORMAT </w:instrText>
-      </w:r>
-      <w:fldSimple w:instr=" REF ZEqnNum741249 \* Charformat \! \* MERGEFORMAT ">
-        <w:r>
-          <w:instrText>(2)</w:instrText>
-        </w:r>
-      </w:fldSimple>
-      <w:r>
-        <w:fldChar w:fldCharType="end"/>
-      </w:r>
-      <w:r>
-        <w:t xml:space="preserve"> tells us how to calculate </w:t>
-      </w:r>
-      <w:r>
-        <w:rPr>
-          <w:i/>
-        </w:rPr>
-        <w:t>F</w:t>
-      </w:r>
-      <w:r>
-        <w:t xml:space="preserve"> from a given muscle tension</w:t>
-      </w:r>
-      <w:r>
-        <w:t xml:space="preserve"> scalar</w:t>
-      </w:r>
-      <w:r>
-        <w:t xml:space="preserve"> </w:t>
-      </w:r>
-      <w:r>
-        <w:rPr>
-          <w:i/>
-        </w:rPr>
-        <w:t>s</w:t>
-      </w:r>
-      <w:r>
-        <w:t xml:space="preserve">, using the muscle’s force transmission matrix </w:t>
-      </w:r>
-      <w:r>
-        <w:rPr>
-          <w:i/>
-        </w:rPr>
-        <w:t>T</w:t>
-      </w:r>
-      <w:r>
-        <w:t>.</w:t>
-      </w:r>
-      <w:r>
-        <w:t xml:space="preserve"> Substituting</w:t>
-      </w:r>
-      <w:r>
-        <w:t xml:space="preserve"> </w:t>
-      </w:r>
-      <w:r>
-        <w:fldChar w:fldCharType="begin"/>
-      </w:r>
-      <w:r>
-        <w:instrText xml:space="preserve"> GOTOBUTTON ZEqnNum741249  \* MERGEFORMAT </w:instrText>
-      </w:r>
-      <w:fldSimple w:instr=" REF ZEqnNum741249 \* Charformat \! \* MERGEFORMAT ">
-        <w:r>
-          <w:instrText>(2)</w:instrText>
-        </w:r>
-      </w:fldSimple>
-      <w:r>
-        <w:fldChar w:fldCharType="end"/>
-      </w:r>
-      <w:r>
-        <w:t xml:space="preserve"> </w:t>
-      </w:r>
-      <w:proofErr w:type="gramStart"/>
-      <w:r>
-        <w:t xml:space="preserve">into </w:t>
-      </w:r>
-      <w:proofErr w:type="gramEnd"/>
-      <w:r>
-        <w:fldChar w:fldCharType="begin"/>
-      </w:r>
-      <w:r>
-        <w:instrText xml:space="preserve"> GOTOBUTTON ZEqnNum248049  \* MERGEFORMAT </w:instrText>
-      </w:r>
-      <w:fldSimple w:instr=" REF ZEqnNum248049 \* Charformat \! \* MERGEFORMAT ">
+        <w:instrText xml:space="preserve"> GOTOBUTTON ZEqnNum206709  \* MERGEFORMAT </w:instrText>
+      </w:r>
+      <w:fldSimple w:instr=" REF ZEqnNum206709 \* Charformat \! \* MERGEFORMAT ">
         <w:r>
           <w:instrText>(8)</w:instrText>
         </w:r>
@@ -2051,7 +1960,10 @@
         <w:fldChar w:fldCharType="end"/>
       </w:r>
       <w:r>
-        <w:t>:</w:t>
+        <w:t xml:space="preserve"> </w:t>
+      </w:r>
+      <w:r>
+        <w:t>we have</w:t>
       </w:r>
     </w:p>
     <w:p>
@@ -2064,13 +1976,13 @@
       </w:r>
       <w:r>
         <w:rPr>
-          <w:position w:val="-10"/>
-        </w:rPr>
-        <w:object w:dxaOrig="1240" w:dyaOrig="360">
-          <v:shape id="_x0000_i1046" type="#_x0000_t75" style="width:62.25pt;height:18pt" o:ole="">
-            <v:imagedata r:id="rId48" o:title=""/>
+          <w:position w:val="-6"/>
+        </w:rPr>
+        <w:object w:dxaOrig="1020" w:dyaOrig="340">
+          <v:shape id="_x0000_i1060" type="#_x0000_t75" style="width:51pt;height:17.25pt" o:ole="">
+            <v:imagedata r:id="rId58" o:title=""/>
           </v:shape>
-          <o:OLEObject Type="Embed" ProgID="Equation.DSMT4" ShapeID="_x0000_i1046" DrawAspect="Content" ObjectID="_1348567984" r:id="rId49"/>
+          <o:OLEObject Type="Embed" ProgID="Equation.DSMT4" ShapeID="_x0000_i1060" DrawAspect="Content" ObjectID="_1349007654" r:id="rId59"/>
         </w:object>
       </w:r>
       <w:r>
@@ -2091,7 +2003,7 @@
       <w:r>
         <w:fldChar w:fldCharType="end"/>
       </w:r>
-      <w:bookmarkStart w:id="7" w:name="ZEqnNum297750"/>
+      <w:bookmarkStart w:id="4" w:name="ZEqnNum187022"/>
       <w:r>
         <w:instrText>(</w:instrText>
       </w:r>
@@ -2106,146 +2018,39 @@
       <w:r>
         <w:instrText>)</w:instrText>
       </w:r>
-      <w:bookmarkEnd w:id="7"/>
+      <w:bookmarkEnd w:id="4"/>
       <w:r>
         <w:fldChar w:fldCharType="end"/>
       </w:r>
     </w:p>
     <w:p>
       <w:r>
-        <w:t xml:space="preserve">The </w:t>
-      </w:r>
-      <w:r>
-        <w:t xml:space="preserve">column </w:t>
-      </w:r>
-      <w:r>
-        <w:t xml:space="preserve">matrix </w:t>
-      </w:r>
-      <w:r>
-        <w:rPr>
-          <w:i/>
-        </w:rPr>
-        <w:t>J</w:t>
-      </w:r>
-      <w:r>
-        <w:rPr>
-          <w:i/>
-          <w:vertAlign w:val="superscript"/>
-        </w:rPr>
-        <w:t>T</w:t>
-      </w:r>
-      <w:r>
-        <w:rPr>
-          <w:i/>
-        </w:rPr>
-        <w:t>T</w:t>
-      </w:r>
-      <w:r>
-        <w:t xml:space="preserve"> maps tension to generalized force; the dual problem mapping generalized speed</w:t>
-      </w:r>
-      <w:r>
-        <w:t>s</w:t>
-      </w:r>
-      <w:r>
-        <w:t xml:space="preserve"> to </w:t>
-      </w:r>
-      <w:r>
-        <w:rPr>
-          <w:position w:val="-6"/>
-        </w:rPr>
-        <w:object w:dxaOrig="160" w:dyaOrig="340">
-          <v:shape id="_x0000_i1047" type="#_x0000_t75" style="width:8.25pt;height:17.25pt" o:ole="">
-            <v:imagedata r:id="rId50" o:title=""/>
-          </v:shape>
-          <o:OLEObject Type="Embed" ProgID="Equation.DSMT4" ShapeID="_x0000_i1047" DrawAspect="Content" ObjectID="_1348567985" r:id="rId51"/>
-        </w:object>
-      </w:r>
-      <w:r>
-        <w:t xml:space="preserve"> is</w:t>
-      </w:r>
-      <w:r>
-        <w:t xml:space="preserve"> then</w:t>
-      </w:r>
-      <w:r>
-        <w:t xml:space="preserve"> </w:t>
-      </w:r>
-      <w:r>
-        <w:rPr>
-          <w:position w:val="-10"/>
-        </w:rPr>
-        <w:object w:dxaOrig="1219" w:dyaOrig="380">
-          <v:shape id="_x0000_i1048" type="#_x0000_t75" style="width:60.75pt;height:18.75pt" o:ole="">
-            <v:imagedata r:id="rId52" o:title=""/>
-          </v:shape>
-          <o:OLEObject Type="Embed" ProgID="Equation.DSMT4" ShapeID="_x0000_i1048" DrawAspect="Content" ObjectID="_1348567986" r:id="rId53"/>
-        </w:object>
-      </w:r>
-      <w:proofErr w:type="gramStart"/>
-      <w:r>
-        <w:t>(</w:t>
-      </w:r>
-      <w:r>
-        <w:rPr>
-          <w:highlight w:val="yellow"/>
-        </w:rPr>
-        <w:t xml:space="preserve"> proof</w:t>
-      </w:r>
-      <w:proofErr w:type="gramEnd"/>
-      <w:r>
-        <w:rPr>
-          <w:highlight w:val="yellow"/>
-        </w:rPr>
-        <w:t>?</w:t>
-      </w:r>
-      <w:r>
-        <w:t>).</w:t>
-      </w:r>
-      <w:r>
-        <w:t xml:space="preserve"> From equation </w:t>
+        <w:t xml:space="preserve">Then comparing </w:t>
       </w:r>
       <w:r>
         <w:fldChar w:fldCharType="begin"/>
       </w:r>
       <w:r>
-        <w:instrText xml:space="preserve"> GOTOBUTTON ZEqnNum206709  \* MERGEFORMAT </w:instrText>
-      </w:r>
-      <w:fldSimple w:instr=" REF ZEqnNum206709 \* Charformat \! \* MERGEFORMAT ">
+        <w:instrText xml:space="preserve"> GOTOBUTTON ZEqnNum187022  \* MERGEFORMAT </w:instrText>
+      </w:r>
+      <w:fldSimple w:instr=" REF ZEqnNum187022 \* Charformat \! \* MERGEFORMAT ">
         <w:r>
-          <w:instrText>(5)</w:instrText>
+          <w:instrText>(9)</w:instrText>
         </w:r>
       </w:fldSimple>
       <w:r>
         <w:fldChar w:fldCharType="end"/>
       </w:r>
       <w:r>
-        <w:t xml:space="preserve"> it follows </w:t>
-      </w:r>
-      <w:proofErr w:type="gramStart"/>
-      <w:r>
-        <w:t xml:space="preserve">that </w:t>
-      </w:r>
-      <w:proofErr w:type="gramEnd"/>
-      <w:r>
-        <w:rPr>
-          <w:position w:val="-6"/>
-        </w:rPr>
-        <w:object w:dxaOrig="980" w:dyaOrig="320">
-          <v:shape id="_x0000_i1049" type="#_x0000_t75" style="width:48.75pt;height:15.75pt" o:ole="">
-            <v:imagedata r:id="rId54" o:title=""/>
-          </v:shape>
-          <o:OLEObject Type="Embed" ProgID="Equation.DSMT4" ShapeID="_x0000_i1049" DrawAspect="Content" ObjectID="_1348567987" r:id="rId55"/>
-        </w:object>
-      </w:r>
-      <w:r>
-        <w:t xml:space="preserve">. Substituting into equation </w:t>
+        <w:t xml:space="preserve"> with </w:t>
       </w:r>
       <w:r>
         <w:fldChar w:fldCharType="begin"/>
       </w:r>
       <w:r>
-        <w:instrText xml:space="preserve"> GOTOBUTTON ZEqnNum296254  \* MERGEFORMAT </w:instrText>
-      </w:r>
-      <w:fldSimple w:instr=" REF ZEqnNum296254 \* Charformat \! \* MERGEFORMAT ">
+        <w:instrText xml:space="preserve"> GOTOBUTTON ZEqnNum945967  \* MERGEFORMAT </w:instrText>
+      </w:r>
+      <w:fldSimple w:instr=" REF ZEqnNum945967 \* Charformat \! \* MERGEFORMAT ">
         <w:r>
           <w:instrText>(7)</w:instrText>
         </w:r>
@@ -2257,24 +2062,7 @@
         <w:t xml:space="preserve"> </w:t>
       </w:r>
       <w:r>
-        <w:t xml:space="preserve">and using equation </w:t>
-      </w:r>
-      <w:r>
-        <w:fldChar w:fldCharType="begin"/>
-      </w:r>
-      <w:r>
-        <w:instrText xml:space="preserve"> GOTOBUTTON ZEqnNum297750  \* MERGEFORMAT </w:instrText>
-      </w:r>
-      <w:fldSimple w:instr=" REF ZEqnNum297750 \* Charformat \! \* MERGEFORMAT ">
-        <w:r>
-          <w:instrText>(9)</w:instrText>
-        </w:r>
-      </w:fldSimple>
-      <w:r>
-        <w:fldChar w:fldCharType="end"/>
-      </w:r>
-      <w:r>
-        <w:t xml:space="preserve"> gives</w:t>
+        <w:t>and noting that transposing a scalar doesn’t change it, we have</w:t>
       </w:r>
     </w:p>
     <w:p>
@@ -2287,13 +2075,13 @@
       </w:r>
       <w:r>
         <w:rPr>
-          <w:position w:val="-10"/>
-        </w:rPr>
-        <w:object w:dxaOrig="3300" w:dyaOrig="360">
-          <v:shape id="_x0000_i1050" type="#_x0000_t75" style="width:165pt;height:18pt" o:ole="">
-            <v:imagedata r:id="rId56" o:title=""/>
+          <w:position w:val="-6"/>
+        </w:rPr>
+        <w:object w:dxaOrig="1860" w:dyaOrig="320">
+          <v:shape id="_x0000_i1061" type="#_x0000_t75" style="width:93pt;height:15.75pt" o:ole="">
+            <v:imagedata r:id="rId60" o:title=""/>
           </v:shape>
-          <o:OLEObject Type="Embed" ProgID="Equation.DSMT4" ShapeID="_x0000_i1050" DrawAspect="Content" ObjectID="_1348567988" r:id="rId57"/>
+          <o:OLEObject Type="Embed" ProgID="Equation.DSMT4" ShapeID="_x0000_i1061" DrawAspect="Content" ObjectID="_1349007655" r:id="rId61"/>
         </w:object>
       </w:r>
       <w:r>
@@ -2314,7 +2102,7 @@
       <w:r>
         <w:fldChar w:fldCharType="end"/>
       </w:r>
-      <w:bookmarkStart w:id="8" w:name="ZEqnNum874477"/>
+      <w:bookmarkStart w:id="5" w:name="ZEqnNum296254"/>
       <w:r>
         <w:instrText>(</w:instrText>
       </w:r>
@@ -2329,6 +2117,544 @@
       <w:r>
         <w:instrText>)</w:instrText>
       </w:r>
+      <w:bookmarkEnd w:id="5"/>
+      <w:r>
+        <w:fldChar w:fldCharType="end"/>
+      </w:r>
+    </w:p>
+    <w:p>
+      <w:r>
+        <w:t xml:space="preserve">If we had an explicit representation of </w:t>
+      </w:r>
+      <w:r>
+        <w:rPr>
+          <w:i/>
+        </w:rPr>
+        <w:t>P</w:t>
+      </w:r>
+      <w:r>
+        <w:t xml:space="preserve">, this would be a very nice way to calculate </w:t>
+      </w:r>
+      <w:r>
+        <w:rPr>
+          <w:i/>
+        </w:rPr>
+        <w:t>r</w:t>
+      </w:r>
+      <w:r>
+        <w:t xml:space="preserve">. However, this would again depend on being able to calculate </w:t>
+      </w:r>
+      <w:r>
+        <w:rPr>
+          <w:position w:val="-10"/>
+        </w:rPr>
+        <w:object w:dxaOrig="460" w:dyaOrig="380">
+          <v:shape id="_x0000_i1040" type="#_x0000_t75" style="width:23.25pt;height:18.75pt" o:ole="">
+            <v:imagedata r:id="rId62" o:title=""/>
+          </v:shape>
+          <o:OLEObject Type="Embed" ProgID="Equation.DSMT4" ShapeID="_x0000_i1040" DrawAspect="Content" ObjectID="_1349007656" r:id="rId63"/>
+        </w:object>
+      </w:r>
+      <w:r>
+        <w:t xml:space="preserve"> which we’re assuming is difficult.</w:t>
+      </w:r>
+      <w:r>
+        <w:t xml:space="preserve"> Since generalized forces are dual to generalized speeds, we’ll look at how to </w:t>
+      </w:r>
+      <w:r>
+        <w:t xml:space="preserve">use forces instead of velocities to calculate </w:t>
+      </w:r>
+      <w:r>
+        <w:rPr>
+          <w:i/>
+        </w:rPr>
+        <w:t>r</w:t>
+      </w:r>
+      <w:r>
+        <w:t>.</w:t>
+      </w:r>
+    </w:p>
+    <w:p>
+      <w:pPr>
+        <w:pStyle w:val="Heading2"/>
+      </w:pPr>
+      <w:r>
+        <w:t>Generalized force method</w:t>
+      </w:r>
+    </w:p>
+    <w:p>
+      <w:r>
+        <w:t xml:space="preserve">Simbody can map body spatial forces </w:t>
+      </w:r>
+      <w:r>
+        <w:rPr>
+          <w:i/>
+        </w:rPr>
+        <w:t>F</w:t>
+      </w:r>
+      <w:r>
+        <w:t xml:space="preserve"> to generalized forces </w:t>
+      </w:r>
+      <w:r>
+        <w:rPr>
+          <w:i/>
+        </w:rPr>
+        <w:t>f</w:t>
+      </w:r>
+      <w:r>
+        <w:t xml:space="preserve"> via an operator that calculates</w:t>
+      </w:r>
+    </w:p>
+    <w:p>
+      <w:pPr>
+        <w:pStyle w:val="MTDisplayEquation"/>
+        <w:spacing w:after="120"/>
+      </w:pPr>
+      <w:r>
+        <w:tab/>
+      </w:r>
+      <w:r>
+        <w:rPr>
+          <w:position w:val="-10"/>
+        </w:rPr>
+        <w:object w:dxaOrig="920" w:dyaOrig="360">
+          <v:shape id="_x0000_i1041" type="#_x0000_t75" style="width:45.75pt;height:18pt" o:ole="">
+            <v:imagedata r:id="rId64" o:title=""/>
+          </v:shape>
+          <o:OLEObject Type="Embed" ProgID="Equation.DSMT4" ShapeID="_x0000_i1041" DrawAspect="Content" ObjectID="_1349007657" r:id="rId65"/>
+        </w:object>
+      </w:r>
+      <w:r>
+        <w:tab/>
+      </w:r>
+      <w:r>
+        <w:fldChar w:fldCharType="begin"/>
+      </w:r>
+      <w:r>
+        <w:instrText xml:space="preserve"> MACROBUTTON MTPlaceRef \* MERGEFORMAT </w:instrText>
+      </w:r>
+      <w:r>
+        <w:fldChar w:fldCharType="begin"/>
+      </w:r>
+      <w:r>
+        <w:instrText xml:space="preserve"> SEQ MTEqn \h \* MERGEFORMAT </w:instrText>
+      </w:r>
+      <w:r>
+        <w:fldChar w:fldCharType="end"/>
+      </w:r>
+      <w:bookmarkStart w:id="6" w:name="ZEqnNum248049"/>
+      <w:r>
+        <w:instrText>(</w:instrText>
+      </w:r>
+      <w:fldSimple w:instr=" SEQ MTEqn \c \* Arabic \* MERGEFORMAT ">
+        <w:r>
+          <w:rPr>
+            <w:noProof/>
+          </w:rPr>
+          <w:instrText>11</w:instrText>
+        </w:r>
+      </w:fldSimple>
+      <w:r>
+        <w:instrText>)</w:instrText>
+      </w:r>
+      <w:bookmarkEnd w:id="6"/>
+      <w:r>
+        <w:fldChar w:fldCharType="end"/>
+      </w:r>
+    </w:p>
+    <w:p>
+      <w:r>
+        <w:t xml:space="preserve">where </w:t>
+      </w:r>
+      <w:r>
+        <w:rPr>
+          <w:i/>
+        </w:rPr>
+        <w:t>J</w:t>
+      </w:r>
+      <w:r>
+        <w:t xml:space="preserve"> is the system</w:t>
+      </w:r>
+      <w:r>
+        <w:t xml:space="preserve"> Jacobian (</w:t>
+      </w:r>
+      <w:r>
+        <w:t>partial velocity matrix</w:t>
+      </w:r>
+      <w:r>
+        <w:t>) that maps generalized speeds to the body spatial velocities they produce</w:t>
+      </w:r>
+      <w:r>
+        <w:t>.</w:t>
+      </w:r>
+      <w:r>
+        <w:t xml:space="preserve"> (This is due to the dual nature of generalized velocity and force bases.)</w:t>
+      </w:r>
+    </w:p>
+    <w:p>
+      <w:r>
+        <w:t xml:space="preserve">Assumption </w:t>
+      </w:r>
+      <w:r>
+        <w:fldChar w:fldCharType="begin"/>
+      </w:r>
+      <w:r>
+        <w:instrText xml:space="preserve"> GOTOBUTTON ZEqnNum741249  \* MERGEFORMAT </w:instrText>
+      </w:r>
+      <w:fldSimple w:instr=" REF ZEqnNum741249 \* Charformat \! \* MERGEFORMAT ">
+        <w:r>
+          <w:instrText>(2)</w:instrText>
+        </w:r>
+      </w:fldSimple>
+      <w:r>
+        <w:fldChar w:fldCharType="end"/>
+      </w:r>
+      <w:r>
+        <w:t xml:space="preserve"> tells us how to calculate </w:t>
+      </w:r>
+      <w:r>
+        <w:rPr>
+          <w:i/>
+        </w:rPr>
+        <w:t>F</w:t>
+      </w:r>
+      <w:r>
+        <w:t xml:space="preserve"> from a given muscle tension</w:t>
+      </w:r>
+      <w:r>
+        <w:t xml:space="preserve"> scalar</w:t>
+      </w:r>
+      <w:r>
+        <w:t xml:space="preserve"> </w:t>
+      </w:r>
+      <w:r>
+        <w:rPr>
+          <w:i/>
+        </w:rPr>
+        <w:t>s</w:t>
+      </w:r>
+      <w:r>
+        <w:t xml:space="preserve">, using the muscle’s force transmission matrix </w:t>
+      </w:r>
+      <w:r>
+        <w:rPr>
+          <w:i/>
+        </w:rPr>
+        <w:t>T</w:t>
+      </w:r>
+      <w:r>
+        <w:t>.</w:t>
+      </w:r>
+      <w:r>
+        <w:t xml:space="preserve"> Substituting</w:t>
+      </w:r>
+      <w:r>
+        <w:t xml:space="preserve"> </w:t>
+      </w:r>
+      <w:r>
+        <w:fldChar w:fldCharType="begin"/>
+      </w:r>
+      <w:r>
+        <w:instrText xml:space="preserve"> GOTOBUTTON ZEqnNum741249  \* MERGEFORMAT </w:instrText>
+      </w:r>
+      <w:fldSimple w:instr=" REF ZEqnNum741249 \* Charformat \! \* MERGEFORMAT ">
+        <w:r>
+          <w:instrText>(2)</w:instrText>
+        </w:r>
+      </w:fldSimple>
+      <w:r>
+        <w:fldChar w:fldCharType="end"/>
+      </w:r>
+      <w:r>
+        <w:t xml:space="preserve"> into </w:t>
+      </w:r>
+      <w:r>
+        <w:fldChar w:fldCharType="begin"/>
+      </w:r>
+      <w:r>
+        <w:instrText xml:space="preserve"> GOTOBUTTON ZEqnNum248049  \* MERGEFORMAT </w:instrText>
+      </w:r>
+      <w:fldSimple w:instr=" REF ZEqnNum248049 \* Charformat \! \* MERGEFORMAT ">
+        <w:r>
+          <w:instrText>(11)</w:instrText>
+        </w:r>
+      </w:fldSimple>
+      <w:r>
+        <w:fldChar w:fldCharType="end"/>
+      </w:r>
+      <w:r>
+        <w:t>:</w:t>
+      </w:r>
+    </w:p>
+    <w:p>
+      <w:pPr>
+        <w:pStyle w:val="MTDisplayEquation"/>
+        <w:spacing w:after="120"/>
+      </w:pPr>
+      <w:r>
+        <w:lastRenderedPageBreak/>
+        <w:tab/>
+      </w:r>
+      <w:r>
+        <w:rPr>
+          <w:position w:val="-10"/>
+        </w:rPr>
+        <w:object w:dxaOrig="1240" w:dyaOrig="360">
+          <v:shape id="_x0000_i1042" type="#_x0000_t75" style="width:62.25pt;height:18pt" o:ole="">
+            <v:imagedata r:id="rId66" o:title=""/>
+          </v:shape>
+          <o:OLEObject Type="Embed" ProgID="Equation.DSMT4" ShapeID="_x0000_i1042" DrawAspect="Content" ObjectID="_1349007658" r:id="rId67"/>
+        </w:object>
+      </w:r>
+      <w:r>
+        <w:tab/>
+      </w:r>
+      <w:r>
+        <w:fldChar w:fldCharType="begin"/>
+      </w:r>
+      <w:r>
+        <w:instrText xml:space="preserve"> MACROBUTTON MTPlaceRef \* MERGEFORMAT </w:instrText>
+      </w:r>
+      <w:r>
+        <w:fldChar w:fldCharType="begin"/>
+      </w:r>
+      <w:r>
+        <w:instrText xml:space="preserve"> SEQ MTEqn \h \* MERGEFORMAT </w:instrText>
+      </w:r>
+      <w:r>
+        <w:fldChar w:fldCharType="end"/>
+      </w:r>
+      <w:bookmarkStart w:id="7" w:name="ZEqnNum297750"/>
+      <w:r>
+        <w:instrText>(</w:instrText>
+      </w:r>
+      <w:fldSimple w:instr=" SEQ MTEqn \c \* Arabic \* MERGEFORMAT ">
+        <w:r>
+          <w:rPr>
+            <w:noProof/>
+          </w:rPr>
+          <w:instrText>12</w:instrText>
+        </w:r>
+      </w:fldSimple>
+      <w:r>
+        <w:instrText>)</w:instrText>
+      </w:r>
+      <w:bookmarkEnd w:id="7"/>
+      <w:r>
+        <w:fldChar w:fldCharType="end"/>
+      </w:r>
+    </w:p>
+    <w:p>
+      <w:r>
+        <w:t xml:space="preserve">The </w:t>
+      </w:r>
+      <w:r>
+        <w:t xml:space="preserve">column </w:t>
+      </w:r>
+      <w:r>
+        <w:t xml:space="preserve">matrix </w:t>
+      </w:r>
+      <w:r>
+        <w:rPr>
+          <w:i/>
+        </w:rPr>
+        <w:t>J</w:t>
+      </w:r>
+      <w:r>
+        <w:rPr>
+          <w:i/>
+          <w:vertAlign w:val="superscript"/>
+        </w:rPr>
+        <w:t>T</w:t>
+      </w:r>
+      <w:r>
+        <w:rPr>
+          <w:i/>
+        </w:rPr>
+        <w:t>T</w:t>
+      </w:r>
+      <w:r>
+        <w:t xml:space="preserve"> maps tension to generalized force; the dual problem mapping generalized speed</w:t>
+      </w:r>
+      <w:r>
+        <w:t>s</w:t>
+      </w:r>
+      <w:r>
+        <w:t xml:space="preserve"> to </w:t>
+      </w:r>
+      <w:r>
+        <w:rPr>
+          <w:position w:val="-6"/>
+        </w:rPr>
+        <w:object w:dxaOrig="160" w:dyaOrig="340">
+          <v:shape id="_x0000_i1043" type="#_x0000_t75" style="width:8.25pt;height:17.25pt" o:ole="">
+            <v:imagedata r:id="rId68" o:title=""/>
+          </v:shape>
+          <o:OLEObject Type="Embed" ProgID="Equation.DSMT4" ShapeID="_x0000_i1043" DrawAspect="Content" ObjectID="_1349007659" r:id="rId69"/>
+        </w:object>
+      </w:r>
+      <w:r>
+        <w:t xml:space="preserve"> is</w:t>
+      </w:r>
+      <w:r>
+        <w:t xml:space="preserve"> then</w:t>
+      </w:r>
+      <w:r>
+        <w:t xml:space="preserve"> </w:t>
+      </w:r>
+      <w:r>
+        <w:rPr>
+          <w:position w:val="-10"/>
+        </w:rPr>
+        <w:object w:dxaOrig="1219" w:dyaOrig="380">
+          <v:shape id="_x0000_i1062" type="#_x0000_t75" style="width:60.75pt;height:18.75pt" o:ole="">
+            <v:imagedata r:id="rId70" o:title=""/>
+          </v:shape>
+          <o:OLEObject Type="Embed" ProgID="Equation.DSMT4" ShapeID="_x0000_i1062" DrawAspect="Content" ObjectID="_1349007660" r:id="rId71"/>
+        </w:object>
+      </w:r>
+      <w:r>
+        <w:t>(</w:t>
+      </w:r>
+      <w:r>
+        <w:rPr>
+          <w:highlight w:val="yellow"/>
+        </w:rPr>
+        <w:t xml:space="preserve"> proof</w:t>
+      </w:r>
+      <w:r>
+        <w:rPr>
+          <w:highlight w:val="yellow"/>
+        </w:rPr>
+        <w:t>?</w:t>
+      </w:r>
+      <w:r>
+        <w:t>).</w:t>
+      </w:r>
+      <w:r>
+        <w:t xml:space="preserve"> From equation </w:t>
+      </w:r>
+      <w:r>
+        <w:fldChar w:fldCharType="begin"/>
+      </w:r>
+      <w:r>
+        <w:instrText xml:space="preserve"> GOTOBUTTON ZEqnNum206709  \* MERGEFORMAT </w:instrText>
+      </w:r>
+      <w:fldSimple w:instr=" REF ZEqnNum206709 \* Charformat \! \* MERGEFORMAT ">
+        <w:r>
+          <w:instrText>(8)</w:instrText>
+        </w:r>
+      </w:fldSimple>
+      <w:r>
+        <w:fldChar w:fldCharType="end"/>
+      </w:r>
+      <w:r>
+        <w:t xml:space="preserve"> it follows that </w:t>
+      </w:r>
+      <w:r>
+        <w:rPr>
+          <w:position w:val="-6"/>
+        </w:rPr>
+        <w:object w:dxaOrig="1219" w:dyaOrig="320">
+          <v:shape id="_x0000_i1063" type="#_x0000_t75" style="width:60.75pt;height:15.75pt" o:ole="">
+            <v:imagedata r:id="rId72" o:title=""/>
+          </v:shape>
+          <o:OLEObject Type="Embed" ProgID="Equation.DSMT4" ShapeID="_x0000_i1063" DrawAspect="Content" ObjectID="_1349007661" r:id="rId73"/>
+        </w:object>
+      </w:r>
+      <w:r>
+        <w:t xml:space="preserve">. Substituting into equation </w:t>
+      </w:r>
+      <w:r>
+        <w:fldChar w:fldCharType="begin"/>
+      </w:r>
+      <w:r>
+        <w:instrText xml:space="preserve"> GOTOBUTTON ZEqnNum296254  \* MERGEFORMAT </w:instrText>
+      </w:r>
+      <w:fldSimple w:instr=" REF ZEqnNum296254 \* Charformat \! \* MERGEFORMAT ">
+        <w:r>
+          <w:instrText>(10)</w:instrText>
+        </w:r>
+      </w:fldSimple>
+      <w:r>
+        <w:fldChar w:fldCharType="end"/>
+      </w:r>
+      <w:r>
+        <w:t xml:space="preserve"> </w:t>
+      </w:r>
+      <w:r>
+        <w:t xml:space="preserve">and using equation </w:t>
+      </w:r>
+      <w:r>
+        <w:fldChar w:fldCharType="begin"/>
+      </w:r>
+      <w:r>
+        <w:instrText xml:space="preserve"> GOTOBUTTON ZEqnNum297750  \* MERGEFORMAT </w:instrText>
+      </w:r>
+      <w:fldSimple w:instr=" REF ZEqnNum297750 \* Charformat \! \* MERGEFORMAT ">
+        <w:r>
+          <w:instrText>(12)</w:instrText>
+        </w:r>
+      </w:fldSimple>
+      <w:r>
+        <w:fldChar w:fldCharType="end"/>
+      </w:r>
+      <w:r>
+        <w:t xml:space="preserve"> gives</w:t>
+      </w:r>
+    </w:p>
+    <w:p>
+      <w:pPr>
+        <w:pStyle w:val="MTDisplayEquation"/>
+        <w:spacing w:after="120"/>
+      </w:pPr>
+      <w:r>
+        <w:tab/>
+      </w:r>
+      <w:r>
+        <w:rPr>
+          <w:position w:val="-10"/>
+        </w:rPr>
+        <w:object w:dxaOrig="3600" w:dyaOrig="360">
+          <v:shape id="_x0000_i1064" type="#_x0000_t75" style="width:180pt;height:18pt" o:ole="">
+            <v:imagedata r:id="rId74" o:title=""/>
+          </v:shape>
+          <o:OLEObject Type="Embed" ProgID="Equation.DSMT4" ShapeID="_x0000_i1064" DrawAspect="Content" ObjectID="_1349007662" r:id="rId75"/>
+        </w:object>
+      </w:r>
+      <w:r>
+        <w:tab/>
+      </w:r>
+      <w:r>
+        <w:fldChar w:fldCharType="begin"/>
+      </w:r>
+      <w:r>
+        <w:instrText xml:space="preserve"> MACROBUTTON MTPlaceRef \* MERGEFORMAT </w:instrText>
+      </w:r>
+      <w:r>
+        <w:fldChar w:fldCharType="begin"/>
+      </w:r>
+      <w:r>
+        <w:instrText xml:space="preserve"> SEQ MTEqn \h \* MERGEFORMAT </w:instrText>
+      </w:r>
+      <w:r>
+        <w:fldChar w:fldCharType="end"/>
+      </w:r>
+      <w:bookmarkStart w:id="8" w:name="ZEqnNum874477"/>
+      <w:r>
+        <w:instrText>(</w:instrText>
+      </w:r>
+      <w:fldSimple w:instr=" SEQ MTEqn \c \* Arabic \* MERGEFORMAT ">
+        <w:r>
+          <w:rPr>
+            <w:noProof/>
+          </w:rPr>
+          <w:instrText>13</w:instrText>
+        </w:r>
+      </w:fldSimple>
+      <w:r>
+        <w:instrText>)</w:instrText>
+      </w:r>
       <w:bookmarkEnd w:id="8"/>
       <w:r>
         <w:fldChar w:fldCharType="end"/>
@@ -2352,10 +2678,10 @@
           <w:position w:val="-6"/>
         </w:rPr>
         <w:object w:dxaOrig="160" w:dyaOrig="340">
-          <v:shape id="_x0000_i1051" type="#_x0000_t75" style="width:8.25pt;height:17.25pt" o:ole="">
-            <v:imagedata r:id="rId50" o:title=""/>
+          <v:shape id="_x0000_i1044" type="#_x0000_t75" style="width:8.25pt;height:17.25pt" o:ole="">
+            <v:imagedata r:id="rId68" o:title=""/>
           </v:shape>
-          <o:OLEObject Type="Embed" ProgID="Equation.DSMT4" ShapeID="_x0000_i1051" DrawAspect="Content" ObjectID="_1348567989" r:id="rId58"/>
+          <o:OLEObject Type="Embed" ProgID="Equation.DSMT4" ShapeID="_x0000_i1044" DrawAspect="Content" ObjectID="_1349007663" r:id="rId76"/>
         </w:object>
       </w:r>
       <w:r>
@@ -2483,7 +2809,7 @@
       </w:r>
       <w:fldSimple w:instr=" REF ZEqnNum248049 \* Charformat \! \* MERGEFORMAT ">
         <w:r>
-          <w:instrText>(8)</w:instrText>
+          <w:instrText>(11)</w:instrText>
         </w:r>
       </w:fldSimple>
       <w:r>
@@ -2560,7 +2886,7 @@
       </w:r>
       <w:fldSimple w:instr=" REF ZEqnNum874477 \* Charformat \! \* MERGEFORMAT ">
         <w:r>
-          <w:instrText>(10)</w:instrText>
+          <w:instrText>(13)</w:instrText>
         </w:r>
       </w:fldSimple>
       <w:r>
@@ -2581,7 +2907,6 @@
       <w:r>
         <w:t>=</w:t>
       </w:r>
-      <w:proofErr w:type="spellStart"/>
       <w:r>
         <w:rPr>
           <w:i/>
@@ -2601,7 +2926,6 @@
         </w:rPr>
         <w:t>f</w:t>
       </w:r>
-      <w:proofErr w:type="spellEnd"/>
       <w:r>
         <w:t xml:space="preserve"> / </w:t>
       </w:r>
@@ -2633,20 +2957,18 @@
       </w:r>
     </w:p>
     <w:p>
-      <w:proofErr w:type="gramStart"/>
       <w:r>
         <w:t xml:space="preserve">Set </w:t>
       </w:r>
-      <w:proofErr w:type="gramEnd"/>
       <w:r>
         <w:rPr>
           <w:position w:val="-12"/>
         </w:rPr>
         <w:object w:dxaOrig="980" w:dyaOrig="380">
-          <v:shape id="_x0000_i1052" type="#_x0000_t75" style="width:48.75pt;height:18.75pt" o:ole="">
-            <v:imagedata r:id="rId59" o:title=""/>
+          <v:shape id="_x0000_i1045" type="#_x0000_t75" style="width:48.75pt;height:18.75pt" o:ole="">
+            <v:imagedata r:id="rId77" o:title=""/>
           </v:shape>
-          <o:OLEObject Type="Embed" ProgID="Equation.DSMT4" ShapeID="_x0000_i1052" DrawAspect="Content" ObjectID="_1348567990" r:id="rId60"/>
+          <o:OLEObject Type="Embed" ProgID="Equation.DSMT4" ShapeID="_x0000_i1045" DrawAspect="Content" ObjectID="_1349007664" r:id="rId78"/>
         </w:object>
       </w:r>
       <w:r>
@@ -2670,32 +2992,27 @@
           <w:position w:val="-6"/>
         </w:rPr>
         <w:object w:dxaOrig="200" w:dyaOrig="320">
-          <v:shape id="_x0000_i1053" type="#_x0000_t75" style="width:9.75pt;height:15.75pt" o:ole="">
-            <v:imagedata r:id="rId61" o:title=""/>
+          <v:shape id="_x0000_i1046" type="#_x0000_t75" style="width:9.75pt;height:15.75pt" o:ole="">
+            <v:imagedata r:id="rId79" o:title=""/>
           </v:shape>
-          <o:OLEObject Type="Embed" ProgID="Equation.DSMT4" ShapeID="_x0000_i1053" DrawAspect="Content" ObjectID="_1348567991" r:id="rId62"/>
+          <o:OLEObject Type="Embed" ProgID="Equation.DSMT4" ShapeID="_x0000_i1046" DrawAspect="Content" ObjectID="_1349007665" r:id="rId80"/>
         </w:object>
       </w:r>
       <w:r>
         <w:t xml:space="preserve"> as well)</w:t>
       </w:r>
       <w:r>
-        <w:t xml:space="preserve">. Determine the new value </w:t>
-      </w:r>
-      <w:proofErr w:type="gramStart"/>
-      <w:r>
-        <w:t xml:space="preserve">for </w:t>
-      </w:r>
-      <w:proofErr w:type="gramEnd"/>
+        <w:t xml:space="preserve">. Determine the new value for </w:t>
+      </w:r>
       <w:r>
         <w:rPr>
           <w:position w:val="-6"/>
         </w:rPr>
         <w:object w:dxaOrig="200" w:dyaOrig="320">
-          <v:shape id="_x0000_i1054" type="#_x0000_t75" style="width:9.75pt;height:15.75pt" o:ole="">
-            <v:imagedata r:id="rId61" o:title=""/>
+          <v:shape id="_x0000_i1047" type="#_x0000_t75" style="width:9.75pt;height:15.75pt" o:ole="">
+            <v:imagedata r:id="rId79" o:title=""/>
           </v:shape>
-          <o:OLEObject Type="Embed" ProgID="Equation.DSMT4" ShapeID="_x0000_i1054" DrawAspect="Content" ObjectID="_1348567992" r:id="rId63"/>
+          <o:OLEObject Type="Embed" ProgID="Equation.DSMT4" ShapeID="_x0000_i1047" DrawAspect="Content" ObjectID="_1349007666" r:id="rId81"/>
         </w:object>
       </w:r>
       <w:r>
@@ -2706,29 +3023,24 @@
           <w:position w:val="-12"/>
         </w:rPr>
         <w:object w:dxaOrig="240" w:dyaOrig="380">
-          <v:shape id="_x0000_i1055" type="#_x0000_t75" style="width:12pt;height:18.75pt" o:ole="">
-            <v:imagedata r:id="rId64" o:title=""/>
+          <v:shape id="_x0000_i1048" type="#_x0000_t75" style="width:12pt;height:18.75pt" o:ole="">
+            <v:imagedata r:id="rId82" o:title=""/>
           </v:shape>
-          <o:OLEObject Type="Embed" ProgID="Equation.DSMT4" ShapeID="_x0000_i1055" DrawAspect="Content" ObjectID="_1348567993" r:id="rId65"/>
+          <o:OLEObject Type="Embed" ProgID="Equation.DSMT4" ShapeID="_x0000_i1048" DrawAspect="Content" ObjectID="_1349007667" r:id="rId83"/>
         </w:object>
       </w:r>
       <w:r>
-        <w:t xml:space="preserve">. Now </w:t>
-      </w:r>
-      <w:proofErr w:type="gramStart"/>
-      <w:r>
-        <w:t xml:space="preserve">each </w:t>
-      </w:r>
-      <w:proofErr w:type="gramEnd"/>
+        <w:t xml:space="preserve">. Now each </w:t>
+      </w:r>
       <w:r>
         <w:rPr>
           <w:position w:val="-12"/>
         </w:rPr>
-        <w:object w:dxaOrig="820" w:dyaOrig="380">
-          <v:shape id="_x0000_i1056" type="#_x0000_t75" style="width:41.25pt;height:18.75pt" o:ole="">
-            <v:imagedata r:id="rId66" o:title=""/>
+        <w:object w:dxaOrig="800" w:dyaOrig="380">
+          <v:shape id="_x0000_i1065" type="#_x0000_t75" style="width:40.5pt;height:18.75pt" o:ole="">
+            <v:imagedata r:id="rId84" o:title=""/>
           </v:shape>
-          <o:OLEObject Type="Embed" ProgID="Equation.DSMT4" ShapeID="_x0000_i1056" DrawAspect="Content" ObjectID="_1348567994" r:id="rId67"/>
+          <o:OLEObject Type="Embed" ProgID="Equation.DSMT4" ShapeID="_x0000_i1065" DrawAspect="Content" ObjectID="_1349007668" r:id="rId85"/>
         </w:object>
       </w:r>
       <w:r>
@@ -2739,10 +3051,10 @@
           <w:position w:val="-12"/>
         </w:rPr>
         <w:object w:dxaOrig="980" w:dyaOrig="380">
-          <v:shape id="_x0000_i1057" type="#_x0000_t75" style="width:48.75pt;height:18.75pt" o:ole="">
-            <v:imagedata r:id="rId68" o:title=""/>
+          <v:shape id="_x0000_i1066" type="#_x0000_t75" style="width:48.75pt;height:18.75pt" o:ole="">
+            <v:imagedata r:id="rId86" o:title=""/>
           </v:shape>
-          <o:OLEObject Type="Embed" ProgID="Equation.DSMT4" ShapeID="_x0000_i1057" DrawAspect="Content" ObjectID="_1348567995" r:id="rId69"/>
+          <o:OLEObject Type="Embed" ProgID="Equation.DSMT4" ShapeID="_x0000_i1066" DrawAspect="Content" ObjectID="_1349007669" r:id="rId87"/>
         </w:object>
       </w:r>
       <w:r>
@@ -2753,10 +3065,10 @@
           <w:position w:val="-12"/>
         </w:rPr>
         <w:object w:dxaOrig="920" w:dyaOrig="380">
-          <v:shape id="_x0000_i1058" type="#_x0000_t75" style="width:45.75pt;height:18.75pt" o:ole="">
-            <v:imagedata r:id="rId70" o:title=""/>
+          <v:shape id="_x0000_i1067" type="#_x0000_t75" style="width:45.75pt;height:18.75pt" o:ole="">
+            <v:imagedata r:id="rId88" o:title=""/>
           </v:shape>
-          <o:OLEObject Type="Embed" ProgID="Equation.DSMT4" ShapeID="_x0000_i1058" DrawAspect="Content" ObjectID="_1348567996" r:id="rId71"/>
+          <o:OLEObject Type="Embed" ProgID="Equation.DSMT4" ShapeID="_x0000_i1067" DrawAspect="Content" ObjectID="_1349007670" r:id="rId89"/>
         </w:object>
       </w:r>
       <w:r>
@@ -2924,7 +3236,6 @@
           <w:sz w:val="16"/>
           <w:szCs w:val="16"/>
         </w:rPr>
-        <w:lastRenderedPageBreak/>
         <w:t xml:space="preserve">    state.updU() = 0;</w:t>
       </w:r>
     </w:p>
@@ -3525,30 +3836,12 @@
       <w:r>
         <w:t xml:space="preserve"> into an array with an entry for each body (zero where the muscle does nothing), you can generate the equivalent generalized forces using Simbody’s oddly-named method </w:t>
       </w:r>
-      <w:proofErr w:type="spellStart"/>
-      <w:proofErr w:type="gramStart"/>
       <w:r>
         <w:rPr>
           <w:rFonts w:ascii="Courier New" w:hAnsi="Courier New" w:cs="Courier New"/>
           <w:sz w:val="22"/>
         </w:rPr>
-        <w:t>calcInternalGradientFromSpatial</w:t>
-      </w:r>
-      <w:proofErr w:type="spellEnd"/>
-      <w:r>
-        <w:rPr>
-          <w:rFonts w:ascii="Courier New" w:hAnsi="Courier New" w:cs="Courier New"/>
-          <w:sz w:val="22"/>
-        </w:rPr>
-        <w:t>(</w:t>
-      </w:r>
-      <w:proofErr w:type="gramEnd"/>
-      <w:r>
-        <w:rPr>
-          <w:rFonts w:ascii="Courier New" w:hAnsi="Courier New" w:cs="Courier New"/>
-          <w:sz w:val="22"/>
-        </w:rPr>
-        <w:t>)</w:t>
+        <w:t>calcInternalGradientFromSpatial()</w:t>
       </w:r>
       <w:r>
         <w:t>.</w:t>
@@ -3711,6 +4004,7 @@
           <w:sz w:val="16"/>
           <w:szCs w:val="16"/>
         </w:rPr>
+        <w:lastRenderedPageBreak/>
         <w:t xml:space="preserve">    muscle.setTension(</w:t>
       </w:r>
       <w:r>
@@ -4480,6 +4774,835 @@
         </w:rPr>
         <w:t xml:space="preserve">    Real momentArm = ~C * f / s;</w:t>
       </w:r>
+    </w:p>
+    <w:p>
+      <w:pPr>
+        <w:autoSpaceDE w:val="0"/>
+        <w:autoSpaceDN w:val="0"/>
+        <w:adjustRightInd w:val="0"/>
+        <w:spacing w:after="0" w:line="240" w:lineRule="auto"/>
+        <w:rPr>
+          <w:rFonts w:ascii="Courier New" w:hAnsi="Courier New" w:cs="Courier New"/>
+          <w:noProof/>
+          <w:sz w:val="16"/>
+          <w:szCs w:val="16"/>
+        </w:rPr>
+      </w:pPr>
+    </w:p>
+    <w:p>
+      <w:pPr>
+        <w:pStyle w:val="Heading1"/>
+        <w:spacing w:before="240"/>
+      </w:pPr>
+      <w:r>
+        <w:t>Appendix: How to map generalized forces to torques</w:t>
+      </w:r>
+    </w:p>
+    <w:p>
+      <w:pPr>
+        <w:rPr>
+          <w:rFonts w:cs="Times New Roman"/>
+        </w:rPr>
+      </w:pPr>
+      <w:r>
+        <w:t xml:space="preserve">Assuming mass properties are available, we can test consistency between moment arm and the resulting dynamics. We can apply a muscle tension </w:t>
+      </w:r>
+      <w:r>
+        <w:rPr>
+          <w:i/>
+        </w:rPr>
+        <w:t>s</w:t>
+      </w:r>
+      <w:r>
+        <w:t xml:space="preserve">, calculate moment arm </w:t>
+      </w:r>
+      <w:r>
+        <w:rPr>
+          <w:i/>
+        </w:rPr>
+        <w:t>r</w:t>
+      </w:r>
+      <w:r>
+        <w:t xml:space="preserve"> about some angular quantity </w:t>
+      </w:r>
+      <w:r>
+        <w:rPr>
+          <w:rFonts w:cs="Times New Roman"/>
+          <w:i/>
+        </w:rPr>
+        <w:t>θ</w:t>
+      </w:r>
+      <w:r>
+        <w:t xml:space="preserve"> as above, and also calculate generalized accelerations </w:t>
+      </w:r>
+      <w:r>
+        <w:rPr>
+          <w:position w:val="-6"/>
+        </w:rPr>
+        <w:object w:dxaOrig="200" w:dyaOrig="279">
+          <v:shape id="_x0000_i1068" type="#_x0000_t75" style="width:9.75pt;height:14.25pt" o:ole="">
+            <v:imagedata r:id="rId90" o:title=""/>
+          </v:shape>
+          <o:OLEObject Type="Embed" ProgID="Equation.DSMT4" ShapeID="_x0000_i1068" DrawAspect="Content" ObjectID="_1349007671" r:id="rId91"/>
+        </w:object>
+      </w:r>
+      <w:r>
+        <w:t xml:space="preserve"> and constraint multipliers </w:t>
+      </w:r>
+      <w:r>
+        <w:rPr>
+          <w:rFonts w:cs="Times New Roman"/>
+          <w:i/>
+        </w:rPr>
+        <w:t>λ</w:t>
+      </w:r>
+      <w:r>
+        <w:t xml:space="preserve"> using the equations of motion, </w:t>
+      </w:r>
+      <w:r>
+        <w:t>that is, by calling r</w:t>
+      </w:r>
+      <w:r>
+        <w:t>ealize(Acceleration) in Simbody</w:t>
+      </w:r>
+      <w:r>
+        <w:t xml:space="preserve">. Then given </w:t>
+      </w:r>
+      <w:r>
+        <w:rPr>
+          <w:position w:val="-6"/>
+        </w:rPr>
+        <w:object w:dxaOrig="200" w:dyaOrig="279">
+          <v:shape id="_x0000_i1069" type="#_x0000_t75" style="width:9.75pt;height:14.25pt" o:ole="">
+            <v:imagedata r:id="rId90" o:title=""/>
+          </v:shape>
+          <o:OLEObject Type="Embed" ProgID="Equation.DSMT4" ShapeID="_x0000_i1069" DrawAspect="Content" ObjectID="_1349007672" r:id="rId92"/>
+        </w:object>
+      </w:r>
+      <w:r>
+        <w:t xml:space="preserve"> and </w:t>
+      </w:r>
+      <w:r>
+        <w:rPr>
+          <w:rFonts w:cs="Times New Roman"/>
+          <w:i/>
+        </w:rPr>
+        <w:t>λ</w:t>
+      </w:r>
+      <w:r>
+        <w:rPr>
+          <w:rFonts w:cs="Times New Roman"/>
+        </w:rPr>
+        <w:t xml:space="preserve"> we would like to determine the torque </w:t>
+      </w:r>
+      <w:r>
+        <w:rPr>
+          <w:rFonts w:ascii="Calibri" w:hAnsi="Calibri" w:cs="Times New Roman"/>
+          <w:i/>
+        </w:rPr>
+        <w:t>τ</w:t>
+      </w:r>
+      <w:r>
+        <w:rPr>
+          <w:rFonts w:cs="Times New Roman"/>
+          <w:i/>
+          <w:vertAlign w:val="subscript"/>
+        </w:rPr>
+        <w:t>θ</w:t>
+      </w:r>
+      <w:r>
+        <w:rPr>
+          <w:rFonts w:cs="Times New Roman"/>
+        </w:rPr>
+        <w:t xml:space="preserve"> that must have been applied across the rotational mobilities that contribute to </w:t>
+      </w:r>
+      <w:r>
+        <w:rPr>
+          <w:rFonts w:cs="Times New Roman"/>
+          <w:i/>
+        </w:rPr>
+        <w:t>θ</w:t>
+      </w:r>
+      <w:r>
+        <w:rPr>
+          <w:rFonts w:cs="Times New Roman"/>
+        </w:rPr>
+        <w:t xml:space="preserve">, and verify that </w:t>
+      </w:r>
+      <w:r>
+        <w:rPr>
+          <w:rFonts w:ascii="Calibri" w:hAnsi="Calibri" w:cs="Times New Roman"/>
+          <w:i/>
+        </w:rPr>
+        <w:t>τ</w:t>
+      </w:r>
+      <w:r>
+        <w:rPr>
+          <w:rFonts w:cs="Times New Roman"/>
+          <w:i/>
+          <w:vertAlign w:val="subscript"/>
+        </w:rPr>
+        <w:t>θ</w:t>
+      </w:r>
+      <w:r>
+        <w:rPr>
+          <w:rFonts w:cs="Times New Roman"/>
+        </w:rPr>
+        <w:t>=</w:t>
+      </w:r>
+      <w:r>
+        <w:rPr>
+          <w:rFonts w:cs="Times New Roman"/>
+          <w:i/>
+        </w:rPr>
+        <w:t>rs</w:t>
+      </w:r>
+      <w:r>
+        <w:rPr>
+          <w:rFonts w:cs="Times New Roman"/>
+        </w:rPr>
+        <w:t>.</w:t>
+      </w:r>
+    </w:p>
+    <w:p>
+      <w:pPr>
+        <w:rPr>
+          <w:rFonts w:cs="Times New Roman"/>
+        </w:rPr>
+      </w:pPr>
+      <w:r>
+        <w:rPr>
+          <w:rFonts w:cs="Times New Roman"/>
+        </w:rPr>
+        <w:t>Assume</w:t>
+      </w:r>
+      <w:r>
+        <w:rPr>
+          <w:rFonts w:cs="Times New Roman"/>
+        </w:rPr>
+        <w:t xml:space="preserve"> that </w:t>
+      </w:r>
+      <w:r>
+        <w:rPr>
+          <w:rFonts w:cs="Times New Roman"/>
+          <w:i/>
+        </w:rPr>
+        <w:t>θ</w:t>
+      </w:r>
+      <w:r>
+        <w:rPr>
+          <w:rFonts w:cs="Times New Roman"/>
+        </w:rPr>
+        <w:t xml:space="preserve"> </w:t>
+      </w:r>
+      <w:r>
+        <w:rPr>
+          <w:rFonts w:cs="Times New Roman"/>
+        </w:rPr>
+        <w:t>is defined as</w:t>
+      </w:r>
+      <w:r>
+        <w:rPr>
+          <w:rFonts w:cs="Times New Roman"/>
+        </w:rPr>
+        <w:t xml:space="preserve"> </w:t>
+      </w:r>
+      <w:r>
+        <w:rPr>
+          <w:rFonts w:cs="Times New Roman"/>
+          <w:position w:val="-14"/>
+        </w:rPr>
+        <w:object w:dxaOrig="920" w:dyaOrig="400">
+          <v:shape id="_x0000_i1070" type="#_x0000_t75" style="width:45.75pt;height:20.25pt" o:ole="">
+            <v:imagedata r:id="rId93" o:title=""/>
+          </v:shape>
+          <o:OLEObject Type="Embed" ProgID="Equation.DSMT4" ShapeID="_x0000_i1070" DrawAspect="Content" ObjectID="_1349007673" r:id="rId94"/>
+        </w:object>
+      </w:r>
+      <w:r>
+        <w:rPr>
+          <w:rFonts w:cs="Times New Roman"/>
+        </w:rPr>
+        <w:t xml:space="preserve">. That is, the angle of interest is determined by the sum of the individual angles at several mobilities. Then we can write </w:t>
+      </w:r>
+      <w:r>
+        <w:rPr>
+          <w:rFonts w:cs="Times New Roman"/>
+          <w:position w:val="-14"/>
+        </w:rPr>
+        <w:object w:dxaOrig="1060" w:dyaOrig="400">
+          <v:shape id="_x0000_i1071" type="#_x0000_t75" style="width:53.25pt;height:20.25pt" o:ole="">
+            <v:imagedata r:id="rId95" o:title=""/>
+          </v:shape>
+          <o:OLEObject Type="Embed" ProgID="Equation.DSMT4" ShapeID="_x0000_i1071" DrawAspect="Content" ObjectID="_1349007674" r:id="rId96"/>
+        </w:object>
+      </w:r>
+      <w:r>
+        <w:rPr>
+          <w:rFonts w:cs="Times New Roman"/>
+        </w:rPr>
+        <w:t xml:space="preserve">where the summation is taken over the same mobilities as appear in the definition </w:t>
+      </w:r>
+      <w:r>
+        <w:rPr>
+          <w:rFonts w:cs="Times New Roman"/>
+        </w:rPr>
+        <w:t xml:space="preserve">of </w:t>
+      </w:r>
+      <w:r>
+        <w:rPr>
+          <w:rFonts w:cs="Times New Roman"/>
+          <w:i/>
+        </w:rPr>
+        <w:t>θ</w:t>
+      </w:r>
+      <w:r>
+        <w:rPr>
+          <w:rFonts w:cs="Times New Roman"/>
+        </w:rPr>
+        <w:t>.</w:t>
+      </w:r>
+      <w:r>
+        <w:rPr>
+          <w:rFonts w:cs="Times New Roman"/>
+        </w:rPr>
+        <w:t xml:space="preserve"> </w:t>
+      </w:r>
+      <w:r>
+        <w:rPr>
+          <w:rFonts w:cs="Times New Roman"/>
+        </w:rPr>
+        <w:t>Note that the angles</w:t>
+      </w:r>
+      <w:r>
+        <w:rPr>
+          <w:rFonts w:cs="Times New Roman"/>
+        </w:rPr>
+        <w:t xml:space="preserve"> </w:t>
+      </w:r>
+      <w:r>
+        <w:rPr>
+          <w:rFonts w:cs="Times New Roman"/>
+          <w:i/>
+        </w:rPr>
+        <w:t>θ</w:t>
+      </w:r>
+      <w:r>
+        <w:rPr>
+          <w:rFonts w:cs="Times New Roman"/>
+          <w:i/>
+          <w:vertAlign w:val="subscript"/>
+        </w:rPr>
+        <w:t>i</w:t>
+      </w:r>
+      <w:r>
+        <w:rPr>
+          <w:rFonts w:cs="Times New Roman"/>
+        </w:rPr>
+        <w:t xml:space="preserve"> do not necessarily correspond to generalized coordinates, since </w:t>
+      </w:r>
+      <w:r>
+        <w:rPr>
+          <w:rFonts w:cs="Times New Roman"/>
+        </w:rPr>
+        <w:t>OpenSim</w:t>
+      </w:r>
+      <w:r>
+        <w:rPr>
+          <w:rFonts w:cs="Times New Roman"/>
+        </w:rPr>
+        <w:t xml:space="preserve"> </w:t>
+      </w:r>
+      <w:r>
+        <w:rPr>
+          <w:rFonts w:cs="Times New Roman"/>
+        </w:rPr>
+        <w:t xml:space="preserve">allows generalized coordinates to be scaled. Similarly, the </w:t>
+      </w:r>
+      <w:r>
+        <w:rPr>
+          <w:rFonts w:cs="Times New Roman"/>
+          <w:position w:val="-14"/>
+        </w:rPr>
+        <w:object w:dxaOrig="300" w:dyaOrig="380">
+          <v:shape id="_x0000_i1072" type="#_x0000_t75" style="width:15pt;height:18.75pt" o:ole="">
+            <v:imagedata r:id="rId97" o:title=""/>
+          </v:shape>
+          <o:OLEObject Type="Embed" ProgID="Equation.DSMT4" ShapeID="_x0000_i1072" DrawAspect="Content" ObjectID="_1349007675" r:id="rId98"/>
+        </w:object>
+      </w:r>
+      <w:r>
+        <w:rPr>
+          <w:rFonts w:cs="Times New Roman"/>
+        </w:rPr>
+        <w:t>are not generalized forces since those must be scaled to be consistent with the generalized speeds.</w:t>
+      </w:r>
+    </w:p>
+    <w:p>
+      <w:pPr>
+        <w:rPr>
+          <w:rFonts w:cs="Times New Roman"/>
+        </w:rPr>
+      </w:pPr>
+      <w:r>
+        <w:rPr>
+          <w:rFonts w:cs="Times New Roman"/>
+        </w:rPr>
+        <w:lastRenderedPageBreak/>
+        <w:t xml:space="preserve">Denote the scaling of the </w:t>
+      </w:r>
+      <w:r>
+        <w:rPr>
+          <w:rFonts w:cs="Times New Roman"/>
+          <w:i/>
+        </w:rPr>
+        <w:t>i</w:t>
+      </w:r>
+      <w:r>
+        <w:rPr>
+          <w:rFonts w:cs="Times New Roman"/>
+          <w:vertAlign w:val="superscript"/>
+        </w:rPr>
+        <w:t>th</w:t>
+      </w:r>
+      <w:r>
+        <w:rPr>
+          <w:rFonts w:cs="Times New Roman"/>
+        </w:rPr>
+        <w:t xml:space="preserve"> generalized speed </w:t>
+      </w:r>
+      <w:r>
+        <w:rPr>
+          <w:rFonts w:cs="Times New Roman"/>
+          <w:i/>
+        </w:rPr>
+        <w:t>w</w:t>
+      </w:r>
+      <w:r>
+        <w:rPr>
+          <w:rFonts w:cs="Times New Roman"/>
+          <w:i/>
+          <w:vertAlign w:val="subscript"/>
+        </w:rPr>
+        <w:t>i</w:t>
+      </w:r>
+      <w:r>
+        <w:rPr>
+          <w:rFonts w:cs="Times New Roman"/>
+        </w:rPr>
+        <w:t xml:space="preserve"> such that </w:t>
+      </w:r>
+      <w:r>
+        <w:rPr>
+          <w:rFonts w:cs="Times New Roman"/>
+          <w:position w:val="-12"/>
+        </w:rPr>
+        <w:object w:dxaOrig="859" w:dyaOrig="380">
+          <v:shape id="_x0000_i1075" type="#_x0000_t75" style="width:42.75pt;height:18.75pt" o:ole="">
+            <v:imagedata r:id="rId99" o:title=""/>
+          </v:shape>
+          <o:OLEObject Type="Embed" ProgID="Equation.DSMT4" ShapeID="_x0000_i1075" DrawAspect="Content" ObjectID="_1349007676" r:id="rId100"/>
+        </w:object>
+      </w:r>
+      <w:r>
+        <w:rPr>
+          <w:rFonts w:cs="Times New Roman"/>
+        </w:rPr>
+        <w:t>.</w:t>
+      </w:r>
+      <w:r>
+        <w:rPr>
+          <w:rFonts w:cs="Times New Roman"/>
+        </w:rPr>
+        <w:t xml:space="preserve"> Then we must have </w:t>
+      </w:r>
+      <w:r>
+        <w:rPr>
+          <w:rFonts w:cs="Times New Roman"/>
+          <w:position w:val="-14"/>
+        </w:rPr>
+        <w:object w:dxaOrig="1100" w:dyaOrig="380">
+          <v:shape id="_x0000_i1076" type="#_x0000_t75" style="width:54.75pt;height:18.75pt" o:ole="">
+            <v:imagedata r:id="rId101" o:title=""/>
+          </v:shape>
+          <o:OLEObject Type="Embed" ProgID="Equation.DSMT4" ShapeID="_x0000_i1076" DrawAspect="Content" ObjectID="_1349007677" r:id="rId102"/>
+        </w:object>
+      </w:r>
+      <w:r>
+        <w:rPr>
+          <w:rFonts w:cs="Times New Roman"/>
+        </w:rPr>
+        <w:t xml:space="preserve"> because</w:t>
+      </w:r>
+      <w:r>
+        <w:rPr>
+          <w:rFonts w:cs="Times New Roman"/>
+          <w:position w:val="-12"/>
+        </w:rPr>
+        <w:object w:dxaOrig="400" w:dyaOrig="360">
+          <v:shape id="_x0000_i1073" type="#_x0000_t75" style="width:20.25pt;height:18pt" o:ole="">
+            <v:imagedata r:id="rId103" o:title=""/>
+          </v:shape>
+          <o:OLEObject Type="Embed" ProgID="Equation.DSMT4" ShapeID="_x0000_i1073" DrawAspect="Content" ObjectID="_1349007678" r:id="rId104"/>
+        </w:object>
+      </w:r>
+      <w:r>
+        <w:rPr>
+          <w:rFonts w:cs="Times New Roman"/>
+        </w:rPr>
+        <w:t xml:space="preserve"> must have physically meaningful units.</w:t>
+      </w:r>
+      <w:r>
+        <w:rPr>
+          <w:rFonts w:cs="Times New Roman"/>
+        </w:rPr>
+        <w:t xml:space="preserve"> So now we can use inverse dynamics to calculate </w:t>
+      </w:r>
+      <w:r>
+        <w:rPr>
+          <w:rFonts w:cs="Times New Roman"/>
+          <w:position w:val="-10"/>
+        </w:rPr>
+        <w:object w:dxaOrig="1460" w:dyaOrig="360">
+          <v:shape id="_x0000_i1074" type="#_x0000_t75" style="width:72.75pt;height:18pt" o:ole="">
+            <v:imagedata r:id="rId105" o:title=""/>
+          </v:shape>
+          <o:OLEObject Type="Embed" ProgID="Equation.DSMT4" ShapeID="_x0000_i1074" DrawAspect="Content" ObjectID="_1349007679" r:id="rId106"/>
+        </w:object>
+      </w:r>
+      <w:r>
+        <w:rPr>
+          <w:rFonts w:cs="Times New Roman"/>
+        </w:rPr>
+        <w:t xml:space="preserve"> and calculate </w:t>
+      </w:r>
+      <w:r>
+        <w:rPr>
+          <w:rFonts w:cs="Times New Roman"/>
+          <w:position w:val="-14"/>
+        </w:rPr>
+        <w:object w:dxaOrig="1380" w:dyaOrig="400">
+          <v:shape id="_x0000_i1077" type="#_x0000_t75" style="width:69pt;height:20.25pt" o:ole="">
+            <v:imagedata r:id="rId107" o:title=""/>
+          </v:shape>
+          <o:OLEObject Type="Embed" ProgID="Equation.DSMT4" ShapeID="_x0000_i1077" DrawAspect="Content" ObjectID="_1349007680" r:id="rId108"/>
+        </w:object>
+      </w:r>
+      <w:r>
+        <w:rPr>
+          <w:rFonts w:cs="Times New Roman"/>
+        </w:rPr>
+        <w:t>.</w:t>
+      </w:r>
+    </w:p>
+    <w:p>
+      <w:pPr>
+        <w:rPr>
+          <w:rFonts w:cs="Times New Roman"/>
+        </w:rPr>
+      </w:pPr>
+      <w:r>
+        <w:rPr>
+          <w:rFonts w:cs="Times New Roman"/>
+        </w:rPr>
+        <w:t xml:space="preserve">The only remaining question is how to determine the scaling factors </w:t>
+      </w:r>
+      <w:r>
+        <w:rPr>
+          <w:rFonts w:cs="Times New Roman"/>
+          <w:i/>
+        </w:rPr>
+        <w:t>w</w:t>
+      </w:r>
+      <w:r>
+        <w:rPr>
+          <w:rFonts w:cs="Times New Roman"/>
+        </w:rPr>
+        <w:t>.</w:t>
+      </w:r>
+      <w:r>
+        <w:rPr>
+          <w:rFonts w:cs="Times New Roman"/>
+        </w:rPr>
+        <w:t xml:space="preserve"> These come directly from the definition of the generalized speeds for a mobilizer:</w:t>
+      </w:r>
+    </w:p>
+    <w:p>
+      <w:pPr>
+        <w:pStyle w:val="MTDisplayEquation"/>
+      </w:pPr>
+      <w:r>
+        <w:tab/>
+      </w:r>
+      <w:r>
+        <w:rPr>
+          <w:position w:val="-32"/>
+        </w:rPr>
+        <w:object w:dxaOrig="2140" w:dyaOrig="760">
+          <v:shape id="_x0000_i1078" type="#_x0000_t75" style="width:107.25pt;height:38.25pt" o:ole="">
+            <v:imagedata r:id="rId109" o:title=""/>
+          </v:shape>
+          <o:OLEObject Type="Embed" ProgID="Equation.DSMT4" ShapeID="_x0000_i1078" DrawAspect="Content" ObjectID="_1349007681" r:id="rId110"/>
+        </w:object>
+      </w:r>
+      <w:r>
+        <w:tab/>
+      </w:r>
+      <w:r>
+        <w:fldChar w:fldCharType="begin"/>
+      </w:r>
+      <w:r>
+        <w:instrText xml:space="preserve"> MACROBUTTON MTPlaceRef \* MERGEFORMAT </w:instrText>
+      </w:r>
+      <w:r>
+        <w:fldChar w:fldCharType="begin"/>
+      </w:r>
+      <w:r>
+        <w:instrText xml:space="preserve"> SEQ MTEqn \h \* MERGEFORMAT </w:instrText>
+      </w:r>
+      <w:r>
+        <w:fldChar w:fldCharType="end"/>
+      </w:r>
+      <w:r>
+        <w:instrText>(</w:instrText>
+      </w:r>
+      <w:fldSimple w:instr=" SEQ MTEqn \c \* Arabic \* MERGEFORMAT ">
+        <w:r>
+          <w:rPr>
+            <w:noProof/>
+          </w:rPr>
+          <w:instrText>14</w:instrText>
+        </w:r>
+      </w:fldSimple>
+      <w:r>
+        <w:instrText>)</w:instrText>
+      </w:r>
+      <w:r>
+        <w:fldChar w:fldCharType="end"/>
+      </w:r>
+    </w:p>
+    <w:p>
+      <w:r>
+        <w:t xml:space="preserve">Dropping superscripts and writing </w:t>
+      </w:r>
+      <w:r>
+        <w:rPr>
+          <w:position w:val="-32"/>
+        </w:rPr>
+        <w:object w:dxaOrig="1060" w:dyaOrig="760">
+          <v:shape id="_x0000_i1079" type="#_x0000_t75" style="width:53.25pt;height:38.25pt" o:ole="">
+            <v:imagedata r:id="rId111" o:title=""/>
+          </v:shape>
+          <o:OLEObject Type="Embed" ProgID="Equation.DSMT4" ShapeID="_x0000_i1079" DrawAspect="Content" ObjectID="_1349007682" r:id="rId112"/>
+        </w:object>
+      </w:r>
+      <w:r>
+        <w:t xml:space="preserve"> shows that </w:t>
+      </w:r>
+      <w:r>
+        <w:rPr>
+          <w:position w:val="-12"/>
+        </w:rPr>
+        <w:object w:dxaOrig="900" w:dyaOrig="360">
+          <v:shape id="_x0000_i1080" type="#_x0000_t75" style="width:45pt;height:18pt" o:ole="">
+            <v:imagedata r:id="rId113" o:title=""/>
+          </v:shape>
+          <o:OLEObject Type="Embed" ProgID="Equation.DSMT4" ShapeID="_x0000_i1080" DrawAspect="Content" ObjectID="_1349007683" r:id="rId114"/>
+        </w:object>
+      </w:r>
+      <w:r>
+        <w:t xml:space="preserve">, thus </w:t>
+      </w:r>
+      <w:r>
+        <w:rPr>
+          <w:position w:val="-14"/>
+        </w:rPr>
+        <w:object w:dxaOrig="480" w:dyaOrig="400">
+          <v:shape id="_x0000_i1081" type="#_x0000_t75" style="width:24pt;height:20.25pt" o:ole="">
+            <v:imagedata r:id="rId115" o:title=""/>
+          </v:shape>
+          <o:OLEObject Type="Embed" ProgID="Equation.DSMT4" ShapeID="_x0000_i1081" DrawAspect="Content" ObjectID="_1349007684" r:id="rId116"/>
+        </w:object>
+      </w:r>
+      <w:r>
+        <w:t xml:space="preserve"> is the scaling factor that relates </w:t>
+      </w:r>
+      <w:r>
+        <w:rPr>
+          <w:i/>
+        </w:rPr>
+        <w:t>u</w:t>
+      </w:r>
+      <w:r>
+        <w:t xml:space="preserve"> to angular velocity in radian/s. Thus we have </w:t>
+      </w:r>
+      <w:r>
+        <w:rPr>
+          <w:position w:val="-16"/>
+        </w:rPr>
+        <w:object w:dxaOrig="1020" w:dyaOrig="440">
+          <v:shape id="_x0000_i1082" type="#_x0000_t75" style="width:51pt;height:21.75pt" o:ole="">
+            <v:imagedata r:id="rId117" o:title=""/>
+          </v:shape>
+          <o:OLEObject Type="Embed" ProgID="Equation.DSMT4" ShapeID="_x0000_i1082" DrawAspect="Content" ObjectID="_1349007685" r:id="rId118"/>
+        </w:object>
+      </w:r>
+      <w:r>
+        <w:t xml:space="preserve">. Columns of </w:t>
+      </w:r>
+      <w:r>
+        <w:rPr>
+          <w:i/>
+        </w:rPr>
+        <w:t>H</w:t>
+      </w:r>
+      <w:r>
+        <w:t xml:space="preserve"> may be obtained via the </w:t>
+      </w:r>
+      <w:r>
+        <w:rPr>
+          <w:rFonts w:ascii="Courier New" w:hAnsi="Courier New" w:cs="Courier New"/>
+          <w:sz w:val="22"/>
+        </w:rPr>
+        <w:t>getHCol()</w:t>
+      </w:r>
+      <w:r>
+        <w:rPr>
+          <w:sz w:val="22"/>
+        </w:rPr>
+        <w:t xml:space="preserve"> </w:t>
+      </w:r>
+      <w:r>
+        <w:t xml:space="preserve">method of </w:t>
+      </w:r>
+      <w:r>
+        <w:rPr>
+          <w:rFonts w:ascii="Courier New" w:hAnsi="Courier New" w:cs="Courier New"/>
+          <w:sz w:val="22"/>
+        </w:rPr>
+        <w:t>MobilizedBody</w:t>
+      </w:r>
+      <w:r>
+        <w:t>:</w:t>
+      </w:r>
+    </w:p>
+    <w:p>
+      <w:pPr>
+        <w:autoSpaceDE w:val="0"/>
+        <w:autoSpaceDN w:val="0"/>
+        <w:adjustRightInd w:val="0"/>
+        <w:spacing w:after="0" w:line="240" w:lineRule="auto"/>
+        <w:rPr>
+          <w:rFonts w:ascii="Courier New" w:hAnsi="Courier New" w:cs="Courier New"/>
+          <w:noProof/>
+          <w:sz w:val="16"/>
+          <w:szCs w:val="16"/>
+        </w:rPr>
+      </w:pPr>
+      <w:r>
+        <w:rPr>
+          <w:rFonts w:ascii="Courier New" w:hAnsi="Courier New" w:cs="Courier New"/>
+          <w:noProof/>
+          <w:sz w:val="16"/>
+          <w:szCs w:val="16"/>
+        </w:rPr>
+        <w:t xml:space="preserve">    </w:t>
+      </w:r>
+      <w:r>
+        <w:rPr>
+          <w:rFonts w:ascii="Courier New" w:hAnsi="Courier New" w:cs="Courier New"/>
+          <w:noProof/>
+          <w:color w:val="0000FF"/>
+          <w:sz w:val="16"/>
+          <w:szCs w:val="16"/>
+        </w:rPr>
+        <w:t>const</w:t>
+      </w:r>
+      <w:r>
+        <w:rPr>
+          <w:rFonts w:ascii="Courier New" w:hAnsi="Courier New" w:cs="Courier New"/>
+          <w:noProof/>
+          <w:sz w:val="16"/>
+          <w:szCs w:val="16"/>
+        </w:rPr>
+        <w:t xml:space="preserve"> </w:t>
+      </w:r>
+      <w:r>
+        <w:rPr>
+          <w:rFonts w:ascii="Courier New" w:hAnsi="Courier New" w:cs="Courier New"/>
+          <w:noProof/>
+          <w:sz w:val="16"/>
+          <w:szCs w:val="16"/>
+        </w:rPr>
+        <w:t>SpatialVec</w:t>
+      </w:r>
+      <w:r>
+        <w:rPr>
+          <w:rFonts w:ascii="Courier New" w:hAnsi="Courier New" w:cs="Courier New"/>
+          <w:noProof/>
+          <w:sz w:val="16"/>
+          <w:szCs w:val="16"/>
+        </w:rPr>
+        <w:t xml:space="preserve"> H_PB_G = mobod.getHCol(state, MobilizerUIndex(0));</w:t>
+      </w:r>
+    </w:p>
+    <w:p>
+      <w:pPr>
+        <w:autoSpaceDE w:val="0"/>
+        <w:autoSpaceDN w:val="0"/>
+        <w:adjustRightInd w:val="0"/>
+        <w:spacing w:after="0" w:line="240" w:lineRule="auto"/>
+        <w:rPr>
+          <w:rFonts w:ascii="Courier New" w:hAnsi="Courier New" w:cs="Courier New"/>
+          <w:noProof/>
+          <w:sz w:val="16"/>
+          <w:szCs w:val="16"/>
+        </w:rPr>
+      </w:pPr>
+      <w:r>
+        <w:rPr>
+          <w:rFonts w:ascii="Courier New" w:hAnsi="Courier New" w:cs="Courier New"/>
+          <w:noProof/>
+          <w:sz w:val="16"/>
+          <w:szCs w:val="16"/>
+        </w:rPr>
+        <w:t xml:space="preserve">    Real wi = H_PB_G[0].norm(); </w:t>
+      </w:r>
+      <w:r>
+        <w:rPr>
+          <w:rFonts w:ascii="Courier New" w:hAnsi="Courier New" w:cs="Courier New"/>
+          <w:noProof/>
+          <w:color w:val="008000"/>
+          <w:sz w:val="16"/>
+          <w:szCs w:val="16"/>
+        </w:rPr>
+        <w:t>// select the angular component</w:t>
+      </w:r>
+      <w:r>
+        <w:rPr>
+          <w:rFonts w:ascii="Courier New" w:hAnsi="Courier New" w:cs="Courier New"/>
+          <w:noProof/>
+          <w:color w:val="008000"/>
+          <w:sz w:val="16"/>
+          <w:szCs w:val="16"/>
+        </w:rPr>
+        <w:t>, calculate magnitude</w:t>
+      </w:r>
+    </w:p>
+    <w:p/>
+    <w:p>
+      <w:pPr>
+        <w:autoSpaceDE w:val="0"/>
+        <w:autoSpaceDN w:val="0"/>
+        <w:adjustRightInd w:val="0"/>
+        <w:spacing w:after="0" w:line="240" w:lineRule="auto"/>
+        <w:rPr>
+          <w:rFonts w:ascii="Courier New" w:hAnsi="Courier New" w:cs="Courier New"/>
+          <w:noProof/>
+          <w:sz w:val="16"/>
+          <w:szCs w:val="16"/>
+        </w:rPr>
+      </w:pPr>
     </w:p>
     <w:sectPr>
       <w:footnotePr>
@@ -4553,16 +5676,7 @@
         <w:footnoteRef/>
       </w:r>
       <w:r>
-        <w:t xml:space="preserve"> A spatial </w:t>
-      </w:r>
-      <w:r>
-        <w:t xml:space="preserve">body </w:t>
-      </w:r>
-      <w:r>
-        <w:t>force</w:t>
-      </w:r>
-      <w:r>
-        <w:t xml:space="preserve"> </w:t>
+        <w:t xml:space="preserve"> A spatial body force </w:t>
       </w:r>
       <w:r>
         <w:rPr>
@@ -4578,13 +5692,7 @@
         <w:t>B</w:t>
       </w:r>
       <w:r>
-        <w:t xml:space="preserve"> is a pair of vectors</w:t>
-      </w:r>
-      <w:r>
-        <w:t>:</w:t>
-      </w:r>
-      <w:r>
-        <w:t xml:space="preserve"> a moment applied to body </w:t>
+        <w:t xml:space="preserve"> is a pair of vectors: a moment applied to body </w:t>
       </w:r>
       <w:r>
         <w:rPr>
@@ -4593,16 +5701,7 @@
         <w:t>B</w:t>
       </w:r>
       <w:r>
-        <w:t xml:space="preserve"> </w:t>
-      </w:r>
-      <w:r>
-        <w:t xml:space="preserve">and a force applied </w:t>
-      </w:r>
-      <w:r>
-        <w:t>at</w:t>
-      </w:r>
-      <w:r>
-        <w:t xml:space="preserve"> the body </w:t>
+        <w:t xml:space="preserve"> and a force applied at the body </w:t>
       </w:r>
       <w:r>
         <w:rPr>
@@ -4611,13 +5710,7 @@
         <w:t>B</w:t>
       </w:r>
       <w:r>
-        <w:t xml:space="preserve"> </w:t>
-      </w:r>
-      <w:r>
-        <w:t>origin</w:t>
-      </w:r>
-      <w:r>
-        <w:t xml:space="preserve">; </w:t>
+        <w:t xml:space="preserve"> origin; </w:t>
       </w:r>
       <w:r>
         <w:rPr>
@@ -4626,19 +5719,7 @@
         <w:t>F</w:t>
       </w:r>
       <w:r>
-        <w:t xml:space="preserve"> here is a </w:t>
-      </w:r>
-      <w:r>
-        <w:t>stacked vector</w:t>
-      </w:r>
-      <w:r>
-        <w:t xml:space="preserve"> of such spatial </w:t>
-      </w:r>
-      <w:r>
-        <w:t xml:space="preserve">body </w:t>
-      </w:r>
-      <w:r>
-        <w:t>forces.</w:t>
+        <w:t xml:space="preserve"> here is a stacked vector of such spatial body forces.</w:t>
       </w:r>
     </w:p>
   </w:footnote>
@@ -4648,6 +5729,92 @@
 <file path=word/numbering.xml><?xml version="1.0" encoding="utf-8"?>
 <w:numbering xmlns:ve="http://schemas.openxmlformats.org/markup-compatibility/2006" xmlns:o="urn:schemas-microsoft-com:office:office" xmlns:r="http://schemas.openxmlformats.org/officeDocument/2006/relationships" xmlns:m="http://schemas.openxmlformats.org/officeDocument/2006/math" xmlns:v="urn:schemas-microsoft-com:vml" xmlns:wp="http://schemas.openxmlformats.org/drawingml/2006/wordprocessingDrawing" xmlns:w10="urn:schemas-microsoft-com:office:word" xmlns:w="http://schemas.openxmlformats.org/wordprocessingml/2006/main" xmlns:wne="http://schemas.microsoft.com/office/word/2006/wordml">
   <w:abstractNum w:abstractNumId="0">
+    <w:nsid w:val="0E626C05"/>
+    <w:multiLevelType w:val="hybridMultilevel"/>
+    <w:tmpl w:val="EA6A7F00"/>
+    <w:lvl w:ilvl="0" w:tplc="0409000F">
+      <w:start w:val="1"/>
+      <w:numFmt w:val="decimal"/>
+      <w:lvlText w:val="%1."/>
+      <w:lvlJc w:val="left"/>
+      <w:pPr>
+        <w:ind w:left="720" w:hanging="360"/>
+      </w:pPr>
+    </w:lvl>
+    <w:lvl w:ilvl="1" w:tplc="04090019" w:tentative="1">
+      <w:start w:val="1"/>
+      <w:numFmt w:val="lowerLetter"/>
+      <w:lvlText w:val="%2."/>
+      <w:lvlJc w:val="left"/>
+      <w:pPr>
+        <w:ind w:left="1440" w:hanging="360"/>
+      </w:pPr>
+    </w:lvl>
+    <w:lvl w:ilvl="2" w:tplc="0409001B" w:tentative="1">
+      <w:start w:val="1"/>
+      <w:numFmt w:val="lowerRoman"/>
+      <w:lvlText w:val="%3."/>
+      <w:lvlJc w:val="right"/>
+      <w:pPr>
+        <w:ind w:left="2160" w:hanging="180"/>
+      </w:pPr>
+    </w:lvl>
+    <w:lvl w:ilvl="3" w:tplc="0409000F" w:tentative="1">
+      <w:start w:val="1"/>
+      <w:numFmt w:val="decimal"/>
+      <w:lvlText w:val="%4."/>
+      <w:lvlJc w:val="left"/>
+      <w:pPr>
+        <w:ind w:left="2880" w:hanging="360"/>
+      </w:pPr>
+    </w:lvl>
+    <w:lvl w:ilvl="4" w:tplc="04090019" w:tentative="1">
+      <w:start w:val="1"/>
+      <w:numFmt w:val="lowerLetter"/>
+      <w:lvlText w:val="%5."/>
+      <w:lvlJc w:val="left"/>
+      <w:pPr>
+        <w:ind w:left="3600" w:hanging="360"/>
+      </w:pPr>
+    </w:lvl>
+    <w:lvl w:ilvl="5" w:tplc="0409001B" w:tentative="1">
+      <w:start w:val="1"/>
+      <w:numFmt w:val="lowerRoman"/>
+      <w:lvlText w:val="%6."/>
+      <w:lvlJc w:val="right"/>
+      <w:pPr>
+        <w:ind w:left="4320" w:hanging="180"/>
+      </w:pPr>
+    </w:lvl>
+    <w:lvl w:ilvl="6" w:tplc="0409000F" w:tentative="1">
+      <w:start w:val="1"/>
+      <w:numFmt w:val="decimal"/>
+      <w:lvlText w:val="%7."/>
+      <w:lvlJc w:val="left"/>
+      <w:pPr>
+        <w:ind w:left="5040" w:hanging="360"/>
+      </w:pPr>
+    </w:lvl>
+    <w:lvl w:ilvl="7" w:tplc="04090019" w:tentative="1">
+      <w:start w:val="1"/>
+      <w:numFmt w:val="lowerLetter"/>
+      <w:lvlText w:val="%8."/>
+      <w:lvlJc w:val="left"/>
+      <w:pPr>
+        <w:ind w:left="5760" w:hanging="360"/>
+      </w:pPr>
+    </w:lvl>
+    <w:lvl w:ilvl="8" w:tplc="0409001B" w:tentative="1">
+      <w:start w:val="1"/>
+      <w:numFmt w:val="lowerRoman"/>
+      <w:lvlText w:val="%9."/>
+      <w:lvlJc w:val="right"/>
+      <w:pPr>
+        <w:ind w:left="6480" w:hanging="180"/>
+      </w:pPr>
+    </w:lvl>
+  </w:abstractNum>
+  <w:abstractNum w:abstractNumId="1">
     <w:nsid w:val="41F93E74"/>
     <w:multiLevelType w:val="hybridMultilevel"/>
     <w:tmpl w:val="607288D6"/>
@@ -4733,7 +5900,7 @@
       </w:pPr>
     </w:lvl>
   </w:abstractNum>
-  <w:abstractNum w:abstractNumId="1">
+  <w:abstractNum w:abstractNumId="2">
     <w:nsid w:val="75F62999"/>
     <w:multiLevelType w:val="hybridMultilevel"/>
     <w:tmpl w:val="52BA18DE"/>
@@ -4823,10 +5990,13 @@
     </w:lvl>
   </w:abstractNum>
   <w:num w:numId="1">
-    <w:abstractNumId w:val="0"/>
+    <w:abstractNumId w:val="1"/>
   </w:num>
   <w:num w:numId="2">
-    <w:abstractNumId w:val="1"/>
+    <w:abstractNumId w:val="2"/>
+  </w:num>
+  <w:num w:numId="3">
+    <w:abstractNumId w:val="0"/>
   </w:num>
 </w:numbering>
 </file>

</xml_diff>

<commit_message>
Added table of contents and some clarifications.
</commit_message>
<xml_diff>
--- a/doc/HowToComputeMuscleMomentArm.docx
+++ b/doc/HowToComputeMuscleMomentArm.docx
@@ -50,7 +50,18 @@
         <w:fldChar w:fldCharType="end"/>
       </w:r>
       <w:r>
-        <w:t>How to compute muscle moment arm with Simbody</w:t>
+        <w:t xml:space="preserve">How to compute </w:t>
+      </w:r>
+      <w:proofErr w:type="spellStart"/>
+      <w:r>
+        <w:t>OpenSim’s</w:t>
+      </w:r>
+      <w:proofErr w:type="spellEnd"/>
+      <w:r>
+        <w:t xml:space="preserve"> </w:t>
+      </w:r>
+      <w:r>
+        <w:t>muscle moment arm with Simbody</w:t>
       </w:r>
     </w:p>
     <w:p>
@@ -98,7 +109,15 @@
         <w:t xml:space="preserve">its </w:t>
       </w:r>
       <w:r>
-        <w:t>biomechanics users a calculation called “muscle moment arm” which captures to some degree the leverage of a particular muscle with respect to a particular joint, while in a particular configuration. For simple cases, this is the same as the conventional moment arm calculation in mechanical engineering. A straight-line muscle whose origin and insertion points connect two adjacent bodies connected by a pin joint is the simplest case. In practice, however, muscle may span several joints (wrist, neck, spine) and will follow contorted paths crossing over various curved bone surfaces. For these situations we need a careful definition of “muscle moment arm” that is analogous to the mechanical engineering concept and of use to biomedical researchers.</w:t>
+        <w:t xml:space="preserve">biomechanics users a calculation called “muscle moment arm” which captures to some degree the leverage of a particular muscle with respect to a particular joint, while in a particular configuration. For simple cases, this is the same as the conventional moment arm calculation in mechanical engineering. A straight-line muscle whose origin and insertion points connect two adjacent bodies connected by a pin joint is the simplest case. In practice, however, muscle may span several joints (wrist, neck, </w:t>
+      </w:r>
+      <w:proofErr w:type="gramStart"/>
+      <w:r>
+        <w:t>spine</w:t>
+      </w:r>
+      <w:proofErr w:type="gramEnd"/>
+      <w:r>
+        <w:t>) and will follow contorted paths crossing over various curved bone surfaces. For these situations we need a careful definition of “muscle moment arm” that is analogous to the mechanical engineering concept and of use to biomedical researchers.</w:t>
       </w:r>
     </w:p>
     <w:p>
@@ -118,14 +137,938 @@
         <w:t xml:space="preserve"> </w:t>
       </w:r>
     </w:p>
+    <w:sdt>
+      <w:sdtPr>
+        <w:id w:val="179793134"/>
+        <w:docPartObj>
+          <w:docPartGallery w:val="Table of Contents"/>
+          <w:docPartUnique/>
+        </w:docPartObj>
+      </w:sdtPr>
+      <w:sdtEndPr>
+        <w:rPr>
+          <w:rFonts w:ascii="Times New Roman" w:eastAsiaTheme="minorHAnsi" w:hAnsi="Times New Roman" w:cstheme="minorBidi"/>
+          <w:b w:val="0"/>
+          <w:bCs w:val="0"/>
+          <w:color w:val="auto"/>
+          <w:sz w:val="24"/>
+          <w:szCs w:val="22"/>
+        </w:rPr>
+      </w:sdtEndPr>
+      <w:sdtContent>
+        <w:p>
+          <w:pPr>
+            <w:pStyle w:val="TOCHeading"/>
+          </w:pPr>
+          <w:r>
+            <w:t>Contents</w:t>
+          </w:r>
+        </w:p>
+        <w:p>
+          <w:pPr>
+            <w:pStyle w:val="TOC1"/>
+            <w:tabs>
+              <w:tab w:val="right" w:leader="dot" w:pos="9350"/>
+            </w:tabs>
+            <w:spacing w:after="0"/>
+            <w:rPr>
+              <w:noProof/>
+            </w:rPr>
+          </w:pPr>
+          <w:r>
+            <w:fldChar w:fldCharType="begin"/>
+          </w:r>
+          <w:r>
+            <w:instrText xml:space="preserve"> TOC \o "1-3" \h \z \u </w:instrText>
+          </w:r>
+          <w:r>
+            <w:fldChar w:fldCharType="separate"/>
+          </w:r>
+          <w:hyperlink w:anchor="_Toc275283706" w:history="1">
+            <w:r>
+              <w:rPr>
+                <w:rStyle w:val="Hyperlink"/>
+                <w:noProof/>
+              </w:rPr>
+              <w:t>Assump</w:t>
+            </w:r>
+            <w:r>
+              <w:rPr>
+                <w:rStyle w:val="Hyperlink"/>
+                <w:noProof/>
+              </w:rPr>
+              <w:t>t</w:t>
+            </w:r>
+            <w:r>
+              <w:rPr>
+                <w:rStyle w:val="Hyperlink"/>
+                <w:noProof/>
+              </w:rPr>
+              <w:t>ions</w:t>
+            </w:r>
+            <w:r>
+              <w:rPr>
+                <w:noProof/>
+                <w:webHidden/>
+              </w:rPr>
+              <w:tab/>
+            </w:r>
+            <w:r>
+              <w:rPr>
+                <w:noProof/>
+                <w:webHidden/>
+              </w:rPr>
+              <w:fldChar w:fldCharType="begin"/>
+            </w:r>
+            <w:r>
+              <w:rPr>
+                <w:noProof/>
+                <w:webHidden/>
+              </w:rPr>
+              <w:instrText xml:space="preserve"> PAGEREF _Toc275283706 \h </w:instrText>
+            </w:r>
+            <w:r>
+              <w:rPr>
+                <w:noProof/>
+                <w:webHidden/>
+              </w:rPr>
+            </w:r>
+            <w:r>
+              <w:rPr>
+                <w:noProof/>
+                <w:webHidden/>
+              </w:rPr>
+              <w:fldChar w:fldCharType="separate"/>
+            </w:r>
+            <w:r>
+              <w:rPr>
+                <w:noProof/>
+                <w:webHidden/>
+              </w:rPr>
+              <w:t>2</w:t>
+            </w:r>
+            <w:r>
+              <w:rPr>
+                <w:noProof/>
+                <w:webHidden/>
+              </w:rPr>
+              <w:fldChar w:fldCharType="end"/>
+            </w:r>
+          </w:hyperlink>
+        </w:p>
+        <w:p>
+          <w:pPr>
+            <w:pStyle w:val="TOC1"/>
+            <w:tabs>
+              <w:tab w:val="right" w:leader="dot" w:pos="9350"/>
+            </w:tabs>
+            <w:spacing w:after="0"/>
+            <w:rPr>
+              <w:noProof/>
+            </w:rPr>
+          </w:pPr>
+          <w:hyperlink w:anchor="_Toc275283707" w:history="1">
+            <w:r>
+              <w:rPr>
+                <w:rStyle w:val="Hyperlink"/>
+                <w:noProof/>
+              </w:rPr>
+              <w:t>Brief background</w:t>
+            </w:r>
+            <w:r>
+              <w:rPr>
+                <w:noProof/>
+                <w:webHidden/>
+              </w:rPr>
+              <w:tab/>
+            </w:r>
+            <w:r>
+              <w:rPr>
+                <w:noProof/>
+                <w:webHidden/>
+              </w:rPr>
+              <w:fldChar w:fldCharType="begin"/>
+            </w:r>
+            <w:r>
+              <w:rPr>
+                <w:noProof/>
+                <w:webHidden/>
+              </w:rPr>
+              <w:instrText xml:space="preserve"> PAGEREF _Toc275283707 \h </w:instrText>
+            </w:r>
+            <w:r>
+              <w:rPr>
+                <w:noProof/>
+                <w:webHidden/>
+              </w:rPr>
+            </w:r>
+            <w:r>
+              <w:rPr>
+                <w:noProof/>
+                <w:webHidden/>
+              </w:rPr>
+              <w:fldChar w:fldCharType="separate"/>
+            </w:r>
+            <w:r>
+              <w:rPr>
+                <w:noProof/>
+                <w:webHidden/>
+              </w:rPr>
+              <w:t>2</w:t>
+            </w:r>
+            <w:r>
+              <w:rPr>
+                <w:noProof/>
+                <w:webHidden/>
+              </w:rPr>
+              <w:fldChar w:fldCharType="end"/>
+            </w:r>
+          </w:hyperlink>
+        </w:p>
+        <w:p>
+          <w:pPr>
+            <w:pStyle w:val="TOC1"/>
+            <w:tabs>
+              <w:tab w:val="right" w:leader="dot" w:pos="9350"/>
+            </w:tabs>
+            <w:spacing w:after="0"/>
+            <w:rPr>
+              <w:noProof/>
+            </w:rPr>
+          </w:pPr>
+          <w:hyperlink w:anchor="_Toc275283708" w:history="1">
+            <w:r>
+              <w:rPr>
+                <w:rStyle w:val="Hyperlink"/>
+                <w:noProof/>
+              </w:rPr>
+              <w:t>Definition of</w:t>
+            </w:r>
+            <w:r>
+              <w:rPr>
+                <w:rStyle w:val="Hyperlink"/>
+                <w:noProof/>
+              </w:rPr>
+              <w:t xml:space="preserve"> </w:t>
+            </w:r>
+            <w:r>
+              <w:rPr>
+                <w:rStyle w:val="Hyperlink"/>
+                <w:noProof/>
+              </w:rPr>
+              <w:t>“moment arm”</w:t>
+            </w:r>
+            <w:r>
+              <w:rPr>
+                <w:noProof/>
+                <w:webHidden/>
+              </w:rPr>
+              <w:tab/>
+            </w:r>
+            <w:r>
+              <w:rPr>
+                <w:noProof/>
+                <w:webHidden/>
+              </w:rPr>
+              <w:fldChar w:fldCharType="begin"/>
+            </w:r>
+            <w:r>
+              <w:rPr>
+                <w:noProof/>
+                <w:webHidden/>
+              </w:rPr>
+              <w:instrText xml:space="preserve"> PAGEREF _Toc275283708 \h </w:instrText>
+            </w:r>
+            <w:r>
+              <w:rPr>
+                <w:noProof/>
+                <w:webHidden/>
+              </w:rPr>
+            </w:r>
+            <w:r>
+              <w:rPr>
+                <w:noProof/>
+                <w:webHidden/>
+              </w:rPr>
+              <w:fldChar w:fldCharType="separate"/>
+            </w:r>
+            <w:r>
+              <w:rPr>
+                <w:noProof/>
+                <w:webHidden/>
+              </w:rPr>
+              <w:t>3</w:t>
+            </w:r>
+            <w:r>
+              <w:rPr>
+                <w:noProof/>
+                <w:webHidden/>
+              </w:rPr>
+              <w:fldChar w:fldCharType="end"/>
+            </w:r>
+          </w:hyperlink>
+        </w:p>
+        <w:p>
+          <w:pPr>
+            <w:pStyle w:val="TOC1"/>
+            <w:tabs>
+              <w:tab w:val="right" w:leader="dot" w:pos="9350"/>
+            </w:tabs>
+            <w:spacing w:after="0"/>
+            <w:rPr>
+              <w:noProof/>
+            </w:rPr>
+          </w:pPr>
+          <w:hyperlink w:anchor="_Toc275283709" w:history="1">
+            <w:r>
+              <w:rPr>
+                <w:rStyle w:val="Hyperlink"/>
+                <w:noProof/>
+              </w:rPr>
+              <w:t>Ways to calculate moment arm</w:t>
+            </w:r>
+            <w:r>
+              <w:rPr>
+                <w:noProof/>
+                <w:webHidden/>
+              </w:rPr>
+              <w:tab/>
+            </w:r>
+            <w:r>
+              <w:rPr>
+                <w:noProof/>
+                <w:webHidden/>
+              </w:rPr>
+              <w:fldChar w:fldCharType="begin"/>
+            </w:r>
+            <w:r>
+              <w:rPr>
+                <w:noProof/>
+                <w:webHidden/>
+              </w:rPr>
+              <w:instrText xml:space="preserve"> PAGEREF _Toc275283709 \h </w:instrText>
+            </w:r>
+            <w:r>
+              <w:rPr>
+                <w:noProof/>
+                <w:webHidden/>
+              </w:rPr>
+            </w:r>
+            <w:r>
+              <w:rPr>
+                <w:noProof/>
+                <w:webHidden/>
+              </w:rPr>
+              <w:fldChar w:fldCharType="separate"/>
+            </w:r>
+            <w:r>
+              <w:rPr>
+                <w:noProof/>
+                <w:webHidden/>
+              </w:rPr>
+              <w:t>4</w:t>
+            </w:r>
+            <w:r>
+              <w:rPr>
+                <w:noProof/>
+                <w:webHidden/>
+              </w:rPr>
+              <w:fldChar w:fldCharType="end"/>
+            </w:r>
+          </w:hyperlink>
+        </w:p>
+        <w:p>
+          <w:pPr>
+            <w:pStyle w:val="TOC2"/>
+            <w:tabs>
+              <w:tab w:val="right" w:leader="dot" w:pos="9350"/>
+            </w:tabs>
+            <w:spacing w:after="0"/>
+            <w:rPr>
+              <w:noProof/>
+            </w:rPr>
+          </w:pPr>
+          <w:hyperlink w:anchor="_Toc275283710" w:history="1">
+            <w:r>
+              <w:rPr>
+                <w:rStyle w:val="Hyperlink"/>
+                <w:noProof/>
+              </w:rPr>
+              <w:t>Finite differencing</w:t>
+            </w:r>
+            <w:r>
+              <w:rPr>
+                <w:noProof/>
+                <w:webHidden/>
+              </w:rPr>
+              <w:tab/>
+            </w:r>
+            <w:r>
+              <w:rPr>
+                <w:noProof/>
+                <w:webHidden/>
+              </w:rPr>
+              <w:fldChar w:fldCharType="begin"/>
+            </w:r>
+            <w:r>
+              <w:rPr>
+                <w:noProof/>
+                <w:webHidden/>
+              </w:rPr>
+              <w:instrText xml:space="preserve"> PAGEREF _Toc275283710 \h </w:instrText>
+            </w:r>
+            <w:r>
+              <w:rPr>
+                <w:noProof/>
+                <w:webHidden/>
+              </w:rPr>
+            </w:r>
+            <w:r>
+              <w:rPr>
+                <w:noProof/>
+                <w:webHidden/>
+              </w:rPr>
+              <w:fldChar w:fldCharType="separate"/>
+            </w:r>
+            <w:r>
+              <w:rPr>
+                <w:noProof/>
+                <w:webHidden/>
+              </w:rPr>
+              <w:t>4</w:t>
+            </w:r>
+            <w:r>
+              <w:rPr>
+                <w:noProof/>
+                <w:webHidden/>
+              </w:rPr>
+              <w:fldChar w:fldCharType="end"/>
+            </w:r>
+          </w:hyperlink>
+        </w:p>
+        <w:p>
+          <w:pPr>
+            <w:pStyle w:val="TOC2"/>
+            <w:tabs>
+              <w:tab w:val="right" w:leader="dot" w:pos="9350"/>
+            </w:tabs>
+            <w:spacing w:after="0"/>
+            <w:rPr>
+              <w:noProof/>
+            </w:rPr>
+          </w:pPr>
+          <w:hyperlink w:anchor="_Toc275283711" w:history="1">
+            <w:r>
+              <w:rPr>
+                <w:rStyle w:val="Hyperlink"/>
+                <w:noProof/>
+              </w:rPr>
+              <w:t>Velocity-level kinematics</w:t>
+            </w:r>
+            <w:r>
+              <w:rPr>
+                <w:noProof/>
+                <w:webHidden/>
+              </w:rPr>
+              <w:tab/>
+            </w:r>
+            <w:r>
+              <w:rPr>
+                <w:noProof/>
+                <w:webHidden/>
+              </w:rPr>
+              <w:fldChar w:fldCharType="begin"/>
+            </w:r>
+            <w:r>
+              <w:rPr>
+                <w:noProof/>
+                <w:webHidden/>
+              </w:rPr>
+              <w:instrText xml:space="preserve"> PAGEREF _Toc275283711 \h </w:instrText>
+            </w:r>
+            <w:r>
+              <w:rPr>
+                <w:noProof/>
+                <w:webHidden/>
+              </w:rPr>
+            </w:r>
+            <w:r>
+              <w:rPr>
+                <w:noProof/>
+                <w:webHidden/>
+              </w:rPr>
+              <w:fldChar w:fldCharType="separate"/>
+            </w:r>
+            <w:r>
+              <w:rPr>
+                <w:noProof/>
+                <w:webHidden/>
+              </w:rPr>
+              <w:t>4</w:t>
+            </w:r>
+            <w:r>
+              <w:rPr>
+                <w:noProof/>
+                <w:webHidden/>
+              </w:rPr>
+              <w:fldChar w:fldCharType="end"/>
+            </w:r>
+          </w:hyperlink>
+        </w:p>
+        <w:p>
+          <w:pPr>
+            <w:pStyle w:val="TOC2"/>
+            <w:tabs>
+              <w:tab w:val="right" w:leader="dot" w:pos="9350"/>
+            </w:tabs>
+            <w:spacing w:after="0"/>
+            <w:rPr>
+              <w:noProof/>
+            </w:rPr>
+          </w:pPr>
+          <w:hyperlink w:anchor="_Toc275283712" w:history="1">
+            <w:r>
+              <w:rPr>
+                <w:rStyle w:val="Hyperlink"/>
+                <w:noProof/>
+              </w:rPr>
+              <w:t>Partial velocity method</w:t>
+            </w:r>
+            <w:r>
+              <w:rPr>
+                <w:noProof/>
+                <w:webHidden/>
+              </w:rPr>
+              <w:tab/>
+            </w:r>
+            <w:r>
+              <w:rPr>
+                <w:noProof/>
+                <w:webHidden/>
+              </w:rPr>
+              <w:fldChar w:fldCharType="begin"/>
+            </w:r>
+            <w:r>
+              <w:rPr>
+                <w:noProof/>
+                <w:webHidden/>
+              </w:rPr>
+              <w:instrText xml:space="preserve"> PAGEREF _Toc275283712 \h </w:instrText>
+            </w:r>
+            <w:r>
+              <w:rPr>
+                <w:noProof/>
+                <w:webHidden/>
+              </w:rPr>
+            </w:r>
+            <w:r>
+              <w:rPr>
+                <w:noProof/>
+                <w:webHidden/>
+              </w:rPr>
+              <w:fldChar w:fldCharType="separate"/>
+            </w:r>
+            <w:r>
+              <w:rPr>
+                <w:noProof/>
+                <w:webHidden/>
+              </w:rPr>
+              <w:t>4</w:t>
+            </w:r>
+            <w:r>
+              <w:rPr>
+                <w:noProof/>
+                <w:webHidden/>
+              </w:rPr>
+              <w:fldChar w:fldCharType="end"/>
+            </w:r>
+          </w:hyperlink>
+        </w:p>
+        <w:p>
+          <w:pPr>
+            <w:pStyle w:val="TOC2"/>
+            <w:tabs>
+              <w:tab w:val="right" w:leader="dot" w:pos="9350"/>
+            </w:tabs>
+            <w:spacing w:after="0"/>
+            <w:rPr>
+              <w:noProof/>
+            </w:rPr>
+          </w:pPr>
+          <w:hyperlink w:anchor="_Toc275283713" w:history="1">
+            <w:r>
+              <w:rPr>
+                <w:rStyle w:val="Hyperlink"/>
+                <w:noProof/>
+              </w:rPr>
+              <w:t>Generalized force method</w:t>
+            </w:r>
+            <w:r>
+              <w:rPr>
+                <w:noProof/>
+                <w:webHidden/>
+              </w:rPr>
+              <w:tab/>
+            </w:r>
+            <w:r>
+              <w:rPr>
+                <w:noProof/>
+                <w:webHidden/>
+              </w:rPr>
+              <w:fldChar w:fldCharType="begin"/>
+            </w:r>
+            <w:r>
+              <w:rPr>
+                <w:noProof/>
+                <w:webHidden/>
+              </w:rPr>
+              <w:instrText xml:space="preserve"> PAGEREF _Toc275283713 \h </w:instrText>
+            </w:r>
+            <w:r>
+              <w:rPr>
+                <w:noProof/>
+                <w:webHidden/>
+              </w:rPr>
+            </w:r>
+            <w:r>
+              <w:rPr>
+                <w:noProof/>
+                <w:webHidden/>
+              </w:rPr>
+              <w:fldChar w:fldCharType="separate"/>
+            </w:r>
+            <w:r>
+              <w:rPr>
+                <w:noProof/>
+                <w:webHidden/>
+              </w:rPr>
+              <w:t>5</w:t>
+            </w:r>
+            <w:r>
+              <w:rPr>
+                <w:noProof/>
+                <w:webHidden/>
+              </w:rPr>
+              <w:fldChar w:fldCharType="end"/>
+            </w:r>
+          </w:hyperlink>
+        </w:p>
+        <w:p>
+          <w:pPr>
+            <w:pStyle w:val="TOC3"/>
+            <w:tabs>
+              <w:tab w:val="right" w:leader="dot" w:pos="9350"/>
+            </w:tabs>
+            <w:spacing w:after="0"/>
+            <w:rPr>
+              <w:noProof/>
+            </w:rPr>
+          </w:pPr>
+          <w:hyperlink w:anchor="_Toc275283714" w:history="1">
+            <w:r>
+              <w:rPr>
+                <w:rStyle w:val="Hyperlink"/>
+                <w:noProof/>
+              </w:rPr>
+              <w:t>1. Calculating the coupli</w:t>
+            </w:r>
+            <w:r>
+              <w:rPr>
+                <w:rStyle w:val="Hyperlink"/>
+                <w:noProof/>
+              </w:rPr>
+              <w:t>n</w:t>
+            </w:r>
+            <w:r>
+              <w:rPr>
+                <w:rStyle w:val="Hyperlink"/>
+                <w:noProof/>
+              </w:rPr>
+              <w:t xml:space="preserve">g matrix </w:t>
+            </w:r>
+            <w:r>
+              <w:rPr>
+                <w:rStyle w:val="Hyperlink"/>
+                <w:i/>
+                <w:noProof/>
+              </w:rPr>
+              <w:t>C</w:t>
+            </w:r>
+            <w:r>
+              <w:rPr>
+                <w:noProof/>
+                <w:webHidden/>
+              </w:rPr>
+              <w:tab/>
+            </w:r>
+            <w:r>
+              <w:rPr>
+                <w:noProof/>
+                <w:webHidden/>
+              </w:rPr>
+              <w:fldChar w:fldCharType="begin"/>
+            </w:r>
+            <w:r>
+              <w:rPr>
+                <w:noProof/>
+                <w:webHidden/>
+              </w:rPr>
+              <w:instrText xml:space="preserve"> PAGEREF _Toc275283714 \h </w:instrText>
+            </w:r>
+            <w:r>
+              <w:rPr>
+                <w:noProof/>
+                <w:webHidden/>
+              </w:rPr>
+            </w:r>
+            <w:r>
+              <w:rPr>
+                <w:noProof/>
+                <w:webHidden/>
+              </w:rPr>
+              <w:fldChar w:fldCharType="separate"/>
+            </w:r>
+            <w:r>
+              <w:rPr>
+                <w:noProof/>
+                <w:webHidden/>
+              </w:rPr>
+              <w:t>5</w:t>
+            </w:r>
+            <w:r>
+              <w:rPr>
+                <w:noProof/>
+                <w:webHidden/>
+              </w:rPr>
+              <w:fldChar w:fldCharType="end"/>
+            </w:r>
+          </w:hyperlink>
+        </w:p>
+        <w:p>
+          <w:pPr>
+            <w:pStyle w:val="TOC3"/>
+            <w:tabs>
+              <w:tab w:val="right" w:leader="dot" w:pos="9350"/>
+            </w:tabs>
+            <w:spacing w:after="0"/>
+            <w:rPr>
+              <w:noProof/>
+            </w:rPr>
+          </w:pPr>
+          <w:hyperlink w:anchor="_Toc275283715" w:history="1">
+            <w:r>
+              <w:rPr>
+                <w:rStyle w:val="Hyperlink"/>
+                <w:noProof/>
+              </w:rPr>
+              <w:t>3. Mapping spatial forces to generalized forces</w:t>
+            </w:r>
+            <w:r>
+              <w:rPr>
+                <w:noProof/>
+                <w:webHidden/>
+              </w:rPr>
+              <w:tab/>
+            </w:r>
+            <w:r>
+              <w:rPr>
+                <w:noProof/>
+                <w:webHidden/>
+              </w:rPr>
+              <w:fldChar w:fldCharType="begin"/>
+            </w:r>
+            <w:r>
+              <w:rPr>
+                <w:noProof/>
+                <w:webHidden/>
+              </w:rPr>
+              <w:instrText xml:space="preserve"> PAGEREF _Toc275283715 \h </w:instrText>
+            </w:r>
+            <w:r>
+              <w:rPr>
+                <w:noProof/>
+                <w:webHidden/>
+              </w:rPr>
+            </w:r>
+            <w:r>
+              <w:rPr>
+                <w:noProof/>
+                <w:webHidden/>
+              </w:rPr>
+              <w:fldChar w:fldCharType="separate"/>
+            </w:r>
+            <w:r>
+              <w:rPr>
+                <w:noProof/>
+                <w:webHidden/>
+              </w:rPr>
+              <w:t>6</w:t>
+            </w:r>
+            <w:r>
+              <w:rPr>
+                <w:noProof/>
+                <w:webHidden/>
+              </w:rPr>
+              <w:fldChar w:fldCharType="end"/>
+            </w:r>
+          </w:hyperlink>
+        </w:p>
+        <w:p>
+          <w:pPr>
+            <w:pStyle w:val="TOC3"/>
+            <w:tabs>
+              <w:tab w:val="right" w:leader="dot" w:pos="9350"/>
+            </w:tabs>
+            <w:spacing w:after="0"/>
+            <w:rPr>
+              <w:noProof/>
+            </w:rPr>
+          </w:pPr>
+          <w:hyperlink w:anchor="_Toc275283716" w:history="1">
+            <w:r>
+              <w:rPr>
+                <w:rStyle w:val="Hyperlink"/>
+                <w:noProof/>
+              </w:rPr>
+              <w:t>4. Calculating the moment arm</w:t>
+            </w:r>
+            <w:r>
+              <w:rPr>
+                <w:noProof/>
+                <w:webHidden/>
+              </w:rPr>
+              <w:tab/>
+            </w:r>
+            <w:r>
+              <w:rPr>
+                <w:noProof/>
+                <w:webHidden/>
+              </w:rPr>
+              <w:fldChar w:fldCharType="begin"/>
+            </w:r>
+            <w:r>
+              <w:rPr>
+                <w:noProof/>
+                <w:webHidden/>
+              </w:rPr>
+              <w:instrText xml:space="preserve"> PAGEREF _Toc275283716 \h </w:instrText>
+            </w:r>
+            <w:r>
+              <w:rPr>
+                <w:noProof/>
+                <w:webHidden/>
+              </w:rPr>
+            </w:r>
+            <w:r>
+              <w:rPr>
+                <w:noProof/>
+                <w:webHidden/>
+              </w:rPr>
+              <w:fldChar w:fldCharType="separate"/>
+            </w:r>
+            <w:r>
+              <w:rPr>
+                <w:noProof/>
+                <w:webHidden/>
+              </w:rPr>
+              <w:t>6</w:t>
+            </w:r>
+            <w:r>
+              <w:rPr>
+                <w:noProof/>
+                <w:webHidden/>
+              </w:rPr>
+              <w:fldChar w:fldCharType="end"/>
+            </w:r>
+          </w:hyperlink>
+        </w:p>
+        <w:p>
+          <w:pPr>
+            <w:pStyle w:val="TOC1"/>
+            <w:tabs>
+              <w:tab w:val="right" w:leader="dot" w:pos="9350"/>
+            </w:tabs>
+            <w:rPr>
+              <w:noProof/>
+            </w:rPr>
+          </w:pPr>
+          <w:hyperlink w:anchor="_Toc275283717" w:history="1">
+            <w:r>
+              <w:rPr>
+                <w:rStyle w:val="Hyperlink"/>
+                <w:noProof/>
+              </w:rPr>
+              <w:t>Appendix: How to map generalized forces to torques</w:t>
+            </w:r>
+            <w:r>
+              <w:rPr>
+                <w:noProof/>
+                <w:webHidden/>
+              </w:rPr>
+              <w:tab/>
+            </w:r>
+            <w:r>
+              <w:rPr>
+                <w:noProof/>
+                <w:webHidden/>
+              </w:rPr>
+              <w:fldChar w:fldCharType="begin"/>
+            </w:r>
+            <w:r>
+              <w:rPr>
+                <w:noProof/>
+                <w:webHidden/>
+              </w:rPr>
+              <w:instrText xml:space="preserve"> PAGEREF _Toc275283717 \h </w:instrText>
+            </w:r>
+            <w:r>
+              <w:rPr>
+                <w:noProof/>
+                <w:webHidden/>
+              </w:rPr>
+            </w:r>
+            <w:r>
+              <w:rPr>
+                <w:noProof/>
+                <w:webHidden/>
+              </w:rPr>
+              <w:fldChar w:fldCharType="separate"/>
+            </w:r>
+            <w:r>
+              <w:rPr>
+                <w:noProof/>
+                <w:webHidden/>
+              </w:rPr>
+              <w:t>7</w:t>
+            </w:r>
+            <w:r>
+              <w:rPr>
+                <w:noProof/>
+                <w:webHidden/>
+              </w:rPr>
+              <w:fldChar w:fldCharType="end"/>
+            </w:r>
+          </w:hyperlink>
+        </w:p>
+        <w:p>
+          <w:r>
+            <w:fldChar w:fldCharType="end"/>
+          </w:r>
+        </w:p>
+      </w:sdtContent>
+    </w:sdt>
+    <w:p/>
     <w:p>
       <w:pPr>
         <w:pStyle w:val="Heading1"/>
         <w:spacing w:before="240"/>
       </w:pPr>
-      <w:r>
+      <w:bookmarkStart w:id="0" w:name="_Toc275283706"/>
+      <w:r>
+        <w:lastRenderedPageBreak/>
         <w:t>Assumptions</w:t>
       </w:r>
+      <w:bookmarkEnd w:id="0"/>
     </w:p>
     <w:p>
       <w:r>
@@ -185,7 +1128,18 @@
         <w:t xml:space="preserve">: </w:t>
       </w:r>
       <w:r>
-        <w:t xml:space="preserve">The path includes both muscle and tendon segments whose relative lengths vary dynamically, but </w:t>
+        <w:t>Although t</w:t>
+      </w:r>
+      <w:r>
+        <w:t xml:space="preserve">he path includes both muscle and tendon segments whose relative lengths vary </w:t>
+      </w:r>
+      <w:proofErr w:type="gramStart"/>
+      <w:r>
+        <w:t>dynamically,</w:t>
+      </w:r>
+      <w:proofErr w:type="gramEnd"/>
+      <w:r>
+        <w:t xml:space="preserve"> </w:t>
       </w:r>
       <w:r>
         <w:t xml:space="preserve">we are assuming that </w:t>
@@ -229,7 +1183,7 @@
           <v:shape id="_x0000_i1025" type="#_x0000_t75" style="width:21.75pt;height:15.75pt" o:ole="">
             <v:imagedata r:id="rId7" o:title=""/>
           </v:shape>
-          <o:OLEObject Type="Embed" ProgID="Equation.DSMT4" ShapeID="_x0000_i1025" DrawAspect="Content" ObjectID="_1349007628" r:id="rId8"/>
+          <o:OLEObject Type="Embed" ProgID="Equation.DSMT4" ShapeID="_x0000_i1025" DrawAspect="Content" ObjectID="_1349029286" r:id="rId8"/>
         </w:object>
       </w:r>
       <w:r>
@@ -285,7 +1239,7 @@
           <v:shape id="_x0000_i1026" type="#_x0000_t75" style="width:38.25pt;height:15.75pt" o:ole="">
             <v:imagedata r:id="rId9" o:title=""/>
           </v:shape>
-          <o:OLEObject Type="Embed" ProgID="Equation.DSMT4" ShapeID="_x0000_i1026" DrawAspect="Content" ObjectID="_1349007629" r:id="rId10"/>
+          <o:OLEObject Type="Embed" ProgID="Equation.DSMT4" ShapeID="_x0000_i1026" DrawAspect="Content" ObjectID="_1349029287" r:id="rId10"/>
         </w:object>
       </w:r>
       <w:r>
@@ -306,7 +1260,7 @@
       <w:r>
         <w:fldChar w:fldCharType="end"/>
       </w:r>
-      <w:bookmarkStart w:id="0" w:name="ZEqnNum579875"/>
+      <w:bookmarkStart w:id="1" w:name="ZEqnNum579875"/>
       <w:r>
         <w:instrText>(</w:instrText>
       </w:r>
@@ -321,7 +1275,7 @@
       <w:r>
         <w:instrText>)</w:instrText>
       </w:r>
-      <w:bookmarkEnd w:id="0"/>
+      <w:bookmarkEnd w:id="1"/>
       <w:r>
         <w:fldChar w:fldCharType="end"/>
       </w:r>
@@ -331,7 +1285,24 @@
         <w:t>It is critical that any motion of points at which the mu</w:t>
       </w:r>
       <w:r>
-        <w:t>scle applies forces be modeled physically so that muscle forces do the appropriate amount of work.</w:t>
+        <w:t xml:space="preserve">scle applies forces be modeled </w:t>
+      </w:r>
+      <w:r>
+        <w:t>in a physically realizable manner</w:t>
+      </w:r>
+      <w:r>
+        <w:t xml:space="preserve"> so that muscle forces do the appropriate amount of work.</w:t>
+      </w:r>
+      <w:r>
+        <w:t xml:space="preserve"> (</w:t>
+      </w:r>
+      <w:proofErr w:type="spellStart"/>
+      <w:r>
+        <w:t>OpenSim’s</w:t>
+      </w:r>
+      <w:proofErr w:type="spellEnd"/>
+      <w:r>
+        <w:t xml:space="preserve"> “moving muscle point” feature appears to violate this requirement.)</w:t>
       </w:r>
     </w:p>
     <w:p>
@@ -339,14 +1310,17 @@
         <w:rPr>
           <w:b/>
         </w:rPr>
-        <w:lastRenderedPageBreak/>
         <w:t>Assumption 2</w:t>
       </w:r>
       <w:r>
         <w:t xml:space="preserve">: </w:t>
       </w:r>
       <w:r>
-        <w:t xml:space="preserve">Force generation by the muscle is completely characterized by a scalar tension </w:t>
+        <w:t xml:space="preserve">Force generation by the muscle is completely characterized by </w:t>
+      </w:r>
+      <w:proofErr w:type="gramStart"/>
+      <w:r>
+        <w:t xml:space="preserve">a scalar tension </w:t>
       </w:r>
       <w:r>
         <w:rPr>
@@ -356,9 +1330,10 @@
           <v:shape id="_x0000_i1027" type="#_x0000_t75" style="width:27pt;height:14.25pt" o:ole="">
             <v:imagedata r:id="rId11" o:title=""/>
           </v:shape>
-          <o:OLEObject Type="Embed" ProgID="Equation.DSMT4" ShapeID="_x0000_i1027" DrawAspect="Content" ObjectID="_1349007630" r:id="rId12"/>
+          <o:OLEObject Type="Embed" ProgID="Equation.DSMT4" ShapeID="_x0000_i1027" DrawAspect="Content" ObjectID="_1349029288" r:id="rId12"/>
         </w:object>
       </w:r>
+      <w:proofErr w:type="gramEnd"/>
       <w:r>
         <w:t xml:space="preserve"> </w:t>
       </w:r>
@@ -415,7 +1390,7 @@
           <v:shape id="_x0000_i1028" type="#_x0000_t75" style="width:48.75pt;height:16.5pt" o:ole="">
             <v:imagedata r:id="rId13" o:title=""/>
           </v:shape>
-          <o:OLEObject Type="Embed" ProgID="Equation.DSMT4" ShapeID="_x0000_i1028" DrawAspect="Content" ObjectID="_1349007631" r:id="rId14"/>
+          <o:OLEObject Type="Embed" ProgID="Equation.DSMT4" ShapeID="_x0000_i1028" DrawAspect="Content" ObjectID="_1349029289" r:id="rId14"/>
         </w:object>
       </w:r>
       <w:r>
@@ -436,7 +1411,7 @@
       <w:r>
         <w:fldChar w:fldCharType="end"/>
       </w:r>
-      <w:bookmarkStart w:id="1" w:name="ZEqnNum741249"/>
+      <w:bookmarkStart w:id="2" w:name="ZEqnNum741249"/>
       <w:r>
         <w:instrText>(</w:instrText>
       </w:r>
@@ -451,7 +1426,7 @@
       <w:r>
         <w:instrText>)</w:instrText>
       </w:r>
-      <w:bookmarkEnd w:id="1"/>
+      <w:bookmarkEnd w:id="2"/>
       <w:r>
         <w:fldChar w:fldCharType="end"/>
       </w:r>
@@ -460,11 +1435,16 @@
       <w:r>
         <w:t xml:space="preserve"> </w:t>
       </w:r>
+      <w:proofErr w:type="gramStart"/>
       <w:r>
         <w:t>w</w:t>
       </w:r>
       <w:r>
-        <w:t xml:space="preserve">here </w:t>
+        <w:t>here</w:t>
+      </w:r>
+      <w:proofErr w:type="gramEnd"/>
+      <w:r>
+        <w:t xml:space="preserve"> </w:t>
       </w:r>
       <w:r>
         <w:rPr>
@@ -538,9 +1518,11 @@
         <w:pStyle w:val="Heading1"/>
         <w:spacing w:before="240"/>
       </w:pPr>
+      <w:bookmarkStart w:id="3" w:name="_Toc275283707"/>
       <w:r>
         <w:t>Brief background</w:t>
       </w:r>
+      <w:bookmarkEnd w:id="3"/>
     </w:p>
     <w:p>
       <w:r>
@@ -565,17 +1547,25 @@
         <w:t>u</w:t>
       </w:r>
       <w:r>
-        <w:t xml:space="preserve"> are not always the same as time derivatives </w:t>
+        <w:t xml:space="preserve"> </w:t>
+      </w:r>
+      <w:proofErr w:type="gramStart"/>
+      <w:r>
+        <w:t>are</w:t>
+      </w:r>
+      <w:proofErr w:type="gramEnd"/>
+      <w:r>
+        <w:t xml:space="preserve"> not always the same as time derivatives </w:t>
       </w:r>
       <w:r>
         <w:rPr>
           <w:position w:val="-10"/>
         </w:rPr>
         <w:object w:dxaOrig="200" w:dyaOrig="320">
-          <v:shape id="_x0000_i1049" type="#_x0000_t75" style="width:9.75pt;height:15.75pt" o:ole="">
+          <v:shape id="_x0000_i1029" type="#_x0000_t75" style="width:9.75pt;height:15.75pt" o:ole="">
             <v:imagedata r:id="rId15" o:title=""/>
           </v:shape>
-          <o:OLEObject Type="Embed" ProgID="Equation.DSMT4" ShapeID="_x0000_i1049" DrawAspect="Content" ObjectID="_1349007632" r:id="rId16"/>
+          <o:OLEObject Type="Embed" ProgID="Equation.DSMT4" ShapeID="_x0000_i1029" DrawAspect="Content" ObjectID="_1349029290" r:id="rId16"/>
         </w:object>
       </w:r>
       <w:r>
@@ -612,10 +1602,10 @@
           <w:position w:val="-24"/>
         </w:rPr>
         <w:object w:dxaOrig="1280" w:dyaOrig="620">
-          <v:shape id="_x0000_i1057" type="#_x0000_t75" style="width:63.75pt;height:30.75pt" o:ole="">
+          <v:shape id="_x0000_i1030" type="#_x0000_t75" style="width:63.75pt;height:30.75pt" o:ole="">
             <v:imagedata r:id="rId17" o:title=""/>
           </v:shape>
-          <o:OLEObject Type="Embed" ProgID="Equation.DSMT4" ShapeID="_x0000_i1057" DrawAspect="Content" ObjectID="_1349007633" r:id="rId18"/>
+          <o:OLEObject Type="Embed" ProgID="Equation.DSMT4" ShapeID="_x0000_i1030" DrawAspect="Content" ObjectID="_1349029291" r:id="rId18"/>
         </w:object>
       </w:r>
       <w:r>
@@ -636,6 +1626,7 @@
       <w:r>
         <w:fldChar w:fldCharType="end"/>
       </w:r>
+      <w:bookmarkStart w:id="4" w:name="ZEqnNum806472"/>
       <w:r>
         <w:instrText>(</w:instrText>
       </w:r>
@@ -650,6 +1641,7 @@
       <w:r>
         <w:instrText>)</w:instrText>
       </w:r>
+      <w:bookmarkEnd w:id="4"/>
       <w:r>
         <w:fldChar w:fldCharType="end"/>
       </w:r>
@@ -663,6 +1655,7 @@
         </w:numPr>
       </w:pPr>
       <w:r>
+        <w:lastRenderedPageBreak/>
         <w:t>There is a dual relation</w:t>
       </w:r>
       <w:r>
@@ -688,10 +1681,10 @@
           <w:position w:val="-6"/>
         </w:rPr>
         <w:object w:dxaOrig="340" w:dyaOrig="320">
-          <v:shape id="_x0000_i1050" type="#_x0000_t75" style="width:17.25pt;height:15.75pt" o:ole="">
+          <v:shape id="_x0000_i1031" type="#_x0000_t75" style="width:17.25pt;height:15.75pt" o:ole="">
             <v:imagedata r:id="rId19" o:title=""/>
           </v:shape>
-          <o:OLEObject Type="Embed" ProgID="Equation.DSMT4" ShapeID="_x0000_i1050" DrawAspect="Content" ObjectID="_1349007634" r:id="rId20"/>
+          <o:OLEObject Type="Embed" ProgID="Equation.DSMT4" ShapeID="_x0000_i1031" DrawAspect="Content" ObjectID="_1349029292" r:id="rId20"/>
         </w:object>
       </w:r>
       <w:r>
@@ -709,6 +1702,7 @@
       <w:r>
         <w:t xml:space="preserve">due to generalized speed </w:t>
       </w:r>
+      <w:proofErr w:type="spellStart"/>
       <w:r>
         <w:rPr>
           <w:i/>
@@ -722,6 +1716,7 @@
         </w:rPr>
         <w:t>i</w:t>
       </w:r>
+      <w:proofErr w:type="spellEnd"/>
       <w:r>
         <w:t xml:space="preserve"> is:</w:t>
       </w:r>
@@ -738,10 +1733,10 @@
           <w:position w:val="-30"/>
         </w:rPr>
         <w:object w:dxaOrig="1920" w:dyaOrig="720">
-          <v:shape id="_x0000_i1052" type="#_x0000_t75" style="width:96pt;height:36pt" o:ole="">
+          <v:shape id="_x0000_i1032" type="#_x0000_t75" style="width:96pt;height:36pt" o:ole="">
             <v:imagedata r:id="rId21" o:title=""/>
           </v:shape>
-          <o:OLEObject Type="Embed" ProgID="Equation.DSMT4" ShapeID="_x0000_i1052" DrawAspect="Content" ObjectID="_1349007635" r:id="rId22"/>
+          <o:OLEObject Type="Embed" ProgID="Equation.DSMT4" ShapeID="_x0000_i1032" DrawAspect="Content" ObjectID="_1349029293" r:id="rId22"/>
         </w:object>
       </w:r>
       <w:r>
@@ -784,24 +1779,31 @@
       <w:pPr>
         <w:ind w:left="720"/>
       </w:pPr>
+      <w:proofErr w:type="gramStart"/>
       <w:r>
         <w:t>where</w:t>
       </w:r>
-      <w:r>
-        <w:t xml:space="preserve"> Jacobian</w:t>
-      </w:r>
+      <w:proofErr w:type="gramEnd"/>
       <w:r>
         <w:t xml:space="preserve"> </w:t>
       </w:r>
+      <w:proofErr w:type="spellStart"/>
+      <w:r>
+        <w:t>Jacobian</w:t>
+      </w:r>
+      <w:proofErr w:type="spellEnd"/>
+      <w:r>
+        <w:t xml:space="preserve"> </w:t>
+      </w:r>
       <w:r>
         <w:rPr>
           <w:position w:val="-12"/>
         </w:rPr>
         <w:object w:dxaOrig="1160" w:dyaOrig="380">
-          <v:shape id="_x0000_i1051" type="#_x0000_t75" style="width:57.75pt;height:18.75pt" o:ole="">
+          <v:shape id="_x0000_i1033" type="#_x0000_t75" style="width:57.75pt;height:18.75pt" o:ole="">
             <v:imagedata r:id="rId23" o:title=""/>
           </v:shape>
-          <o:OLEObject Type="Embed" ProgID="Equation.DSMT4" ShapeID="_x0000_i1051" DrawAspect="Content" ObjectID="_1349007636" r:id="rId24"/>
+          <o:OLEObject Type="Embed" ProgID="Equation.DSMT4" ShapeID="_x0000_i1033" DrawAspect="Content" ObjectID="_1349029294" r:id="rId24"/>
         </w:object>
       </w:r>
       <w:r>
@@ -812,10 +1814,10 @@
           <w:position w:val="-14"/>
         </w:rPr>
         <w:object w:dxaOrig="1180" w:dyaOrig="400">
-          <v:shape id="_x0000_i1053" type="#_x0000_t75" style="width:59.25pt;height:20.25pt" o:ole="">
+          <v:shape id="_x0000_i1034" type="#_x0000_t75" style="width:59.25pt;height:20.25pt" o:ole="">
             <v:imagedata r:id="rId25" o:title=""/>
           </v:shape>
-          <o:OLEObject Type="Embed" ProgID="Equation.DSMT4" ShapeID="_x0000_i1053" DrawAspect="Content" ObjectID="_1349007637" r:id="rId26"/>
+          <o:OLEObject Type="Embed" ProgID="Equation.DSMT4" ShapeID="_x0000_i1034" DrawAspect="Content" ObjectID="_1349029295" r:id="rId26"/>
         </w:object>
       </w:r>
       <w:r>
@@ -826,10 +1828,10 @@
           <w:position w:val="-4"/>
         </w:rPr>
         <w:object w:dxaOrig="360" w:dyaOrig="300">
-          <v:shape id="_x0000_i1054" type="#_x0000_t75" style="width:18pt;height:15pt" o:ole="">
+          <v:shape id="_x0000_i1035" type="#_x0000_t75" style="width:18pt;height:15pt" o:ole="">
             <v:imagedata r:id="rId27" o:title=""/>
           </v:shape>
-          <o:OLEObject Type="Embed" ProgID="Equation.DSMT4" ShapeID="_x0000_i1054" DrawAspect="Content" ObjectID="_1349007638" r:id="rId28"/>
+          <o:OLEObject Type="Embed" ProgID="Equation.DSMT4" ShapeID="_x0000_i1035" DrawAspect="Content" ObjectID="_1349029296" r:id="rId28"/>
         </w:object>
       </w:r>
       <w:r>
@@ -844,6 +1846,7 @@
       <w:r>
         <w:t xml:space="preserve">’s origin to the generalized force </w:t>
       </w:r>
+      <w:proofErr w:type="spellStart"/>
       <w:r>
         <w:rPr>
           <w:i/>
@@ -857,6 +1860,7 @@
         </w:rPr>
         <w:t>i</w:t>
       </w:r>
+      <w:proofErr w:type="spellEnd"/>
       <w:r>
         <w:t>:</w:t>
       </w:r>
@@ -873,10 +1877,10 @@
           <w:position w:val="-12"/>
         </w:rPr>
         <w:object w:dxaOrig="1340" w:dyaOrig="380">
-          <v:shape id="_x0000_i1055" type="#_x0000_t75" style="width:66.75pt;height:18.75pt" o:ole="">
+          <v:shape id="_x0000_i1036" type="#_x0000_t75" style="width:66.75pt;height:18.75pt" o:ole="">
             <v:imagedata r:id="rId29" o:title=""/>
           </v:shape>
-          <o:OLEObject Type="Embed" ProgID="Equation.DSMT4" ShapeID="_x0000_i1055" DrawAspect="Content" ObjectID="_1349007639" r:id="rId30"/>
+          <o:OLEObject Type="Embed" ProgID="Equation.DSMT4" ShapeID="_x0000_i1036" DrawAspect="Content" ObjectID="_1349029297" r:id="rId30"/>
         </w:object>
       </w:r>
       <w:r>
@@ -897,6 +1901,7 @@
       <w:r>
         <w:fldChar w:fldCharType="end"/>
       </w:r>
+      <w:bookmarkStart w:id="5" w:name="ZEqnNum277861"/>
       <w:r>
         <w:instrText>(</w:instrText>
       </w:r>
@@ -911,6 +1916,7 @@
       <w:r>
         <w:instrText>)</w:instrText>
       </w:r>
+      <w:bookmarkEnd w:id="5"/>
       <w:r>
         <w:fldChar w:fldCharType="end"/>
       </w:r>
@@ -919,18 +1925,20 @@
       <w:pPr>
         <w:ind w:left="720"/>
       </w:pPr>
+      <w:proofErr w:type="gramStart"/>
       <w:r>
         <w:t xml:space="preserve">and </w:t>
       </w:r>
+      <w:proofErr w:type="gramEnd"/>
       <w:r>
         <w:rPr>
           <w:position w:val="-14"/>
         </w:rPr>
         <w:object w:dxaOrig="960" w:dyaOrig="400">
-          <v:shape id="_x0000_i1056" type="#_x0000_t75" style="width:48pt;height:20.25pt" o:ole="">
+          <v:shape id="_x0000_i1037" type="#_x0000_t75" style="width:48pt;height:20.25pt" o:ole="">
             <v:imagedata r:id="rId31" o:title=""/>
           </v:shape>
-          <o:OLEObject Type="Embed" ProgID="Equation.DSMT4" ShapeID="_x0000_i1056" DrawAspect="Content" ObjectID="_1349007640" r:id="rId32"/>
+          <o:OLEObject Type="Embed" ProgID="Equation.DSMT4" ShapeID="_x0000_i1037" DrawAspect="Content" ObjectID="_1349029298" r:id="rId32"/>
         </w:object>
       </w:r>
       <w:r>
@@ -957,12 +1965,14 @@
         <w:pStyle w:val="Heading1"/>
         <w:spacing w:before="240"/>
       </w:pPr>
+      <w:bookmarkStart w:id="6" w:name="_Toc275283708"/>
       <w:r>
         <w:t>Definition</w:t>
       </w:r>
       <w:r>
         <w:t xml:space="preserve"> of “moment arm”</w:t>
       </w:r>
+      <w:bookmarkEnd w:id="6"/>
     </w:p>
     <w:p>
       <w:r>
@@ -1020,7 +2030,6 @@
         <w:t xml:space="preserve">geometric </w:t>
       </w:r>
       <w:r>
-        <w:lastRenderedPageBreak/>
         <w:t xml:space="preserve">quantity </w:t>
       </w:r>
       <w:r>
@@ -1032,6 +2041,7 @@
       <w:r>
         <w:t>=</w:t>
       </w:r>
+      <w:proofErr w:type="gramStart"/>
       <w:r>
         <w:rPr>
           <w:i/>
@@ -1041,6 +2051,7 @@
       <w:r>
         <w:t>(</w:t>
       </w:r>
+      <w:proofErr w:type="gramEnd"/>
       <w:r>
         <w:rPr>
           <w:i/>
@@ -1065,12 +2076,14 @@
       <w:r>
         <w:t xml:space="preserve"> </w:t>
       </w:r>
+      <w:proofErr w:type="gramStart"/>
       <w:r>
         <w:rPr>
           <w:i/>
         </w:rPr>
         <w:t>r</w:t>
       </w:r>
+      <w:proofErr w:type="gramEnd"/>
       <w:r>
         <w:t xml:space="preserve"> relates </w:t>
       </w:r>
@@ -1130,10 +2143,10 @@
           <w:position w:val="-24"/>
         </w:rPr>
         <w:object w:dxaOrig="740" w:dyaOrig="620">
-          <v:shape id="_x0000_i1029" type="#_x0000_t75" style="width:36.75pt;height:30.75pt" o:ole="">
+          <v:shape id="_x0000_i1038" type="#_x0000_t75" style="width:36.75pt;height:30.75pt" o:ole="">
             <v:imagedata r:id="rId33" o:title=""/>
           </v:shape>
-          <o:OLEObject Type="Embed" ProgID="Equation.DSMT4" ShapeID="_x0000_i1029" DrawAspect="Content" ObjectID="_1349007641" r:id="rId34"/>
+          <o:OLEObject Type="Embed" ProgID="Equation.DSMT4" ShapeID="_x0000_i1038" DrawAspect="Content" ObjectID="_1349029299" r:id="rId34"/>
         </w:object>
       </w:r>
       <w:r>
@@ -1203,6 +2216,7 @@
       <w:r>
         <w:t xml:space="preserve">, that is, we expect a virtual displacement </w:t>
       </w:r>
+      <w:proofErr w:type="spellStart"/>
       <w:r>
         <w:rPr>
           <w:i/>
@@ -1215,6 +2229,7 @@
         </w:rPr>
         <w:t>θ</w:t>
       </w:r>
+      <w:proofErr w:type="spellEnd"/>
       <w:r>
         <w:t xml:space="preserve"> to produce a virtual length change </w:t>
       </w:r>
@@ -1289,6 +2304,8 @@
       <w:r>
         <w:t xml:space="preserve"> will always be one of the </w:t>
       </w:r>
+      <w:proofErr w:type="spellStart"/>
+      <w:proofErr w:type="gramStart"/>
       <w:r>
         <w:rPr>
           <w:i/>
@@ -1299,15 +2316,29 @@
         <w:t>’</w:t>
       </w:r>
       <w:r>
-        <w:t>s in the model.</w:t>
-      </w:r>
-      <w:r>
-        <w:t xml:space="preserve"> When the angle of interest is actually the sum of several coupled generalized coordinates, one of them (called the </w:t>
-      </w:r>
-      <w:r>
-        <w:rPr>
-          <w:i/>
-        </w:rPr>
+        <w:t>s</w:t>
+      </w:r>
+      <w:proofErr w:type="spellEnd"/>
+      <w:proofErr w:type="gramEnd"/>
+      <w:r>
+        <w:t xml:space="preserve"> in the model.</w:t>
+      </w:r>
+      <w:r>
+        <w:t xml:space="preserve"> When the angle of interest is actually the sum of several coupled </w:t>
+      </w:r>
+      <w:r>
+        <w:t>rotations</w:t>
+      </w:r>
+      <w:r>
+        <w:t xml:space="preserve">, </w:t>
+      </w:r>
+      <w:r>
+        <w:t xml:space="preserve">the coordinate associated with </w:t>
+      </w:r>
+      <w:r>
+        <w:t xml:space="preserve">one of them (called the </w:t>
+      </w:r>
+      <w:r>
         <w:t>independent coordinate</w:t>
       </w:r>
       <w:r>
@@ -1320,44 +2351,33 @@
         <w:t xml:space="preserve"> d</w:t>
       </w:r>
       <w:r>
-        <w:t xml:space="preserve">esired cooperative motion of the other </w:t>
-      </w:r>
-      <w:r>
-        <w:rPr>
-          <w:i/>
-        </w:rPr>
-        <w:t>dependent</w:t>
+        <w:t xml:space="preserve">esired cooperative motion of the </w:t>
+      </w:r>
+      <w:r>
+        <w:t>dependent coordinates</w:t>
+      </w:r>
+      <w:r>
+        <w:t>.</w:t>
+      </w:r>
+      <w:r>
+        <w:t xml:space="preserve"> The algorithm below does not require this approach, but there must be a way to calculate </w:t>
+      </w:r>
+      <w:r>
+        <w:rPr>
+          <w:i/>
+        </w:rPr>
+        <w:t>θ</w:t>
+      </w:r>
+      <w:r>
+        <w:t xml:space="preserve"> from</w:t>
+      </w:r>
+      <w:r>
+        <w:t xml:space="preserve"> the</w:t>
       </w:r>
       <w:r>
         <w:t xml:space="preserve"> </w:t>
       </w:r>
-      <w:r>
-        <w:rPr>
-          <w:i/>
-        </w:rPr>
-        <w:t>coordinates</w:t>
-      </w:r>
-      <w:r>
-        <w:t>.</w:t>
-      </w:r>
-      <w:r>
-        <w:t xml:space="preserve"> The algorithm below does not require this approach, but there must be a way to calculate </w:t>
-      </w:r>
-      <w:r>
-        <w:rPr>
-          <w:i/>
-        </w:rPr>
-        <w:t>θ</w:t>
-      </w:r>
-      <w:r>
-        <w:t xml:space="preserve"> from</w:t>
-      </w:r>
-      <w:r>
-        <w:t xml:space="preserve"> the</w:t>
-      </w:r>
-      <w:r>
-        <w:t xml:space="preserve"> </w:t>
-      </w:r>
+      <w:proofErr w:type="spellStart"/>
       <w:r>
         <w:rPr>
           <w:i/>
@@ -1370,6 +2390,7 @@
       <w:r>
         <w:t>s</w:t>
       </w:r>
+      <w:proofErr w:type="spellEnd"/>
       <w:r>
         <w:t xml:space="preserve"> and </w:t>
       </w:r>
@@ -1378,30 +2399,35 @@
           <w:position w:val="-6"/>
         </w:rPr>
         <w:object w:dxaOrig="200" w:dyaOrig="320">
-          <v:shape id="_x0000_i1030" type="#_x0000_t75" style="width:9.75pt;height:15.75pt" o:ole="">
+          <v:shape id="_x0000_i1039" type="#_x0000_t75" style="width:9.75pt;height:15.75pt" o:ole="">
             <v:imagedata r:id="rId35" o:title=""/>
           </v:shape>
-          <o:OLEObject Type="Embed" ProgID="Equation.DSMT4" ShapeID="_x0000_i1030" DrawAspect="Content" ObjectID="_1349007642" r:id="rId36"/>
+          <o:OLEObject Type="Embed" ProgID="Equation.DSMT4" ShapeID="_x0000_i1039" DrawAspect="Content" ObjectID="_1349029300" r:id="rId36"/>
         </w:object>
       </w:r>
       <w:r>
         <w:t xml:space="preserve"> from</w:t>
       </w:r>
       <w:r>
-        <w:t xml:space="preserve"> the</w:t>
-      </w:r>
-      <w:r>
         <w:t xml:space="preserve"> </w:t>
       </w:r>
+      <w:proofErr w:type="gramStart"/>
+      <w:r>
+        <w:t>the</w:t>
+      </w:r>
+      <w:r>
+        <w:t xml:space="preserve"> </w:t>
+      </w:r>
+      <w:proofErr w:type="gramEnd"/>
       <w:r>
         <w:rPr>
           <w:position w:val="-10"/>
         </w:rPr>
         <w:object w:dxaOrig="360" w:dyaOrig="320">
-          <v:shape id="_x0000_i1031" type="#_x0000_t75" style="width:18pt;height:15.75pt" o:ole="">
+          <v:shape id="_x0000_i1040" type="#_x0000_t75" style="width:18pt;height:15.75pt" o:ole="">
             <v:imagedata r:id="rId37" o:title=""/>
           </v:shape>
-          <o:OLEObject Type="Embed" ProgID="Equation.DSMT4" ShapeID="_x0000_i1031" DrawAspect="Content" ObjectID="_1349007643" r:id="rId38"/>
+          <o:OLEObject Type="Embed" ProgID="Equation.DSMT4" ShapeID="_x0000_i1040" DrawAspect="Content" ObjectID="_1349029301" r:id="rId38"/>
         </w:object>
       </w:r>
       <w:r>
@@ -1422,7 +2448,11 @@
         <w:t xml:space="preserve"> a coupling factor of 0)</w:t>
       </w:r>
       <w:r>
-        <w:t>. Muscles crossing wrist, ankle, neck, and spine may be modeled with a single independent coordinate measuring the total angle, while several dependent coordinates are coupled to it.</w:t>
+        <w:t xml:space="preserve">. Muscles crossing wrist, ankle, </w:t>
+      </w:r>
+      <w:r>
+        <w:lastRenderedPageBreak/>
+        <w:t>neck, and spine may be modeled with a single independent coordinate measuring the total angle, while several dependent coordinates are coupled to it.</w:t>
       </w:r>
     </w:p>
     <w:p>
@@ -1430,9 +2460,11 @@
         <w:pStyle w:val="Heading1"/>
         <w:spacing w:before="240"/>
       </w:pPr>
+      <w:bookmarkStart w:id="7" w:name="_Toc275283709"/>
       <w:r>
         <w:t>Ways to calculate moment arm</w:t>
       </w:r>
+      <w:bookmarkEnd w:id="7"/>
     </w:p>
     <w:p>
       <w:r>
@@ -1449,9 +2481,11 @@
       <w:pPr>
         <w:pStyle w:val="Heading2"/>
       </w:pPr>
+      <w:bookmarkStart w:id="8" w:name="_Toc275283710"/>
       <w:r>
         <w:t>Finite differencing</w:t>
       </w:r>
+      <w:bookmarkEnd w:id="8"/>
     </w:p>
     <w:p>
       <w:r>
@@ -1487,14 +2521,20 @@
       <w:r>
         <w:t>/</w:t>
       </w:r>
+      <w:proofErr w:type="spellStart"/>
       <w:r>
         <w:rPr>
           <w:i/>
         </w:rPr>
         <w:t>dθ</w:t>
       </w:r>
-      <w:r>
-        <w:t xml:space="preserve"> directly by finite differencing. That is, we can make a small perturbation Δ</w:t>
+      <w:proofErr w:type="spellEnd"/>
+      <w:r>
+        <w:t xml:space="preserve"> directly by finite differencing. That is, we can make a small perturbation </w:t>
+      </w:r>
+      <w:proofErr w:type="spellStart"/>
+      <w:r>
+        <w:t>Δ</w:t>
       </w:r>
       <w:r>
         <w:rPr>
@@ -1502,6 +2542,7 @@
         </w:rPr>
         <w:t>θ</w:t>
       </w:r>
+      <w:proofErr w:type="spellEnd"/>
       <w:r>
         <w:t>, satisfy all position constraints,</w:t>
       </w:r>
@@ -1512,7 +2553,15 @@
         <w:t xml:space="preserve">update geometric calculations, </w:t>
       </w:r>
       <w:r>
-        <w:t>and measure the resulting change  Δ</w:t>
+        <w:t xml:space="preserve">and measure the resulting </w:t>
+      </w:r>
+      <w:proofErr w:type="gramStart"/>
+      <w:r>
+        <w:t xml:space="preserve">change  </w:t>
+      </w:r>
+      <w:proofErr w:type="spellStart"/>
+      <w:r>
+        <w:t>Δ</w:t>
       </w:r>
       <w:r>
         <w:rPr>
@@ -1520,6 +2569,8 @@
         </w:rPr>
         <w:t>l</w:t>
       </w:r>
+      <w:proofErr w:type="spellEnd"/>
+      <w:proofErr w:type="gramEnd"/>
       <w:r>
         <w:t>.</w:t>
       </w:r>
@@ -1558,10 +2609,11 @@
       <w:pPr>
         <w:pStyle w:val="Heading2"/>
       </w:pPr>
-      <w:r>
-        <w:lastRenderedPageBreak/>
+      <w:bookmarkStart w:id="9" w:name="_Toc275283711"/>
+      <w:r>
         <w:t>Velocity-level kinematics</w:t>
       </w:r>
+      <w:bookmarkEnd w:id="9"/>
     </w:p>
     <w:p>
       <w:r>
@@ -1587,10 +2639,10 @@
           <w:position w:val="-24"/>
         </w:rPr>
         <w:object w:dxaOrig="2060" w:dyaOrig="660">
-          <v:shape id="_x0000_i1032" type="#_x0000_t75" style="width:102.75pt;height:33pt" o:ole="">
+          <v:shape id="_x0000_i1041" type="#_x0000_t75" style="width:102.75pt;height:33pt" o:ole="">
             <v:imagedata r:id="rId39" o:title=""/>
           </v:shape>
-          <o:OLEObject Type="Embed" ProgID="Equation.DSMT4" ShapeID="_x0000_i1032" DrawAspect="Content" ObjectID="_1349007644" r:id="rId40"/>
+          <o:OLEObject Type="Embed" ProgID="Equation.DSMT4" ShapeID="_x0000_i1041" DrawAspect="Content" ObjectID="_1349029302" r:id="rId40"/>
         </w:object>
       </w:r>
       <w:r>
@@ -1611,7 +2663,7 @@
       <w:r>
         <w:fldChar w:fldCharType="end"/>
       </w:r>
-      <w:bookmarkStart w:id="2" w:name="ZEqnNum945967"/>
+      <w:bookmarkStart w:id="10" w:name="ZEqnNum945967"/>
       <w:r>
         <w:instrText>(</w:instrText>
       </w:r>
@@ -1626,7 +2678,7 @@
       <w:r>
         <w:instrText>)</w:instrText>
       </w:r>
-      <w:bookmarkEnd w:id="2"/>
+      <w:bookmarkEnd w:id="10"/>
       <w:r>
         <w:fldChar w:fldCharType="end"/>
       </w:r>
@@ -1640,10 +2692,10 @@
           <w:position w:val="-10"/>
         </w:rPr>
         <w:object w:dxaOrig="460" w:dyaOrig="380">
-          <v:shape id="_x0000_i1033" type="#_x0000_t75" style="width:23.25pt;height:18.75pt" o:ole="">
+          <v:shape id="_x0000_i1042" type="#_x0000_t75" style="width:23.25pt;height:18.75pt" o:ole="">
             <v:imagedata r:id="rId41" o:title=""/>
           </v:shape>
-          <o:OLEObject Type="Embed" ProgID="Equation.DSMT4" ShapeID="_x0000_i1033" DrawAspect="Content" ObjectID="_1349007645" r:id="rId42"/>
+          <o:OLEObject Type="Embed" ProgID="Equation.DSMT4" ShapeID="_x0000_i1042" DrawAspect="Content" ObjectID="_1349029303" r:id="rId42"/>
         </w:object>
       </w:r>
       <w:r>
@@ -1654,10 +2706,10 @@
           <w:position w:val="-6"/>
         </w:rPr>
         <w:object w:dxaOrig="520" w:dyaOrig="320">
-          <v:shape id="_x0000_i1034" type="#_x0000_t75" style="width:26.25pt;height:15.75pt" o:ole="">
+          <v:shape id="_x0000_i1043" type="#_x0000_t75" style="width:26.25pt;height:15.75pt" o:ole="">
             <v:imagedata r:id="rId43" o:title=""/>
           </v:shape>
-          <o:OLEObject Type="Embed" ProgID="Equation.DSMT4" ShapeID="_x0000_i1034" DrawAspect="Content" ObjectID="_1349007646" r:id="rId44"/>
+          <o:OLEObject Type="Embed" ProgID="Equation.DSMT4" ShapeID="_x0000_i1043" DrawAspect="Content" ObjectID="_1349029304" r:id="rId44"/>
         </w:object>
       </w:r>
       <w:r>
@@ -1670,17 +2722,22 @@
         <w:t xml:space="preserve">satisfy all velocity constraints, </w:t>
       </w:r>
       <w:r>
-        <w:t xml:space="preserve">then calculate </w:t>
-      </w:r>
+        <w:t xml:space="preserve">then </w:t>
+      </w:r>
+      <w:proofErr w:type="gramStart"/>
+      <w:r>
+        <w:t xml:space="preserve">calculate </w:t>
+      </w:r>
+      <w:proofErr w:type="gramEnd"/>
       <w:r>
         <w:rPr>
           <w:position w:val="-10"/>
         </w:rPr>
         <w:object w:dxaOrig="740" w:dyaOrig="380">
-          <v:shape id="_x0000_i1035" type="#_x0000_t75" style="width:36.75pt;height:18.75pt" o:ole="">
+          <v:shape id="_x0000_i1044" type="#_x0000_t75" style="width:36.75pt;height:18.75pt" o:ole="">
             <v:imagedata r:id="rId45" o:title=""/>
           </v:shape>
-          <o:OLEObject Type="Embed" ProgID="Equation.DSMT4" ShapeID="_x0000_i1035" DrawAspect="Content" ObjectID="_1349007647" r:id="rId46"/>
+          <o:OLEObject Type="Embed" ProgID="Equation.DSMT4" ShapeID="_x0000_i1044" DrawAspect="Content" ObjectID="_1349029305" r:id="rId46"/>
         </w:object>
       </w:r>
       <w:r>
@@ -1694,10 +2751,10 @@
           <w:position w:val="-10"/>
         </w:rPr>
         <w:object w:dxaOrig="460" w:dyaOrig="380">
-          <v:shape id="_x0000_i1036" type="#_x0000_t75" style="width:23.25pt;height:18.75pt" o:ole="">
+          <v:shape id="_x0000_i1045" type="#_x0000_t75" style="width:23.25pt;height:18.75pt" o:ole="">
             <v:imagedata r:id="rId41" o:title=""/>
           </v:shape>
-          <o:OLEObject Type="Embed" ProgID="Equation.DSMT4" ShapeID="_x0000_i1036" DrawAspect="Content" ObjectID="_1349007648" r:id="rId47"/>
+          <o:OLEObject Type="Embed" ProgID="Equation.DSMT4" ShapeID="_x0000_i1045" DrawAspect="Content" ObjectID="_1349029306" r:id="rId47"/>
         </w:object>
       </w:r>
       <w:r>
@@ -1711,10 +2768,10 @@
           <w:position w:val="-6"/>
         </w:rPr>
         <w:object w:dxaOrig="160" w:dyaOrig="340">
-          <v:shape id="_x0000_i1037" type="#_x0000_t75" style="width:8.25pt;height:17.25pt" o:ole="">
+          <v:shape id="_x0000_i1046" type="#_x0000_t75" style="width:8.25pt;height:17.25pt" o:ole="">
             <v:imagedata r:id="rId48" o:title=""/>
           </v:shape>
-          <o:OLEObject Type="Embed" ProgID="Equation.DSMT4" ShapeID="_x0000_i1037" DrawAspect="Content" ObjectID="_1349007649" r:id="rId49"/>
+          <o:OLEObject Type="Embed" ProgID="Equation.DSMT4" ShapeID="_x0000_i1046" DrawAspect="Content" ObjectID="_1349029307" r:id="rId49"/>
         </w:object>
       </w:r>
       <w:r>
@@ -1725,9 +2782,11 @@
       <w:pPr>
         <w:pStyle w:val="Heading2"/>
       </w:pPr>
+      <w:bookmarkStart w:id="11" w:name="_Toc275283712"/>
       <w:r>
         <w:t>Partial velocity method</w:t>
       </w:r>
+      <w:bookmarkEnd w:id="11"/>
     </w:p>
     <w:p>
       <w:r>
@@ -1755,10 +2814,10 @@
           <w:position w:val="-10"/>
         </w:rPr>
         <w:object w:dxaOrig="760" w:dyaOrig="320">
-          <v:shape id="_x0000_i1038" type="#_x0000_t75" style="width:38.25pt;height:15.75pt" o:ole="">
+          <v:shape id="_x0000_i1047" type="#_x0000_t75" style="width:38.25pt;height:15.75pt" o:ole="">
             <v:imagedata r:id="rId50" o:title=""/>
           </v:shape>
-          <o:OLEObject Type="Embed" ProgID="Equation.DSMT4" ShapeID="_x0000_i1038" DrawAspect="Content" ObjectID="_1349007650" r:id="rId51"/>
+          <o:OLEObject Type="Embed" ProgID="Equation.DSMT4" ShapeID="_x0000_i1047" DrawAspect="Content" ObjectID="_1349029308" r:id="rId51"/>
         </w:object>
       </w:r>
       <w:r>
@@ -1778,10 +2837,10 @@
           <w:position w:val="-30"/>
         </w:rPr>
         <w:object w:dxaOrig="3080" w:dyaOrig="680">
-          <v:shape id="_x0000_i1058" type="#_x0000_t75" style="width:154.5pt;height:33.75pt" o:ole="">
+          <v:shape id="_x0000_i1048" type="#_x0000_t75" style="width:154.5pt;height:33.75pt" o:ole="">
             <v:imagedata r:id="rId52" o:title=""/>
           </v:shape>
-          <o:OLEObject Type="Embed" ProgID="Equation.DSMT4" ShapeID="_x0000_i1058" DrawAspect="Content" ObjectID="_1349007651" r:id="rId53"/>
+          <o:OLEObject Type="Embed" ProgID="Equation.DSMT4" ShapeID="_x0000_i1048" DrawAspect="Content" ObjectID="_1349029309" r:id="rId53"/>
         </w:object>
       </w:r>
       <w:r>
@@ -1802,7 +2861,7 @@
       <w:r>
         <w:fldChar w:fldCharType="end"/>
       </w:r>
-      <w:bookmarkStart w:id="3" w:name="ZEqnNum206709"/>
+      <w:bookmarkStart w:id="12" w:name="ZEqnNum206709"/>
       <w:r>
         <w:instrText>(</w:instrText>
       </w:r>
@@ -1817,15 +2876,38 @@
       <w:r>
         <w:instrText>)</w:instrText>
       </w:r>
-      <w:bookmarkEnd w:id="3"/>
+      <w:bookmarkEnd w:id="12"/>
       <w:r>
         <w:fldChar w:fldCharType="end"/>
       </w:r>
     </w:p>
     <w:p>
-      <w:r>
-        <w:t xml:space="preserve">for a row matrix </w:t>
-      </w:r>
+      <w:proofErr w:type="gramStart"/>
+      <w:r>
+        <w:t>with</w:t>
+      </w:r>
+      <w:proofErr w:type="gramEnd"/>
+      <w:r>
+        <w:t xml:space="preserve"> the last equality coming from equation </w:t>
+      </w:r>
+      <w:r>
+        <w:fldChar w:fldCharType="begin"/>
+      </w:r>
+      <w:r>
+        <w:instrText xml:space="preserve"> GOTOBUTTON ZEqnNum806472  \* MERGEFORMAT </w:instrText>
+      </w:r>
+      <w:fldSimple w:instr=" REF ZEqnNum806472 \* Charformat \! \* MERGEFORMAT ">
+        <w:r>
+          <w:instrText>(3)</w:instrText>
+        </w:r>
+      </w:fldSimple>
+      <w:r>
+        <w:fldChar w:fldCharType="end"/>
+      </w:r>
+      <w:r>
+        <w:t xml:space="preserve">. </w:t>
+      </w:r>
+      <w:proofErr w:type="gramStart"/>
       <w:r>
         <w:rPr>
           <w:i/>
@@ -1835,6 +2917,7 @@
       <w:r>
         <w:t>(</w:t>
       </w:r>
+      <w:proofErr w:type="gramEnd"/>
       <w:r>
         <w:rPr>
           <w:i/>
@@ -1842,11 +2925,15 @@
         <w:t>q</w:t>
       </w:r>
       <w:r>
-        <w:t>)</w:t>
-      </w:r>
-      <w:r>
-        <w:t xml:space="preserve"> whose </w:t>
-      </w:r>
+        <w:t>) is</w:t>
+      </w:r>
+      <w:r>
+        <w:t xml:space="preserve"> a row matrix </w:t>
+      </w:r>
+      <w:r>
+        <w:t xml:space="preserve">whose </w:t>
+      </w:r>
+      <w:proofErr w:type="spellStart"/>
       <w:r>
         <w:rPr>
           <w:i/>
@@ -1859,6 +2946,7 @@
         </w:rPr>
         <w:t>th</w:t>
       </w:r>
+      <w:proofErr w:type="spellEnd"/>
       <w:r>
         <w:t xml:space="preserve"> entry is the scalar </w:t>
       </w:r>
@@ -1867,10 +2955,10 @@
           <w:position w:val="-12"/>
         </w:rPr>
         <w:object w:dxaOrig="1120" w:dyaOrig="360">
-          <v:shape id="_x0000_i1039" type="#_x0000_t75" style="width:56.25pt;height:18pt" o:ole="">
+          <v:shape id="_x0000_i1049" type="#_x0000_t75" style="width:56.25pt;height:18pt" o:ole="">
             <v:imagedata r:id="rId54" o:title=""/>
           </v:shape>
-          <o:OLEObject Type="Embed" ProgID="Equation.DSMT4" ShapeID="_x0000_i1039" DrawAspect="Content" ObjectID="_1349007652" r:id="rId55"/>
+          <o:OLEObject Type="Embed" ProgID="Equation.DSMT4" ShapeID="_x0000_i1049" DrawAspect="Content" ObjectID="_1349029310" r:id="rId55"/>
         </w:object>
       </w:r>
       <w:r>
@@ -1884,15 +2972,16 @@
           <w:position w:val="-6"/>
         </w:rPr>
         <w:object w:dxaOrig="740" w:dyaOrig="320">
-          <v:shape id="_x0000_i1059" type="#_x0000_t75" style="width:36.75pt;height:15.75pt" o:ole="">
+          <v:shape id="_x0000_i1050" type="#_x0000_t75" style="width:36.75pt;height:15.75pt" o:ole="">
             <v:imagedata r:id="rId56" o:title=""/>
           </v:shape>
-          <o:OLEObject Type="Embed" ProgID="Equation.DSMT4" ShapeID="_x0000_i1059" DrawAspect="Content" ObjectID="_1349007653" r:id="rId57"/>
+          <o:OLEObject Type="Embed" ProgID="Equation.DSMT4" ShapeID="_x0000_i1050" DrawAspect="Content" ObjectID="_1349029311" r:id="rId57"/>
         </w:object>
       </w:r>
       <w:r>
         <w:t xml:space="preserve"> for some coupling matrix </w:t>
       </w:r>
+      <w:proofErr w:type="gramStart"/>
       <w:r>
         <w:rPr>
           <w:i/>
@@ -1902,6 +2991,7 @@
       <w:r>
         <w:t>(</w:t>
       </w:r>
+      <w:proofErr w:type="gramEnd"/>
       <w:r>
         <w:rPr>
           <w:i/>
@@ -1923,6 +3013,7 @@
       <w:r>
         <w:t xml:space="preserve"> with entries </w:t>
       </w:r>
+      <w:proofErr w:type="spellStart"/>
       <w:r>
         <w:rPr>
           <w:i/>
@@ -1936,6 +3027,7 @@
         </w:rPr>
         <w:t>i</w:t>
       </w:r>
+      <w:proofErr w:type="spellEnd"/>
       <w:r>
         <w:t>)</w:t>
       </w:r>
@@ -1979,10 +3071,10 @@
           <w:position w:val="-6"/>
         </w:rPr>
         <w:object w:dxaOrig="1020" w:dyaOrig="340">
-          <v:shape id="_x0000_i1060" type="#_x0000_t75" style="width:51pt;height:17.25pt" o:ole="">
+          <v:shape id="_x0000_i1051" type="#_x0000_t75" style="width:51pt;height:17.25pt" o:ole="">
             <v:imagedata r:id="rId58" o:title=""/>
           </v:shape>
-          <o:OLEObject Type="Embed" ProgID="Equation.DSMT4" ShapeID="_x0000_i1060" DrawAspect="Content" ObjectID="_1349007654" r:id="rId59"/>
+          <o:OLEObject Type="Embed" ProgID="Equation.DSMT4" ShapeID="_x0000_i1051" DrawAspect="Content" ObjectID="_1349029312" r:id="rId59"/>
         </w:object>
       </w:r>
       <w:r>
@@ -2003,7 +3095,7 @@
       <w:r>
         <w:fldChar w:fldCharType="end"/>
       </w:r>
-      <w:bookmarkStart w:id="4" w:name="ZEqnNum187022"/>
+      <w:bookmarkStart w:id="13" w:name="ZEqnNum187022"/>
       <w:r>
         <w:instrText>(</w:instrText>
       </w:r>
@@ -2018,7 +3110,7 @@
       <w:r>
         <w:instrText>)</w:instrText>
       </w:r>
-      <w:bookmarkEnd w:id="4"/>
+      <w:bookmarkEnd w:id="13"/>
       <w:r>
         <w:fldChar w:fldCharType="end"/>
       </w:r>
@@ -2071,6 +3163,7 @@
         <w:spacing w:after="120"/>
       </w:pPr>
       <w:r>
+        <w:lastRenderedPageBreak/>
         <w:tab/>
       </w:r>
       <w:r>
@@ -2078,10 +3171,10 @@
           <w:position w:val="-6"/>
         </w:rPr>
         <w:object w:dxaOrig="1860" w:dyaOrig="320">
-          <v:shape id="_x0000_i1061" type="#_x0000_t75" style="width:93pt;height:15.75pt" o:ole="">
+          <v:shape id="_x0000_i1052" type="#_x0000_t75" style="width:93pt;height:15.75pt" o:ole="">
             <v:imagedata r:id="rId60" o:title=""/>
           </v:shape>
-          <o:OLEObject Type="Embed" ProgID="Equation.DSMT4" ShapeID="_x0000_i1061" DrawAspect="Content" ObjectID="_1349007655" r:id="rId61"/>
+          <o:OLEObject Type="Embed" ProgID="Equation.DSMT4" ShapeID="_x0000_i1052" DrawAspect="Content" ObjectID="_1349029313" r:id="rId61"/>
         </w:object>
       </w:r>
       <w:r>
@@ -2102,7 +3195,7 @@
       <w:r>
         <w:fldChar w:fldCharType="end"/>
       </w:r>
-      <w:bookmarkStart w:id="5" w:name="ZEqnNum296254"/>
+      <w:bookmarkStart w:id="14" w:name="ZEqnNum296254"/>
       <w:r>
         <w:instrText>(</w:instrText>
       </w:r>
@@ -2117,7 +3210,7 @@
       <w:r>
         <w:instrText>)</w:instrText>
       </w:r>
-      <w:bookmarkEnd w:id="5"/>
+      <w:bookmarkEnd w:id="14"/>
       <w:r>
         <w:fldChar w:fldCharType="end"/>
       </w:r>
@@ -2142,17 +3235,23 @@
         <w:t>r</w:t>
       </w:r>
       <w:r>
-        <w:t xml:space="preserve">. However, this would again depend on being able to calculate </w:t>
+        <w:t xml:space="preserve">. However, this would </w:t>
+      </w:r>
+      <w:r>
+        <w:t>imply that we can</w:t>
+      </w:r>
+      <w:r>
+        <w:t xml:space="preserve"> calculate </w:t>
       </w:r>
       <w:r>
         <w:rPr>
           <w:position w:val="-10"/>
         </w:rPr>
         <w:object w:dxaOrig="460" w:dyaOrig="380">
-          <v:shape id="_x0000_i1040" type="#_x0000_t75" style="width:23.25pt;height:18.75pt" o:ole="">
+          <v:shape id="_x0000_i1053" type="#_x0000_t75" style="width:23.25pt;height:18.75pt" o:ole="">
             <v:imagedata r:id="rId62" o:title=""/>
           </v:shape>
-          <o:OLEObject Type="Embed" ProgID="Equation.DSMT4" ShapeID="_x0000_i1040" DrawAspect="Content" ObjectID="_1349007656" r:id="rId63"/>
+          <o:OLEObject Type="Embed" ProgID="Equation.DSMT4" ShapeID="_x0000_i1053" DrawAspect="Content" ObjectID="_1349029314" r:id="rId63"/>
         </w:object>
       </w:r>
       <w:r>
@@ -2178,9 +3277,11 @@
       <w:pPr>
         <w:pStyle w:val="Heading2"/>
       </w:pPr>
+      <w:bookmarkStart w:id="15" w:name="_Toc275283713"/>
       <w:r>
         <w:t>Generalized force method</w:t>
       </w:r>
+      <w:bookmarkEnd w:id="15"/>
     </w:p>
     <w:p>
       <w:r>
@@ -2218,10 +3319,10 @@
           <w:position w:val="-10"/>
         </w:rPr>
         <w:object w:dxaOrig="920" w:dyaOrig="360">
-          <v:shape id="_x0000_i1041" type="#_x0000_t75" style="width:45.75pt;height:18pt" o:ole="">
+          <v:shape id="_x0000_i1054" type="#_x0000_t75" style="width:45.75pt;height:18pt" o:ole="">
             <v:imagedata r:id="rId64" o:title=""/>
           </v:shape>
-          <o:OLEObject Type="Embed" ProgID="Equation.DSMT4" ShapeID="_x0000_i1041" DrawAspect="Content" ObjectID="_1349007657" r:id="rId65"/>
+          <o:OLEObject Type="Embed" ProgID="Equation.DSMT4" ShapeID="_x0000_i1054" DrawAspect="Content" ObjectID="_1349029315" r:id="rId65"/>
         </w:object>
       </w:r>
       <w:r>
@@ -2242,7 +3343,7 @@
       <w:r>
         <w:fldChar w:fldCharType="end"/>
       </w:r>
-      <w:bookmarkStart w:id="6" w:name="ZEqnNum248049"/>
+      <w:bookmarkStart w:id="16" w:name="ZEqnNum248049"/>
       <w:r>
         <w:instrText>(</w:instrText>
       </w:r>
@@ -2257,14 +3358,19 @@
       <w:r>
         <w:instrText>)</w:instrText>
       </w:r>
-      <w:bookmarkEnd w:id="6"/>
+      <w:bookmarkEnd w:id="16"/>
       <w:r>
         <w:fldChar w:fldCharType="end"/>
       </w:r>
     </w:p>
     <w:p>
-      <w:r>
-        <w:t xml:space="preserve">where </w:t>
+      <w:proofErr w:type="gramStart"/>
+      <w:r>
+        <w:t>where</w:t>
+      </w:r>
+      <w:proofErr w:type="gramEnd"/>
+      <w:r>
+        <w:t xml:space="preserve"> </w:t>
       </w:r>
       <w:r>
         <w:rPr>
@@ -2276,7 +3382,15 @@
         <w:t xml:space="preserve"> is the system</w:t>
       </w:r>
       <w:r>
-        <w:t xml:space="preserve"> Jacobian (</w:t>
+        <w:t xml:space="preserve"> </w:t>
+      </w:r>
+      <w:proofErr w:type="spellStart"/>
+      <w:r>
+        <w:t>Jacobian</w:t>
+      </w:r>
+      <w:proofErr w:type="spellEnd"/>
+      <w:r>
+        <w:t xml:space="preserve"> (</w:t>
       </w:r>
       <w:r>
         <w:t>partial velocity matrix</w:t>
@@ -2288,7 +3402,46 @@
         <w:t>.</w:t>
       </w:r>
       <w:r>
-        <w:t xml:space="preserve"> (This is due to the dual nature of generalized velocity and force bases.)</w:t>
+        <w:t xml:space="preserve"> </w:t>
+      </w:r>
+      <w:r>
+        <w:rPr>
+          <w:i/>
+        </w:rPr>
+        <w:t>J</w:t>
+      </w:r>
+      <w:r>
+        <w:t xml:space="preserve"> just collects together the body </w:t>
+      </w:r>
+      <w:proofErr w:type="spellStart"/>
+      <w:r>
+        <w:t>Jacobians</w:t>
+      </w:r>
+      <w:proofErr w:type="spellEnd"/>
+      <w:r>
+        <w:t xml:space="preserve"> from </w:t>
+      </w:r>
+      <w:proofErr w:type="gramStart"/>
+      <w:r>
+        <w:t xml:space="preserve">equation </w:t>
+      </w:r>
+      <w:proofErr w:type="gramEnd"/>
+      <w:r>
+        <w:fldChar w:fldCharType="begin"/>
+      </w:r>
+      <w:r>
+        <w:instrText xml:space="preserve"> GOTOBUTTON ZEqnNum277861  \* MERGEFORMAT </w:instrText>
+      </w:r>
+      <w:fldSimple w:instr=" REF ZEqnNum277861 \* Charformat \! \* MERGEFORMAT ">
+        <w:r>
+          <w:instrText>(5)</w:instrText>
+        </w:r>
+      </w:fldSimple>
+      <w:r>
+        <w:fldChar w:fldCharType="end"/>
+      </w:r>
+      <w:r>
+        <w:t>.</w:t>
       </w:r>
     </w:p>
     <w:p>
@@ -2366,8 +3519,13 @@
         <w:fldChar w:fldCharType="end"/>
       </w:r>
       <w:r>
-        <w:t xml:space="preserve"> into </w:t>
-      </w:r>
+        <w:t xml:space="preserve"> </w:t>
+      </w:r>
+      <w:proofErr w:type="gramStart"/>
+      <w:r>
+        <w:t xml:space="preserve">into </w:t>
+      </w:r>
+      <w:proofErr w:type="gramEnd"/>
       <w:r>
         <w:fldChar w:fldCharType="begin"/>
       </w:r>
@@ -2392,7 +3550,6 @@
         <w:spacing w:after="120"/>
       </w:pPr>
       <w:r>
-        <w:lastRenderedPageBreak/>
         <w:tab/>
       </w:r>
       <w:r>
@@ -2400,10 +3557,10 @@
           <w:position w:val="-10"/>
         </w:rPr>
         <w:object w:dxaOrig="1240" w:dyaOrig="360">
-          <v:shape id="_x0000_i1042" type="#_x0000_t75" style="width:62.25pt;height:18pt" o:ole="">
+          <v:shape id="_x0000_i1055" type="#_x0000_t75" style="width:62.25pt;height:18pt" o:ole="">
             <v:imagedata r:id="rId66" o:title=""/>
           </v:shape>
-          <o:OLEObject Type="Embed" ProgID="Equation.DSMT4" ShapeID="_x0000_i1042" DrawAspect="Content" ObjectID="_1349007658" r:id="rId67"/>
+          <o:OLEObject Type="Embed" ProgID="Equation.DSMT4" ShapeID="_x0000_i1055" DrawAspect="Content" ObjectID="_1349029316" r:id="rId67"/>
         </w:object>
       </w:r>
       <w:r>
@@ -2424,7 +3581,7 @@
       <w:r>
         <w:fldChar w:fldCharType="end"/>
       </w:r>
-      <w:bookmarkStart w:id="7" w:name="ZEqnNum297750"/>
+      <w:bookmarkStart w:id="17" w:name="ZEqnNum297750"/>
       <w:r>
         <w:instrText>(</w:instrText>
       </w:r>
@@ -2439,7 +3596,7 @@
       <w:r>
         <w:instrText>)</w:instrText>
       </w:r>
-      <w:bookmarkEnd w:id="7"/>
+      <w:bookmarkEnd w:id="17"/>
       <w:r>
         <w:fldChar w:fldCharType="end"/>
       </w:r>
@@ -2456,64 +3613,57 @@
       </w:r>
       <w:r>
         <w:rPr>
-          <w:i/>
-        </w:rPr>
-        <w:t>J</w:t>
-      </w:r>
-      <w:r>
-        <w:rPr>
-          <w:i/>
-          <w:vertAlign w:val="superscript"/>
-        </w:rPr>
-        <w:t>T</w:t>
-      </w:r>
-      <w:r>
-        <w:rPr>
-          <w:i/>
-        </w:rPr>
-        <w:t>T</w:t>
-      </w:r>
-      <w:r>
-        <w:t xml:space="preserve"> maps tension to generalized force; the dual problem mapping generalized speed</w:t>
-      </w:r>
-      <w:r>
-        <w:t>s</w:t>
-      </w:r>
-      <w:r>
-        <w:t xml:space="preserve"> to </w:t>
-      </w:r>
-      <w:r>
-        <w:rPr>
           <w:position w:val="-6"/>
         </w:rPr>
-        <w:object w:dxaOrig="160" w:dyaOrig="340">
-          <v:shape id="_x0000_i1043" type="#_x0000_t75" style="width:8.25pt;height:17.25pt" o:ole="">
+        <w:object w:dxaOrig="480" w:dyaOrig="320">
+          <v:shape id="_x0000_i1083" type="#_x0000_t75" style="width:24pt;height:15.75pt" o:ole="">
             <v:imagedata r:id="rId68" o:title=""/>
           </v:shape>
-          <o:OLEObject Type="Embed" ProgID="Equation.DSMT4" ShapeID="_x0000_i1043" DrawAspect="Content" ObjectID="_1349007659" r:id="rId69"/>
+          <o:OLEObject Type="Embed" ProgID="Equation.DSMT4" ShapeID="_x0000_i1083" DrawAspect="Content" ObjectID="_1349029317" r:id="rId69"/>
         </w:object>
       </w:r>
       <w:r>
-        <w:t xml:space="preserve"> is</w:t>
-      </w:r>
-      <w:r>
-        <w:t xml:space="preserve"> then</w:t>
-      </w:r>
-      <w:r>
-        <w:t xml:space="preserve"> </w:t>
-      </w:r>
-      <w:r>
-        <w:rPr>
-          <w:position w:val="-10"/>
-        </w:rPr>
-        <w:object w:dxaOrig="1219" w:dyaOrig="380">
-          <v:shape id="_x0000_i1062" type="#_x0000_t75" style="width:60.75pt;height:18.75pt" o:ole="">
+        <w:t xml:space="preserve"> maps tension to generalized force; the dual problem mapping generalized speed</w:t>
+      </w:r>
+      <w:r>
+        <w:t>s</w:t>
+      </w:r>
+      <w:r>
+        <w:t xml:space="preserve"> to </w:t>
+      </w:r>
+      <w:r>
+        <w:rPr>
+          <w:position w:val="-6"/>
+        </w:rPr>
+        <w:object w:dxaOrig="160" w:dyaOrig="340">
+          <v:shape id="_x0000_i1056" type="#_x0000_t75" style="width:8.25pt;height:17.25pt" o:ole="">
             <v:imagedata r:id="rId70" o:title=""/>
           </v:shape>
-          <o:OLEObject Type="Embed" ProgID="Equation.DSMT4" ShapeID="_x0000_i1062" DrawAspect="Content" ObjectID="_1349007660" r:id="rId71"/>
+          <o:OLEObject Type="Embed" ProgID="Equation.DSMT4" ShapeID="_x0000_i1056" DrawAspect="Content" ObjectID="_1349029318" r:id="rId71"/>
         </w:object>
       </w:r>
       <w:r>
+        <w:t xml:space="preserve"> is</w:t>
+      </w:r>
+      <w:r>
+        <w:t xml:space="preserve"> then</w:t>
+      </w:r>
+      <w:r>
+        <w:t xml:space="preserve"> </w:t>
+      </w:r>
+      <w:r>
+        <w:rPr>
+          <w:position w:val="-10"/>
+        </w:rPr>
+        <w:object w:dxaOrig="1219" w:dyaOrig="380">
+          <v:shape id="_x0000_i1057" type="#_x0000_t75" style="width:60.75pt;height:18.75pt" o:ole="">
+            <v:imagedata r:id="rId72" o:title=""/>
+          </v:shape>
+          <o:OLEObject Type="Embed" ProgID="Equation.DSMT4" ShapeID="_x0000_i1057" DrawAspect="Content" ObjectID="_1349029319" r:id="rId73"/>
+        </w:object>
+      </w:r>
+      <w:proofErr w:type="gramStart"/>
+      <w:r>
         <w:t>(</w:t>
       </w:r>
       <w:r>
@@ -2522,6 +3672,7 @@
         </w:rPr>
         <w:t xml:space="preserve"> proof</w:t>
       </w:r>
+      <w:proofErr w:type="gramEnd"/>
       <w:r>
         <w:rPr>
           <w:highlight w:val="yellow"/>
@@ -2549,17 +3700,22 @@
         <w:fldChar w:fldCharType="end"/>
       </w:r>
       <w:r>
-        <w:t xml:space="preserve"> it follows that </w:t>
-      </w:r>
+        <w:t xml:space="preserve"> it follows </w:t>
+      </w:r>
+      <w:proofErr w:type="gramStart"/>
+      <w:r>
+        <w:t xml:space="preserve">that </w:t>
+      </w:r>
+      <w:proofErr w:type="gramEnd"/>
       <w:r>
         <w:rPr>
           <w:position w:val="-6"/>
         </w:rPr>
         <w:object w:dxaOrig="1219" w:dyaOrig="320">
-          <v:shape id="_x0000_i1063" type="#_x0000_t75" style="width:60.75pt;height:15.75pt" o:ole="">
-            <v:imagedata r:id="rId72" o:title=""/>
+          <v:shape id="_x0000_i1058" type="#_x0000_t75" style="width:60.75pt;height:15.75pt" o:ole="">
+            <v:imagedata r:id="rId74" o:title=""/>
           </v:shape>
-          <o:OLEObject Type="Embed" ProgID="Equation.DSMT4" ShapeID="_x0000_i1063" DrawAspect="Content" ObjectID="_1349007661" r:id="rId73"/>
+          <o:OLEObject Type="Embed" ProgID="Equation.DSMT4" ShapeID="_x0000_i1058" DrawAspect="Content" ObjectID="_1349029320" r:id="rId75"/>
         </w:object>
       </w:r>
       <w:r>
@@ -2616,10 +3772,10 @@
           <w:position w:val="-10"/>
         </w:rPr>
         <w:object w:dxaOrig="3600" w:dyaOrig="360">
-          <v:shape id="_x0000_i1064" type="#_x0000_t75" style="width:180pt;height:18pt" o:ole="">
-            <v:imagedata r:id="rId74" o:title=""/>
+          <v:shape id="_x0000_i1059" type="#_x0000_t75" style="width:180pt;height:18pt" o:ole="">
+            <v:imagedata r:id="rId76" o:title=""/>
           </v:shape>
-          <o:OLEObject Type="Embed" ProgID="Equation.DSMT4" ShapeID="_x0000_i1064" DrawAspect="Content" ObjectID="_1349007662" r:id="rId75"/>
+          <o:OLEObject Type="Embed" ProgID="Equation.DSMT4" ShapeID="_x0000_i1059" DrawAspect="Content" ObjectID="_1349029321" r:id="rId77"/>
         </w:object>
       </w:r>
       <w:r>
@@ -2640,7 +3796,7 @@
       <w:r>
         <w:fldChar w:fldCharType="end"/>
       </w:r>
-      <w:bookmarkStart w:id="8" w:name="ZEqnNum874477"/>
+      <w:bookmarkStart w:id="18" w:name="ZEqnNum874477"/>
       <w:r>
         <w:instrText>(</w:instrText>
       </w:r>
@@ -2655,7 +3811,7 @@
       <w:r>
         <w:instrText>)</w:instrText>
       </w:r>
-      <w:bookmarkEnd w:id="8"/>
+      <w:bookmarkEnd w:id="18"/>
       <w:r>
         <w:fldChar w:fldCharType="end"/>
       </w:r>
@@ -2678,10 +3834,10 @@
           <w:position w:val="-6"/>
         </w:rPr>
         <w:object w:dxaOrig="160" w:dyaOrig="340">
-          <v:shape id="_x0000_i1044" type="#_x0000_t75" style="width:8.25pt;height:17.25pt" o:ole="">
-            <v:imagedata r:id="rId68" o:title=""/>
+          <v:shape id="_x0000_i1060" type="#_x0000_t75" style="width:8.25pt;height:17.25pt" o:ole="">
+            <v:imagedata r:id="rId70" o:title=""/>
           </v:shape>
-          <o:OLEObject Type="Embed" ProgID="Equation.DSMT4" ShapeID="_x0000_i1044" DrawAspect="Content" ObjectID="_1349007663" r:id="rId76"/>
+          <o:OLEObject Type="Embed" ProgID="Equation.DSMT4" ShapeID="_x0000_i1060" DrawAspect="Content" ObjectID="_1349029322" r:id="rId78"/>
         </w:object>
       </w:r>
       <w:r>
@@ -2907,6 +4063,7 @@
       <w:r>
         <w:t>=</w:t>
       </w:r>
+      <w:proofErr w:type="spellStart"/>
       <w:r>
         <w:rPr>
           <w:i/>
@@ -2926,6 +4083,7 @@
         </w:rPr>
         <w:t>f</w:t>
       </w:r>
+      <w:proofErr w:type="spellEnd"/>
       <w:r>
         <w:t xml:space="preserve"> / </w:t>
       </w:r>
@@ -2943,6 +4101,7 @@
       <w:pPr>
         <w:pStyle w:val="Heading3"/>
       </w:pPr>
+      <w:bookmarkStart w:id="19" w:name="_Toc275283714"/>
       <w:r>
         <w:t xml:space="preserve">1. </w:t>
       </w:r>
@@ -2955,64 +4114,72 @@
         </w:rPr>
         <w:t>C</w:t>
       </w:r>
-    </w:p>
-    <w:p>
+      <w:bookmarkEnd w:id="19"/>
+    </w:p>
+    <w:p>
+      <w:proofErr w:type="gramStart"/>
       <w:r>
         <w:t xml:space="preserve">Set </w:t>
       </w:r>
+      <w:proofErr w:type="gramEnd"/>
       <w:r>
         <w:rPr>
           <w:position w:val="-12"/>
         </w:rPr>
         <w:object w:dxaOrig="980" w:dyaOrig="380">
-          <v:shape id="_x0000_i1045" type="#_x0000_t75" style="width:48.75pt;height:18.75pt" o:ole="">
-            <v:imagedata r:id="rId77" o:title=""/>
-          </v:shape>
-          <o:OLEObject Type="Embed" ProgID="Equation.DSMT4" ShapeID="_x0000_i1045" DrawAspect="Content" ObjectID="_1349007664" r:id="rId78"/>
-        </w:object>
-      </w:r>
-      <w:r>
-        <w:t xml:space="preserve">, use Simbody’s </w:t>
-      </w:r>
-      <w:r>
-        <w:rPr>
-          <w:rFonts w:ascii="Courier New" w:hAnsi="Courier New" w:cs="Courier New"/>
-          <w:sz w:val="22"/>
-        </w:rPr>
-        <w:t>project()</w:t>
-      </w:r>
-      <w:r>
-        <w:t xml:space="preserve"> operator to find a least squares solution that satisfies the velocity constraints</w:t>
-      </w:r>
-      <w:r>
-        <w:t xml:space="preserve"> (this will change </w:t>
-      </w:r>
-      <w:r>
-        <w:rPr>
-          <w:position w:val="-6"/>
-        </w:rPr>
-        <w:object w:dxaOrig="200" w:dyaOrig="320">
-          <v:shape id="_x0000_i1046" type="#_x0000_t75" style="width:9.75pt;height:15.75pt" o:ole="">
+          <v:shape id="_x0000_i1061" type="#_x0000_t75" style="width:48.75pt;height:18.75pt" o:ole="">
             <v:imagedata r:id="rId79" o:title=""/>
           </v:shape>
-          <o:OLEObject Type="Embed" ProgID="Equation.DSMT4" ShapeID="_x0000_i1046" DrawAspect="Content" ObjectID="_1349007665" r:id="rId80"/>
+          <o:OLEObject Type="Embed" ProgID="Equation.DSMT4" ShapeID="_x0000_i1061" DrawAspect="Content" ObjectID="_1349029323" r:id="rId80"/>
         </w:object>
       </w:r>
       <w:r>
+        <w:t xml:space="preserve">, use Simbody’s </w:t>
+      </w:r>
+      <w:r>
+        <w:rPr>
+          <w:rFonts w:ascii="Courier New" w:hAnsi="Courier New" w:cs="Courier New"/>
+          <w:sz w:val="22"/>
+        </w:rPr>
+        <w:t>project()</w:t>
+      </w:r>
+      <w:r>
+        <w:t xml:space="preserve"> operator to find a least squares solution that satisfies the velocity constraints</w:t>
+      </w:r>
+      <w:r>
+        <w:t xml:space="preserve"> (this will change </w:t>
+      </w:r>
+      <w:r>
+        <w:rPr>
+          <w:position w:val="-6"/>
+        </w:rPr>
+        <w:object w:dxaOrig="200" w:dyaOrig="320">
+          <v:shape id="_x0000_i1062" type="#_x0000_t75" style="width:9.75pt;height:15.75pt" o:ole="">
+            <v:imagedata r:id="rId81" o:title=""/>
+          </v:shape>
+          <o:OLEObject Type="Embed" ProgID="Equation.DSMT4" ShapeID="_x0000_i1062" DrawAspect="Content" ObjectID="_1349029324" r:id="rId82"/>
+        </w:object>
+      </w:r>
+      <w:r>
         <w:t xml:space="preserve"> as well)</w:t>
       </w:r>
       <w:r>
-        <w:t xml:space="preserve">. Determine the new value for </w:t>
-      </w:r>
+        <w:t xml:space="preserve">. Determine the new value </w:t>
+      </w:r>
+      <w:proofErr w:type="gramStart"/>
+      <w:r>
+        <w:t xml:space="preserve">for </w:t>
+      </w:r>
+      <w:proofErr w:type="gramEnd"/>
       <w:r>
         <w:rPr>
           <w:position w:val="-6"/>
         </w:rPr>
         <w:object w:dxaOrig="200" w:dyaOrig="320">
-          <v:shape id="_x0000_i1047" type="#_x0000_t75" style="width:9.75pt;height:15.75pt" o:ole="">
-            <v:imagedata r:id="rId79" o:title=""/>
+          <v:shape id="_x0000_i1063" type="#_x0000_t75" style="width:9.75pt;height:15.75pt" o:ole="">
+            <v:imagedata r:id="rId81" o:title=""/>
           </v:shape>
-          <o:OLEObject Type="Embed" ProgID="Equation.DSMT4" ShapeID="_x0000_i1047" DrawAspect="Content" ObjectID="_1349007666" r:id="rId81"/>
+          <o:OLEObject Type="Embed" ProgID="Equation.DSMT4" ShapeID="_x0000_i1063" DrawAspect="Content" ObjectID="_1349029325" r:id="rId83"/>
         </w:object>
       </w:r>
       <w:r>
@@ -3023,24 +4190,29 @@
           <w:position w:val="-12"/>
         </w:rPr>
         <w:object w:dxaOrig="240" w:dyaOrig="380">
-          <v:shape id="_x0000_i1048" type="#_x0000_t75" style="width:12pt;height:18.75pt" o:ole="">
-            <v:imagedata r:id="rId82" o:title=""/>
+          <v:shape id="_x0000_i1064" type="#_x0000_t75" style="width:12pt;height:18.75pt" o:ole="">
+            <v:imagedata r:id="rId84" o:title=""/>
           </v:shape>
-          <o:OLEObject Type="Embed" ProgID="Equation.DSMT4" ShapeID="_x0000_i1048" DrawAspect="Content" ObjectID="_1349007667" r:id="rId83"/>
+          <o:OLEObject Type="Embed" ProgID="Equation.DSMT4" ShapeID="_x0000_i1064" DrawAspect="Content" ObjectID="_1349029326" r:id="rId85"/>
         </w:object>
       </w:r>
       <w:r>
-        <w:t xml:space="preserve">. Now each </w:t>
-      </w:r>
+        <w:t xml:space="preserve">. Now </w:t>
+      </w:r>
+      <w:proofErr w:type="gramStart"/>
+      <w:r>
+        <w:t xml:space="preserve">each </w:t>
+      </w:r>
+      <w:proofErr w:type="gramEnd"/>
       <w:r>
         <w:rPr>
           <w:position w:val="-12"/>
         </w:rPr>
         <w:object w:dxaOrig="800" w:dyaOrig="380">
           <v:shape id="_x0000_i1065" type="#_x0000_t75" style="width:40.5pt;height:18.75pt" o:ole="">
-            <v:imagedata r:id="rId84" o:title=""/>
+            <v:imagedata r:id="rId86" o:title=""/>
           </v:shape>
-          <o:OLEObject Type="Embed" ProgID="Equation.DSMT4" ShapeID="_x0000_i1065" DrawAspect="Content" ObjectID="_1349007668" r:id="rId85"/>
+          <o:OLEObject Type="Embed" ProgID="Equation.DSMT4" ShapeID="_x0000_i1065" DrawAspect="Content" ObjectID="_1349029327" r:id="rId87"/>
         </w:object>
       </w:r>
       <w:r>
@@ -3052,9 +4224,9 @@
         </w:rPr>
         <w:object w:dxaOrig="980" w:dyaOrig="380">
           <v:shape id="_x0000_i1066" type="#_x0000_t75" style="width:48.75pt;height:18.75pt" o:ole="">
-            <v:imagedata r:id="rId86" o:title=""/>
+            <v:imagedata r:id="rId88" o:title=""/>
           </v:shape>
-          <o:OLEObject Type="Embed" ProgID="Equation.DSMT4" ShapeID="_x0000_i1066" DrawAspect="Content" ObjectID="_1349007669" r:id="rId87"/>
+          <o:OLEObject Type="Embed" ProgID="Equation.DSMT4" ShapeID="_x0000_i1066" DrawAspect="Content" ObjectID="_1349029328" r:id="rId89"/>
         </w:object>
       </w:r>
       <w:r>
@@ -3066,9 +4238,9 @@
         </w:rPr>
         <w:object w:dxaOrig="920" w:dyaOrig="380">
           <v:shape id="_x0000_i1067" type="#_x0000_t75" style="width:45.75pt;height:18.75pt" o:ole="">
-            <v:imagedata r:id="rId88" o:title=""/>
+            <v:imagedata r:id="rId90" o:title=""/>
           </v:shape>
-          <o:OLEObject Type="Embed" ProgID="Equation.DSMT4" ShapeID="_x0000_i1067" DrawAspect="Content" ObjectID="_1349007670" r:id="rId89"/>
+          <o:OLEObject Type="Embed" ProgID="Equation.DSMT4" ShapeID="_x0000_i1067" DrawAspect="Content" ObjectID="_1349029329" r:id="rId91"/>
         </w:object>
       </w:r>
       <w:r>
@@ -3081,6 +4253,7 @@
         <w:spacing w:after="0"/>
       </w:pPr>
       <w:r>
+        <w:lastRenderedPageBreak/>
         <w:t>Code example:</w:t>
       </w:r>
     </w:p>
@@ -3810,12 +4983,14 @@
       <w:pPr>
         <w:pStyle w:val="Heading3"/>
       </w:pPr>
+      <w:bookmarkStart w:id="20" w:name="_Toc275283715"/>
       <w:r>
         <w:t xml:space="preserve">3. </w:t>
       </w:r>
       <w:r>
         <w:t>Mapping spatial forces to generalized forces</w:t>
       </w:r>
+      <w:bookmarkEnd w:id="20"/>
     </w:p>
     <w:p>
       <w:r>
@@ -3836,12 +5011,30 @@
       <w:r>
         <w:t xml:space="preserve"> into an array with an entry for each body (zero where the muscle does nothing), you can generate the equivalent generalized forces using Simbody’s oddly-named method </w:t>
       </w:r>
+      <w:proofErr w:type="spellStart"/>
+      <w:proofErr w:type="gramStart"/>
       <w:r>
         <w:rPr>
           <w:rFonts w:ascii="Courier New" w:hAnsi="Courier New" w:cs="Courier New"/>
           <w:sz w:val="22"/>
         </w:rPr>
-        <w:t>calcInternalGradientFromSpatial()</w:t>
+        <w:t>calcInternalGradientFromSpatial</w:t>
+      </w:r>
+      <w:proofErr w:type="spellEnd"/>
+      <w:r>
+        <w:rPr>
+          <w:rFonts w:ascii="Courier New" w:hAnsi="Courier New" w:cs="Courier New"/>
+          <w:sz w:val="22"/>
+        </w:rPr>
+        <w:t>(</w:t>
+      </w:r>
+      <w:proofErr w:type="gramEnd"/>
+      <w:r>
+        <w:rPr>
+          <w:rFonts w:ascii="Courier New" w:hAnsi="Courier New" w:cs="Courier New"/>
+          <w:sz w:val="22"/>
+        </w:rPr>
+        <w:t>)</w:t>
       </w:r>
       <w:r>
         <w:t>.</w:t>
@@ -4004,7 +5197,6 @@
           <w:sz w:val="16"/>
           <w:szCs w:val="16"/>
         </w:rPr>
-        <w:lastRenderedPageBreak/>
         <w:t xml:space="preserve">    muscle.setTension(</w:t>
       </w:r>
       <w:r>
@@ -4719,6 +5911,7 @@
       <w:pPr>
         <w:pStyle w:val="Heading3"/>
       </w:pPr>
+      <w:bookmarkStart w:id="21" w:name="_Toc275283716"/>
       <w:r>
         <w:t xml:space="preserve">4. Calculating </w:t>
       </w:r>
@@ -4728,6 +5921,7 @@
       <w:r>
         <w:t>moment arm</w:t>
       </w:r>
+      <w:bookmarkEnd w:id="21"/>
     </w:p>
     <w:p>
       <w:r>
@@ -4772,6 +5966,7 @@
           <w:sz w:val="16"/>
           <w:szCs w:val="16"/>
         </w:rPr>
+        <w:lastRenderedPageBreak/>
         <w:t xml:space="preserve">    Real momentArm = ~C * f / s;</w:t>
       </w:r>
     </w:p>
@@ -4794,9 +5989,11 @@
         <w:pStyle w:val="Heading1"/>
         <w:spacing w:before="240"/>
       </w:pPr>
+      <w:bookmarkStart w:id="22" w:name="_Toc275283717"/>
       <w:r>
         <w:t>Appendix: How to map generalized forces to torques</w:t>
       </w:r>
+      <w:bookmarkEnd w:id="22"/>
     </w:p>
     <w:p>
       <w:pPr>
@@ -4841,9 +6038,9 @@
         </w:rPr>
         <w:object w:dxaOrig="200" w:dyaOrig="279">
           <v:shape id="_x0000_i1068" type="#_x0000_t75" style="width:9.75pt;height:14.25pt" o:ole="">
-            <v:imagedata r:id="rId90" o:title=""/>
+            <v:imagedata r:id="rId92" o:title=""/>
           </v:shape>
-          <o:OLEObject Type="Embed" ProgID="Equation.DSMT4" ShapeID="_x0000_i1068" DrawAspect="Content" ObjectID="_1349007671" r:id="rId91"/>
+          <o:OLEObject Type="Embed" ProgID="Equation.DSMT4" ShapeID="_x0000_i1068" DrawAspect="Content" ObjectID="_1349029330" r:id="rId93"/>
         </w:object>
       </w:r>
       <w:r>
@@ -4874,9 +6071,9 @@
         </w:rPr>
         <w:object w:dxaOrig="200" w:dyaOrig="279">
           <v:shape id="_x0000_i1069" type="#_x0000_t75" style="width:9.75pt;height:14.25pt" o:ole="">
-            <v:imagedata r:id="rId90" o:title=""/>
+            <v:imagedata r:id="rId92" o:title=""/>
           </v:shape>
-          <o:OLEObject Type="Embed" ProgID="Equation.DSMT4" ShapeID="_x0000_i1069" DrawAspect="Content" ObjectID="_1349007672" r:id="rId92"/>
+          <o:OLEObject Type="Embed" ProgID="Equation.DSMT4" ShapeID="_x0000_i1069" DrawAspect="Content" ObjectID="_1349029331" r:id="rId94"/>
         </w:object>
       </w:r>
       <w:r>
@@ -4895,6 +6092,7 @@
         </w:rPr>
         <w:t xml:space="preserve"> we would like to determine the torque </w:t>
       </w:r>
+      <w:proofErr w:type="spellStart"/>
       <w:r>
         <w:rPr>
           <w:rFonts w:ascii="Calibri" w:hAnsi="Calibri" w:cs="Times New Roman"/>
@@ -4910,6 +6108,7 @@
         </w:rPr>
         <w:t>θ</w:t>
       </w:r>
+      <w:proofErr w:type="spellEnd"/>
       <w:r>
         <w:rPr>
           <w:rFonts w:cs="Times New Roman"/>
@@ -4929,6 +6128,7 @@
         </w:rPr>
         <w:t xml:space="preserve">, and verify that </w:t>
       </w:r>
+      <w:proofErr w:type="spellStart"/>
       <w:r>
         <w:rPr>
           <w:rFonts w:ascii="Calibri" w:hAnsi="Calibri" w:cs="Times New Roman"/>
@@ -4944,12 +6144,14 @@
         </w:rPr>
         <w:t>θ</w:t>
       </w:r>
+      <w:proofErr w:type="spellEnd"/>
       <w:r>
         <w:rPr>
           <w:rFonts w:cs="Times New Roman"/>
         </w:rPr>
         <w:t>=</w:t>
       </w:r>
+      <w:proofErr w:type="spellStart"/>
       <w:r>
         <w:rPr>
           <w:rFonts w:cs="Times New Roman"/>
@@ -4957,6 +6159,7 @@
         </w:rPr>
         <w:t>rs</w:t>
       </w:r>
+      <w:proofErr w:type="spellEnd"/>
       <w:r>
         <w:rPr>
           <w:rFonts w:cs="Times New Roman"/>
@@ -4999,14 +6202,22 @@
         <w:rPr>
           <w:rFonts w:cs="Times New Roman"/>
         </w:rPr>
-        <w:t>is defined as</w:t>
-      </w:r>
+        <w:t xml:space="preserve">is defined </w:t>
+      </w:r>
+      <w:proofErr w:type="gramStart"/>
       <w:r>
         <w:rPr>
           <w:rFonts w:cs="Times New Roman"/>
         </w:rPr>
+        <w:t>as</w:t>
+      </w:r>
+      <w:r>
+        <w:rPr>
+          <w:rFonts w:cs="Times New Roman"/>
+        </w:rPr>
         <w:t xml:space="preserve"> </w:t>
       </w:r>
+      <w:proofErr w:type="gramEnd"/>
       <w:r>
         <w:rPr>
           <w:rFonts w:cs="Times New Roman"/>
@@ -5014,9 +6225,9 @@
         </w:rPr>
         <w:object w:dxaOrig="920" w:dyaOrig="400">
           <v:shape id="_x0000_i1070" type="#_x0000_t75" style="width:45.75pt;height:20.25pt" o:ole="">
-            <v:imagedata r:id="rId93" o:title=""/>
+            <v:imagedata r:id="rId95" o:title=""/>
           </v:shape>
-          <o:OLEObject Type="Embed" ProgID="Equation.DSMT4" ShapeID="_x0000_i1070" DrawAspect="Content" ObjectID="_1349007673" r:id="rId94"/>
+          <o:OLEObject Type="Embed" ProgID="Equation.DSMT4" ShapeID="_x0000_i1070" DrawAspect="Content" ObjectID="_1349029332" r:id="rId96"/>
         </w:object>
       </w:r>
       <w:r>
@@ -5032,9 +6243,9 @@
         </w:rPr>
         <w:object w:dxaOrig="1060" w:dyaOrig="400">
           <v:shape id="_x0000_i1071" type="#_x0000_t75" style="width:53.25pt;height:20.25pt" o:ole="">
-            <v:imagedata r:id="rId95" o:title=""/>
+            <v:imagedata r:id="rId97" o:title=""/>
           </v:shape>
-          <o:OLEObject Type="Embed" ProgID="Equation.DSMT4" ShapeID="_x0000_i1071" DrawAspect="Content" ObjectID="_1349007674" r:id="rId96"/>
+          <o:OLEObject Type="Embed" ProgID="Equation.DSMT4" ShapeID="_x0000_i1071" DrawAspect="Content" ObjectID="_1349029333" r:id="rId98"/>
         </w:object>
       </w:r>
       <w:r>
@@ -5080,6 +6291,7 @@
         </w:rPr>
         <w:t xml:space="preserve"> </w:t>
       </w:r>
+      <w:proofErr w:type="spellStart"/>
       <w:r>
         <w:rPr>
           <w:rFonts w:cs="Times New Roman"/>
@@ -5095,6 +6307,7 @@
         </w:rPr>
         <w:t>i</w:t>
       </w:r>
+      <w:proofErr w:type="spellEnd"/>
       <w:r>
         <w:rPr>
           <w:rFonts w:cs="Times New Roman"/>
@@ -5117,7 +6330,22 @@
         <w:rPr>
           <w:rFonts w:cs="Times New Roman"/>
         </w:rPr>
-        <w:t xml:space="preserve">allows generalized coordinates to be scaled. Similarly, the </w:t>
+        <w:t xml:space="preserve">allows generalized coordinates to be scaled. Similarly, </w:t>
+      </w:r>
+      <w:proofErr w:type="spellStart"/>
+      <w:proofErr w:type="gramStart"/>
+      <w:r>
+        <w:rPr>
+          <w:rFonts w:cs="Times New Roman"/>
+        </w:rPr>
+        <w:t>the</w:t>
+      </w:r>
+      <w:proofErr w:type="spellEnd"/>
+      <w:r>
+        <w:rPr>
+          <w:rFonts w:cs="Times New Roman"/>
+        </w:rPr>
+        <w:t xml:space="preserve"> </w:t>
       </w:r>
       <w:r>
         <w:rPr>
@@ -5126,31 +6354,38 @@
         </w:rPr>
         <w:object w:dxaOrig="300" w:dyaOrig="380">
           <v:shape id="_x0000_i1072" type="#_x0000_t75" style="width:15pt;height:18.75pt" o:ole="">
-            <v:imagedata r:id="rId97" o:title=""/>
+            <v:imagedata r:id="rId99" o:title=""/>
           </v:shape>
-          <o:OLEObject Type="Embed" ProgID="Equation.DSMT4" ShapeID="_x0000_i1072" DrawAspect="Content" ObjectID="_1349007675" r:id="rId98"/>
+          <o:OLEObject Type="Embed" ProgID="Equation.DSMT4" ShapeID="_x0000_i1072" DrawAspect="Content" ObjectID="_1349029334" r:id="rId100"/>
         </w:object>
       </w:r>
       <w:r>
         <w:rPr>
           <w:rFonts w:cs="Times New Roman"/>
         </w:rPr>
-        <w:t>are not generalized forces since those must be scaled to be consistent with the generalized speeds.</w:t>
-      </w:r>
-    </w:p>
-    <w:p>
-      <w:pPr>
+        <w:t>are</w:t>
+      </w:r>
+      <w:proofErr w:type="gramEnd"/>
+      <w:r>
         <w:rPr>
           <w:rFonts w:cs="Times New Roman"/>
         </w:rPr>
-      </w:pPr>
-      <w:r>
+        <w:t xml:space="preserve"> not generalized forces since those must be scaled to be consistent with the generalized speeds.</w:t>
+      </w:r>
+    </w:p>
+    <w:p>
+      <w:pPr>
         <w:rPr>
           <w:rFonts w:cs="Times New Roman"/>
         </w:rPr>
-        <w:lastRenderedPageBreak/>
+      </w:pPr>
+      <w:r>
+        <w:rPr>
+          <w:rFonts w:cs="Times New Roman"/>
+        </w:rPr>
         <w:t xml:space="preserve">Denote the scaling of the </w:t>
       </w:r>
+      <w:proofErr w:type="spellStart"/>
       <w:r>
         <w:rPr>
           <w:rFonts w:cs="Times New Roman"/>
@@ -5165,12 +6400,14 @@
         </w:rPr>
         <w:t>th</w:t>
       </w:r>
+      <w:proofErr w:type="spellEnd"/>
       <w:r>
         <w:rPr>
           <w:rFonts w:cs="Times New Roman"/>
         </w:rPr>
         <w:t xml:space="preserve"> generalized speed </w:t>
       </w:r>
+      <w:proofErr w:type="spellStart"/>
       <w:r>
         <w:rPr>
           <w:rFonts w:cs="Times New Roman"/>
@@ -5186,22 +6423,31 @@
         </w:rPr>
         <w:t>i</w:t>
       </w:r>
+      <w:proofErr w:type="spellEnd"/>
       <w:r>
         <w:rPr>
           <w:rFonts w:cs="Times New Roman"/>
         </w:rPr>
-        <w:t xml:space="preserve"> such that </w:t>
-      </w:r>
+        <w:t xml:space="preserve"> such </w:t>
+      </w:r>
+      <w:proofErr w:type="gramStart"/>
+      <w:r>
+        <w:rPr>
+          <w:rFonts w:cs="Times New Roman"/>
+        </w:rPr>
+        <w:t xml:space="preserve">that </w:t>
+      </w:r>
+      <w:proofErr w:type="gramEnd"/>
       <w:r>
         <w:rPr>
           <w:rFonts w:cs="Times New Roman"/>
           <w:position w:val="-12"/>
         </w:rPr>
         <w:object w:dxaOrig="859" w:dyaOrig="380">
-          <v:shape id="_x0000_i1075" type="#_x0000_t75" style="width:42.75pt;height:18.75pt" o:ole="">
-            <v:imagedata r:id="rId99" o:title=""/>
+          <v:shape id="_x0000_i1073" type="#_x0000_t75" style="width:42.75pt;height:18.75pt" o:ole="">
+            <v:imagedata r:id="rId101" o:title=""/>
           </v:shape>
-          <o:OLEObject Type="Embed" ProgID="Equation.DSMT4" ShapeID="_x0000_i1075" DrawAspect="Content" ObjectID="_1349007676" r:id="rId100"/>
+          <o:OLEObject Type="Embed" ProgID="Equation.DSMT4" ShapeID="_x0000_i1073" DrawAspect="Content" ObjectID="_1349029335" r:id="rId102"/>
         </w:object>
       </w:r>
       <w:r>
@@ -5222,10 +6468,10 @@
           <w:position w:val="-14"/>
         </w:rPr>
         <w:object w:dxaOrig="1100" w:dyaOrig="380">
-          <v:shape id="_x0000_i1076" type="#_x0000_t75" style="width:54.75pt;height:18.75pt" o:ole="">
-            <v:imagedata r:id="rId101" o:title=""/>
+          <v:shape id="_x0000_i1074" type="#_x0000_t75" style="width:54.75pt;height:18.75pt" o:ole="">
+            <v:imagedata r:id="rId103" o:title=""/>
           </v:shape>
-          <o:OLEObject Type="Embed" ProgID="Equation.DSMT4" ShapeID="_x0000_i1076" DrawAspect="Content" ObjectID="_1349007677" r:id="rId102"/>
+          <o:OLEObject Type="Embed" ProgID="Equation.DSMT4" ShapeID="_x0000_i1074" DrawAspect="Content" ObjectID="_1349029336" r:id="rId104"/>
         </w:object>
       </w:r>
       <w:r>
@@ -5240,10 +6486,10 @@
           <w:position w:val="-12"/>
         </w:rPr>
         <w:object w:dxaOrig="400" w:dyaOrig="360">
-          <v:shape id="_x0000_i1073" type="#_x0000_t75" style="width:20.25pt;height:18pt" o:ole="">
-            <v:imagedata r:id="rId103" o:title=""/>
+          <v:shape id="_x0000_i1075" type="#_x0000_t75" style="width:20.25pt;height:18pt" o:ole="">
+            <v:imagedata r:id="rId105" o:title=""/>
           </v:shape>
-          <o:OLEObject Type="Embed" ProgID="Equation.DSMT4" ShapeID="_x0000_i1073" DrawAspect="Content" ObjectID="_1349007678" r:id="rId104"/>
+          <o:OLEObject Type="Embed" ProgID="Equation.DSMT4" ShapeID="_x0000_i1075" DrawAspect="Content" ObjectID="_1349029337" r:id="rId106"/>
         </w:object>
       </w:r>
       <w:r>
@@ -5264,10 +6510,10 @@
           <w:position w:val="-10"/>
         </w:rPr>
         <w:object w:dxaOrig="1460" w:dyaOrig="360">
-          <v:shape id="_x0000_i1074" type="#_x0000_t75" style="width:72.75pt;height:18pt" o:ole="">
-            <v:imagedata r:id="rId105" o:title=""/>
+          <v:shape id="_x0000_i1076" type="#_x0000_t75" style="width:72.75pt;height:18pt" o:ole="">
+            <v:imagedata r:id="rId107" o:title=""/>
           </v:shape>
-          <o:OLEObject Type="Embed" ProgID="Equation.DSMT4" ShapeID="_x0000_i1074" DrawAspect="Content" ObjectID="_1349007679" r:id="rId106"/>
+          <o:OLEObject Type="Embed" ProgID="Equation.DSMT4" ShapeID="_x0000_i1076" DrawAspect="Content" ObjectID="_1349029338" r:id="rId108"/>
         </w:object>
       </w:r>
       <w:r>
@@ -5283,15 +6529,30 @@
         </w:rPr>
         <w:object w:dxaOrig="1380" w:dyaOrig="400">
           <v:shape id="_x0000_i1077" type="#_x0000_t75" style="width:69pt;height:20.25pt" o:ole="">
-            <v:imagedata r:id="rId107" o:title=""/>
+            <v:imagedata r:id="rId109" o:title=""/>
           </v:shape>
-          <o:OLEObject Type="Embed" ProgID="Equation.DSMT4" ShapeID="_x0000_i1077" DrawAspect="Content" ObjectID="_1349007680" r:id="rId108"/>
+          <o:OLEObject Type="Embed" ProgID="Equation.DSMT4" ShapeID="_x0000_i1077" DrawAspect="Content" ObjectID="_1349029339" r:id="rId110"/>
         </w:object>
       </w:r>
       <w:r>
         <w:rPr>
           <w:rFonts w:cs="Times New Roman"/>
         </w:rPr>
+        <w:t xml:space="preserve">and compare it with </w:t>
+      </w:r>
+      <w:proofErr w:type="spellStart"/>
+      <w:r>
+        <w:rPr>
+          <w:rFonts w:cs="Times New Roman"/>
+          <w:i/>
+        </w:rPr>
+        <w:t>rs</w:t>
+      </w:r>
+      <w:proofErr w:type="spellEnd"/>
+      <w:r>
+        <w:rPr>
+          <w:rFonts w:cs="Times New Roman"/>
+        </w:rPr>
         <w:t>.</w:t>
       </w:r>
     </w:p>
@@ -5324,7 +6585,51 @@
         <w:rPr>
           <w:rFonts w:cs="Times New Roman"/>
         </w:rPr>
-        <w:t xml:space="preserve"> These come directly from the definition of the generalized speeds for a mobilizer:</w:t>
+        <w:t xml:space="preserve"> These come directly from the definition of the generalized speeds for </w:t>
+      </w:r>
+      <w:r>
+        <w:rPr>
+          <w:rFonts w:cs="Times New Roman"/>
+        </w:rPr>
+        <w:t>the</w:t>
+      </w:r>
+      <w:r>
+        <w:rPr>
+          <w:rFonts w:cs="Times New Roman"/>
+        </w:rPr>
+        <w:t xml:space="preserve"> mobilizer</w:t>
+      </w:r>
+      <w:r>
+        <w:rPr>
+          <w:rFonts w:cs="Times New Roman"/>
+        </w:rPr>
+        <w:t xml:space="preserve"> connecting a body </w:t>
+      </w:r>
+      <w:r>
+        <w:rPr>
+          <w:rFonts w:cs="Times New Roman"/>
+          <w:i/>
+        </w:rPr>
+        <w:t>B</w:t>
+      </w:r>
+      <w:r>
+        <w:rPr>
+          <w:rFonts w:cs="Times New Roman"/>
+        </w:rPr>
+        <w:t xml:space="preserve"> to its parent </w:t>
+      </w:r>
+      <w:r>
+        <w:rPr>
+          <w:rFonts w:cs="Times New Roman"/>
+          <w:i/>
+        </w:rPr>
+        <w:t>P</w:t>
+      </w:r>
+      <w:r>
+        <w:rPr>
+          <w:rFonts w:cs="Times New Roman"/>
+        </w:rPr>
+        <w:t>:</w:t>
       </w:r>
     </w:p>
     <w:p>
@@ -5340,9 +6645,9 @@
         </w:rPr>
         <w:object w:dxaOrig="2140" w:dyaOrig="760">
           <v:shape id="_x0000_i1078" type="#_x0000_t75" style="width:107.25pt;height:38.25pt" o:ole="">
-            <v:imagedata r:id="rId109" o:title=""/>
+            <v:imagedata r:id="rId111" o:title=""/>
           </v:shape>
-          <o:OLEObject Type="Embed" ProgID="Equation.DSMT4" ShapeID="_x0000_i1078" DrawAspect="Content" ObjectID="_1349007681" r:id="rId110"/>
+          <o:OLEObject Type="Embed" ProgID="Equation.DSMT4" ShapeID="_x0000_i1078" DrawAspect="Content" ObjectID="_1349029340" r:id="rId112"/>
         </w:object>
       </w:r>
       <w:r>
@@ -5391,23 +6696,28 @@
         </w:rPr>
         <w:object w:dxaOrig="1060" w:dyaOrig="760">
           <v:shape id="_x0000_i1079" type="#_x0000_t75" style="width:53.25pt;height:38.25pt" o:ole="">
-            <v:imagedata r:id="rId111" o:title=""/>
+            <v:imagedata r:id="rId113" o:title=""/>
           </v:shape>
-          <o:OLEObject Type="Embed" ProgID="Equation.DSMT4" ShapeID="_x0000_i1079" DrawAspect="Content" ObjectID="_1349007682" r:id="rId112"/>
+          <o:OLEObject Type="Embed" ProgID="Equation.DSMT4" ShapeID="_x0000_i1079" DrawAspect="Content" ObjectID="_1349029341" r:id="rId114"/>
         </w:object>
       </w:r>
       <w:r>
-        <w:t xml:space="preserve"> shows that </w:t>
-      </w:r>
+        <w:t xml:space="preserve"> shows </w:t>
+      </w:r>
+      <w:proofErr w:type="gramStart"/>
+      <w:r>
+        <w:t xml:space="preserve">that </w:t>
+      </w:r>
+      <w:proofErr w:type="gramEnd"/>
       <w:r>
         <w:rPr>
           <w:position w:val="-12"/>
         </w:rPr>
         <w:object w:dxaOrig="900" w:dyaOrig="360">
           <v:shape id="_x0000_i1080" type="#_x0000_t75" style="width:45pt;height:18pt" o:ole="">
-            <v:imagedata r:id="rId113" o:title=""/>
+            <v:imagedata r:id="rId115" o:title=""/>
           </v:shape>
-          <o:OLEObject Type="Embed" ProgID="Equation.DSMT4" ShapeID="_x0000_i1080" DrawAspect="Content" ObjectID="_1349007683" r:id="rId114"/>
+          <o:OLEObject Type="Embed" ProgID="Equation.DSMT4" ShapeID="_x0000_i1080" DrawAspect="Content" ObjectID="_1349029342" r:id="rId116"/>
         </w:object>
       </w:r>
       <w:r>
@@ -5419,9 +6729,9 @@
         </w:rPr>
         <w:object w:dxaOrig="480" w:dyaOrig="400">
           <v:shape id="_x0000_i1081" type="#_x0000_t75" style="width:24pt;height:20.25pt" o:ole="">
-            <v:imagedata r:id="rId115" o:title=""/>
+            <v:imagedata r:id="rId117" o:title=""/>
           </v:shape>
-          <o:OLEObject Type="Embed" ProgID="Equation.DSMT4" ShapeID="_x0000_i1081" DrawAspect="Content" ObjectID="_1349007684" r:id="rId116"/>
+          <o:OLEObject Type="Embed" ProgID="Equation.DSMT4" ShapeID="_x0000_i1081" DrawAspect="Content" ObjectID="_1349029343" r:id="rId118"/>
         </w:object>
       </w:r>
       <w:r>
@@ -5434,17 +6744,22 @@
         <w:t>u</w:t>
       </w:r>
       <w:r>
-        <w:t xml:space="preserve"> to angular velocity in radian/s. Thus we have </w:t>
-      </w:r>
+        <w:t xml:space="preserve"> to angular velocity in radian/s. Thus we </w:t>
+      </w:r>
+      <w:proofErr w:type="gramStart"/>
+      <w:r>
+        <w:t xml:space="preserve">have </w:t>
+      </w:r>
+      <w:proofErr w:type="gramEnd"/>
       <w:r>
         <w:rPr>
           <w:position w:val="-16"/>
         </w:rPr>
         <w:object w:dxaOrig="1020" w:dyaOrig="440">
           <v:shape id="_x0000_i1082" type="#_x0000_t75" style="width:51pt;height:21.75pt" o:ole="">
-            <v:imagedata r:id="rId117" o:title=""/>
+            <v:imagedata r:id="rId119" o:title=""/>
           </v:shape>
-          <o:OLEObject Type="Embed" ProgID="Equation.DSMT4" ShapeID="_x0000_i1082" DrawAspect="Content" ObjectID="_1349007685" r:id="rId118"/>
+          <o:OLEObject Type="Embed" ProgID="Equation.DSMT4" ShapeID="_x0000_i1082" DrawAspect="Content" ObjectID="_1349029344" r:id="rId120"/>
         </w:object>
       </w:r>
       <w:r>
@@ -5459,12 +6774,30 @@
       <w:r>
         <w:t xml:space="preserve"> may be obtained via the </w:t>
       </w:r>
+      <w:proofErr w:type="spellStart"/>
+      <w:proofErr w:type="gramStart"/>
       <w:r>
         <w:rPr>
           <w:rFonts w:ascii="Courier New" w:hAnsi="Courier New" w:cs="Courier New"/>
           <w:sz w:val="22"/>
         </w:rPr>
-        <w:t>getHCol()</w:t>
+        <w:t>getHCol</w:t>
+      </w:r>
+      <w:proofErr w:type="spellEnd"/>
+      <w:r>
+        <w:rPr>
+          <w:rFonts w:ascii="Courier New" w:hAnsi="Courier New" w:cs="Courier New"/>
+          <w:sz w:val="22"/>
+        </w:rPr>
+        <w:t>(</w:t>
+      </w:r>
+      <w:proofErr w:type="gramEnd"/>
+      <w:r>
+        <w:rPr>
+          <w:rFonts w:ascii="Courier New" w:hAnsi="Courier New" w:cs="Courier New"/>
+          <w:sz w:val="22"/>
+        </w:rPr>
+        <w:t>)</w:t>
       </w:r>
       <w:r>
         <w:rPr>
@@ -5605,6 +6938,7 @@
       </w:pPr>
     </w:p>
     <w:sectPr>
+      <w:footerReference w:type="default" r:id="rId121"/>
       <w:footnotePr>
         <w:numFmt w:val="chicago"/>
       </w:footnotePr>
@@ -5640,6 +6974,41 @@
     </w:p>
   </w:endnote>
 </w:endnotes>
+</file>
+
+<file path=word/footer1.xml><?xml version="1.0" encoding="utf-8"?>
+<w:ftr xmlns:ve="http://schemas.openxmlformats.org/markup-compatibility/2006" xmlns:o="urn:schemas-microsoft-com:office:office" xmlns:r="http://schemas.openxmlformats.org/officeDocument/2006/relationships" xmlns:m="http://schemas.openxmlformats.org/officeDocument/2006/math" xmlns:v="urn:schemas-microsoft-com:vml" xmlns:wp="http://schemas.openxmlformats.org/drawingml/2006/wordprocessingDrawing" xmlns:w10="urn:schemas-microsoft-com:office:word" xmlns:w="http://schemas.openxmlformats.org/wordprocessingml/2006/main" xmlns:wne="http://schemas.microsoft.com/office/word/2006/wordml">
+  <w:sdt>
+    <w:sdtPr>
+      <w:id w:val="179793138"/>
+      <w:docPartObj>
+        <w:docPartGallery w:val="Page Numbers (Bottom of Page)"/>
+        <w:docPartUnique/>
+      </w:docPartObj>
+    </w:sdtPr>
+    <w:sdtContent>
+      <w:p>
+        <w:pPr>
+          <w:pStyle w:val="Footer"/>
+          <w:jc w:val="center"/>
+        </w:pPr>
+        <w:fldSimple w:instr=" PAGE   \* MERGEFORMAT ">
+          <w:r>
+            <w:rPr>
+              <w:noProof/>
+            </w:rPr>
+            <w:t>7</w:t>
+          </w:r>
+        </w:fldSimple>
+      </w:p>
+    </w:sdtContent>
+  </w:sdt>
+  <w:p>
+    <w:pPr>
+      <w:pStyle w:val="Footer"/>
+    </w:pPr>
+  </w:p>
+</w:ftr>
 </file>
 
 <file path=word/footnotes.xml><?xml version="1.0" encoding="utf-8"?>
@@ -6425,6 +7794,152 @@
       <w:sz w:val="24"/>
     </w:rPr>
   </w:style>
+  <w:style w:type="paragraph" w:styleId="TOCHeading">
+    <w:name w:val="TOC Heading"/>
+    <w:basedOn w:val="Heading1"/>
+    <w:next w:val="Normal"/>
+    <w:uiPriority w:val="39"/>
+    <w:semiHidden/>
+    <w:unhideWhenUsed/>
+    <w:qFormat/>
+    <w:rsid w:val="006C6DCA"/>
+    <w:pPr>
+      <w:outlineLvl w:val="9"/>
+    </w:pPr>
+  </w:style>
+  <w:style w:type="paragraph" w:styleId="TOC1">
+    <w:name w:val="toc 1"/>
+    <w:basedOn w:val="Normal"/>
+    <w:next w:val="Normal"/>
+    <w:autoRedefine/>
+    <w:uiPriority w:val="39"/>
+    <w:unhideWhenUsed/>
+    <w:rsid w:val="006C6DCA"/>
+    <w:pPr>
+      <w:spacing w:after="100"/>
+    </w:pPr>
+  </w:style>
+  <w:style w:type="paragraph" w:styleId="TOC2">
+    <w:name w:val="toc 2"/>
+    <w:basedOn w:val="Normal"/>
+    <w:next w:val="Normal"/>
+    <w:autoRedefine/>
+    <w:uiPriority w:val="39"/>
+    <w:unhideWhenUsed/>
+    <w:rsid w:val="006C6DCA"/>
+    <w:pPr>
+      <w:spacing w:after="100"/>
+      <w:ind w:left="240"/>
+    </w:pPr>
+  </w:style>
+  <w:style w:type="paragraph" w:styleId="TOC3">
+    <w:name w:val="toc 3"/>
+    <w:basedOn w:val="Normal"/>
+    <w:next w:val="Normal"/>
+    <w:autoRedefine/>
+    <w:uiPriority w:val="39"/>
+    <w:unhideWhenUsed/>
+    <w:rsid w:val="006C6DCA"/>
+    <w:pPr>
+      <w:spacing w:after="100"/>
+      <w:ind w:left="480"/>
+    </w:pPr>
+  </w:style>
+  <w:style w:type="character" w:styleId="Hyperlink">
+    <w:name w:val="Hyperlink"/>
+    <w:basedOn w:val="DefaultParagraphFont"/>
+    <w:uiPriority w:val="99"/>
+    <w:unhideWhenUsed/>
+    <w:rsid w:val="006C6DCA"/>
+    <w:rPr>
+      <w:color w:val="0000FF" w:themeColor="hyperlink"/>
+      <w:u w:val="single"/>
+    </w:rPr>
+  </w:style>
+  <w:style w:type="paragraph" w:styleId="BalloonText">
+    <w:name w:val="Balloon Text"/>
+    <w:basedOn w:val="Normal"/>
+    <w:link w:val="BalloonTextChar"/>
+    <w:uiPriority w:val="99"/>
+    <w:semiHidden/>
+    <w:unhideWhenUsed/>
+    <w:rsid w:val="006C6DCA"/>
+    <w:pPr>
+      <w:spacing w:after="0" w:line="240" w:lineRule="auto"/>
+    </w:pPr>
+    <w:rPr>
+      <w:rFonts w:ascii="Tahoma" w:hAnsi="Tahoma" w:cs="Tahoma"/>
+      <w:sz w:val="16"/>
+      <w:szCs w:val="16"/>
+    </w:rPr>
+  </w:style>
+  <w:style w:type="character" w:customStyle="1" w:styleId="BalloonTextChar">
+    <w:name w:val="Balloon Text Char"/>
+    <w:basedOn w:val="DefaultParagraphFont"/>
+    <w:link w:val="BalloonText"/>
+    <w:uiPriority w:val="99"/>
+    <w:semiHidden/>
+    <w:rsid w:val="006C6DCA"/>
+    <w:rPr>
+      <w:rFonts w:ascii="Tahoma" w:hAnsi="Tahoma" w:cs="Tahoma"/>
+      <w:sz w:val="16"/>
+      <w:szCs w:val="16"/>
+    </w:rPr>
+  </w:style>
+  <w:style w:type="paragraph" w:styleId="Header">
+    <w:name w:val="header"/>
+    <w:basedOn w:val="Normal"/>
+    <w:link w:val="HeaderChar"/>
+    <w:uiPriority w:val="99"/>
+    <w:semiHidden/>
+    <w:unhideWhenUsed/>
+    <w:rsid w:val="006C6DCA"/>
+    <w:pPr>
+      <w:tabs>
+        <w:tab w:val="center" w:pos="4680"/>
+        <w:tab w:val="right" w:pos="9360"/>
+      </w:tabs>
+      <w:spacing w:after="0" w:line="240" w:lineRule="auto"/>
+    </w:pPr>
+  </w:style>
+  <w:style w:type="character" w:customStyle="1" w:styleId="HeaderChar">
+    <w:name w:val="Header Char"/>
+    <w:basedOn w:val="DefaultParagraphFont"/>
+    <w:link w:val="Header"/>
+    <w:uiPriority w:val="99"/>
+    <w:semiHidden/>
+    <w:rsid w:val="006C6DCA"/>
+    <w:rPr>
+      <w:rFonts w:ascii="Times New Roman" w:hAnsi="Times New Roman"/>
+      <w:sz w:val="24"/>
+    </w:rPr>
+  </w:style>
+  <w:style w:type="paragraph" w:styleId="Footer">
+    <w:name w:val="footer"/>
+    <w:basedOn w:val="Normal"/>
+    <w:link w:val="FooterChar"/>
+    <w:uiPriority w:val="99"/>
+    <w:unhideWhenUsed/>
+    <w:rsid w:val="006C6DCA"/>
+    <w:pPr>
+      <w:tabs>
+        <w:tab w:val="center" w:pos="4680"/>
+        <w:tab w:val="right" w:pos="9360"/>
+      </w:tabs>
+      <w:spacing w:after="0" w:line="240" w:lineRule="auto"/>
+    </w:pPr>
+  </w:style>
+  <w:style w:type="character" w:customStyle="1" w:styleId="FooterChar">
+    <w:name w:val="Footer Char"/>
+    <w:basedOn w:val="DefaultParagraphFont"/>
+    <w:link w:val="Footer"/>
+    <w:uiPriority w:val="99"/>
+    <w:rsid w:val="006C6DCA"/>
+    <w:rPr>
+      <w:rFonts w:ascii="Times New Roman" w:hAnsi="Times New Roman"/>
+      <w:sz w:val="24"/>
+    </w:rPr>
+  </w:style>
 </w:styles>
 </file>
 

</xml_diff>